<commit_message>
# Minor fixes # # .pptx Added # # Mi Tesis.docx deleted #
</commit_message>
<xml_diff>
--- a/Informe Tesis.docx
+++ b/Informe Tesis.docx
@@ -1145,13 +1145,13 @@
             </w:rPr>
             <w:fldChar w:fldCharType="separate"/>
           </w:r>
-          <w:hyperlink w:anchor="_Toc522189431" w:history="1">
+          <w:hyperlink w:anchor="_Toc532306183" w:history="1">
             <w:r>
               <w:rPr>
                 <w:rStyle w:val="Hipervnculo"/>
                 <w:noProof/>
               </w:rPr>
-              <w:t>Introduccion</w:t>
+              <w:t>Introducción</w:t>
             </w:r>
             <w:r>
               <w:rPr>
@@ -1172,7 +1172,7 @@
                 <w:noProof/>
                 <w:webHidden/>
               </w:rPr>
-              <w:instrText xml:space="preserve"> PAGEREF _Toc522189431 \h </w:instrText>
+              <w:instrText xml:space="preserve"> PAGEREF _Toc532306183 \h </w:instrText>
             </w:r>
             <w:r>
               <w:rPr>
@@ -1204,6 +1204,152 @@
           </w:hyperlink>
         </w:p>
         <w:p>
+          <w:pPr>
+            <w:pStyle w:val="TDC1"/>
+            <w:tabs>
+              <w:tab w:val="right" w:leader="dot" w:pos="9111"/>
+            </w:tabs>
+            <w:rPr>
+              <w:rFonts w:asciiTheme="minorHAnsi" w:eastAsiaTheme="minorEastAsia" w:hAnsiTheme="minorHAnsi" w:cstheme="minorBidi"/>
+              <w:b w:val="0"/>
+              <w:bCs w:val="0"/>
+              <w:iCs w:val="0"/>
+              <w:noProof/>
+              <w:lang w:eastAsia="es-ES_tradnl"/>
+            </w:rPr>
+          </w:pPr>
+          <w:hyperlink w:anchor="_Toc532306184" w:history="1">
+            <w:r>
+              <w:rPr>
+                <w:rStyle w:val="Hipervnculo"/>
+                <w:noProof/>
+              </w:rPr>
+              <w:t>Capitulo 1: Fundamentos teóricos en el desarrollo de la aplicación web para el framework JCLAL</w:t>
+            </w:r>
+            <w:r>
+              <w:rPr>
+                <w:noProof/>
+                <w:webHidden/>
+              </w:rPr>
+              <w:tab/>
+            </w:r>
+            <w:r>
+              <w:rPr>
+                <w:noProof/>
+                <w:webHidden/>
+              </w:rPr>
+              <w:fldChar w:fldCharType="begin"/>
+            </w:r>
+            <w:r>
+              <w:rPr>
+                <w:noProof/>
+                <w:webHidden/>
+              </w:rPr>
+              <w:instrText xml:space="preserve"> PAGEREF _Toc532306184 \h </w:instrText>
+            </w:r>
+            <w:r>
+              <w:rPr>
+                <w:noProof/>
+                <w:webHidden/>
+              </w:rPr>
+            </w:r>
+            <w:r>
+              <w:rPr>
+                <w:noProof/>
+                <w:webHidden/>
+              </w:rPr>
+              <w:fldChar w:fldCharType="separate"/>
+            </w:r>
+            <w:r>
+              <w:rPr>
+                <w:noProof/>
+                <w:webHidden/>
+              </w:rPr>
+              <w:t>12</w:t>
+            </w:r>
+            <w:r>
+              <w:rPr>
+                <w:noProof/>
+                <w:webHidden/>
+              </w:rPr>
+              <w:fldChar w:fldCharType="end"/>
+            </w:r>
+          </w:hyperlink>
+        </w:p>
+        <w:p>
+          <w:pPr>
+            <w:pStyle w:val="TDC2"/>
+            <w:tabs>
+              <w:tab w:val="right" w:leader="dot" w:pos="9111"/>
+            </w:tabs>
+            <w:rPr>
+              <w:rFonts w:asciiTheme="minorHAnsi" w:eastAsiaTheme="minorEastAsia" w:hAnsiTheme="minorHAnsi" w:cstheme="minorBidi"/>
+              <w:bCs w:val="0"/>
+              <w:noProof/>
+              <w:sz w:val="24"/>
+              <w:szCs w:val="24"/>
+              <w:lang w:eastAsia="es-ES_tradnl"/>
+            </w:rPr>
+          </w:pPr>
+          <w:hyperlink w:anchor="_Toc532306185" w:history="1">
+            <w:r>
+              <w:rPr>
+                <w:rStyle w:val="Hipervnculo"/>
+                <w:noProof/>
+              </w:rPr>
+              <w:t>1.1 Aprendizaje Activo</w:t>
+            </w:r>
+            <w:r>
+              <w:rPr>
+                <w:noProof/>
+                <w:webHidden/>
+              </w:rPr>
+              <w:tab/>
+            </w:r>
+            <w:r>
+              <w:rPr>
+                <w:noProof/>
+                <w:webHidden/>
+              </w:rPr>
+              <w:fldChar w:fldCharType="begin"/>
+            </w:r>
+            <w:r>
+              <w:rPr>
+                <w:noProof/>
+                <w:webHidden/>
+              </w:rPr>
+              <w:instrText xml:space="preserve"> PAGEREF _Toc532306185 \h </w:instrText>
+            </w:r>
+            <w:r>
+              <w:rPr>
+                <w:noProof/>
+                <w:webHidden/>
+              </w:rPr>
+            </w:r>
+            <w:r>
+              <w:rPr>
+                <w:noProof/>
+                <w:webHidden/>
+              </w:rPr>
+              <w:fldChar w:fldCharType="separate"/>
+            </w:r>
+            <w:r>
+              <w:rPr>
+                <w:noProof/>
+                <w:webHidden/>
+              </w:rPr>
+              <w:t>12</w:t>
+            </w:r>
+            <w:r>
+              <w:rPr>
+                <w:noProof/>
+                <w:webHidden/>
+              </w:rPr>
+              <w:fldChar w:fldCharType="end"/>
+            </w:r>
+          </w:hyperlink>
+        </w:p>
+        <w:p>
           <w:r>
             <w:rPr>
               <w:rFonts w:asciiTheme="minorHAnsi" w:hAnsiTheme="minorHAnsi" w:cstheme="minorHAnsi"/>
@@ -1337,10 +1483,13 @@
       <w:pPr>
         <w:pStyle w:val="Ttulo1"/>
       </w:pPr>
-      <w:r>
-        <w:lastRenderedPageBreak/>
+      <w:bookmarkStart w:id="9" w:name="_Toc532306183"/>
+      <w:bookmarkStart w:id="10" w:name="_GoBack"/>
+      <w:bookmarkEnd w:id="10"/>
+      <w:r>
         <w:t>Introducción</w:t>
       </w:r>
+      <w:bookmarkEnd w:id="9"/>
     </w:p>
     <w:p>
       <w:pPr>
@@ -1661,8 +1810,8 @@
         </w:rPr>
         <w:t xml:space="preserve"> </w:t>
       </w:r>
-      <w:bookmarkStart w:id="9" w:name="OLE_LINK3"/>
-      <w:bookmarkStart w:id="10" w:name="OLE_LINK4"/>
+      <w:bookmarkStart w:id="11" w:name="OLE_LINK3"/>
+      <w:bookmarkStart w:id="12" w:name="OLE_LINK4"/>
       <w:r>
         <w:rPr>
           <w:rStyle w:val="Refdenotaalpie"/>
@@ -1696,293 +1845,299 @@
           <w:lang w:val="es-ES"/>
         </w:rPr>
         <w:fldChar w:fldCharType="end"/>
-      </w:r>
-      <w:bookmarkEnd w:id="9"/>
-      <w:bookmarkEnd w:id="10"/>
-      <w:r>
-        <w:rPr>
-          <w:lang w:val="es-ES"/>
-        </w:rPr>
-        <w:t xml:space="preserve">. </w:t>
-      </w:r>
-      <w:r>
-        <w:rPr>
-          <w:lang w:val="es-ES"/>
-        </w:rPr>
-        <w:t>En el aprendizaje no supervisado no existe una clasificación previa de la información, la cual se agrupa automáticamente</w:t>
-      </w:r>
-      <w:r>
-        <w:rPr>
-          <w:lang w:val="es-ES"/>
-        </w:rPr>
-        <w:t>.</w:t>
-      </w:r>
-    </w:p>
-    <w:p>
-      <w:pPr>
-        <w:pStyle w:val="texto"/>
-        <w:jc w:val="both"/>
-        <w:rPr>
-          <w:lang w:val="es-ES"/>
-        </w:rPr>
-      </w:pPr>
-      <w:r>
-        <w:rPr>
-          <w:lang w:val="es-ES"/>
-        </w:rPr>
-        <w:t xml:space="preserve">Para la clasificación de </w:t>
-      </w:r>
-      <w:r>
-        <w:rPr>
-          <w:lang w:val="es-ES"/>
-        </w:rPr>
-        <w:t>nuevos</w:t>
-      </w:r>
-      <w:r>
-        <w:rPr>
-          <w:lang w:val="es-ES"/>
-        </w:rPr>
-        <w:t xml:space="preserve"> casos se </w:t>
-      </w:r>
-      <w:r>
-        <w:rPr>
-          <w:lang w:val="es-ES"/>
-        </w:rPr>
-        <w:t xml:space="preserve">precisa de un </w:t>
-      </w:r>
-      <w:r>
-        <w:rPr>
-          <w:lang w:val="es-ES"/>
-        </w:rPr>
-        <w:t>modelo predictivo lo suficientemente preciso para sustituir a un humano</w:t>
-      </w:r>
-      <w:r>
-        <w:rPr>
-          <w:lang w:val="es-ES"/>
-        </w:rPr>
-        <w:t xml:space="preserve"> por lo que es necesario</w:t>
-      </w:r>
-      <w:r>
-        <w:rPr>
-          <w:lang w:val="es-ES"/>
-        </w:rPr>
-        <w:t xml:space="preserve"> contar con una</w:t>
-      </w:r>
-      <w:r>
-        <w:rPr>
-          <w:lang w:val="es-ES"/>
-        </w:rPr>
-        <w:t xml:space="preserve"> amplia</w:t>
-      </w:r>
-      <w:r>
-        <w:rPr>
-          <w:lang w:val="es-ES"/>
-        </w:rPr>
-        <w:t xml:space="preserve"> base de casos previamente etiquetados</w:t>
-      </w:r>
-      <w:r>
-        <w:rPr>
-          <w:lang w:val="es-ES"/>
-        </w:rPr>
-        <w:t xml:space="preserve"> para </w:t>
-      </w:r>
-      <w:r>
-        <w:rPr>
-          <w:lang w:val="es-ES"/>
-        </w:rPr>
-        <w:t>la etapa de entrenamiento</w:t>
-      </w:r>
-      <w:r>
-        <w:rPr>
-          <w:lang w:val="es-ES"/>
-        </w:rPr>
-        <w:t>. Esta tarea se reali</w:t>
-      </w:r>
-      <w:r>
-        <w:rPr>
-          <w:lang w:val="es-ES"/>
-        </w:rPr>
-        <w:t xml:space="preserve">za por </w:t>
-      </w:r>
-      <w:r>
-        <w:rPr>
-          <w:lang w:val="es-ES"/>
-        </w:rPr>
-        <w:t>expertos</w:t>
-      </w:r>
-      <w:r>
-        <w:rPr>
-          <w:lang w:val="es-ES"/>
-        </w:rPr>
-        <w:t xml:space="preserve"> humanos por lo que </w:t>
-      </w:r>
-      <w:r>
-        <w:rPr>
-          <w:lang w:val="es-ES"/>
-        </w:rPr>
-        <w:t xml:space="preserve">se convierte en un </w:t>
-      </w:r>
-      <w:r>
-        <w:rPr>
-          <w:lang w:val="es-ES"/>
-        </w:rPr>
-        <w:t xml:space="preserve">proceso </w:t>
-      </w:r>
-      <w:r>
-        <w:rPr>
-          <w:lang w:val="es-ES"/>
-        </w:rPr>
-        <w:t xml:space="preserve">costoso </w:t>
-      </w:r>
-      <w:r>
-        <w:rPr>
-          <w:lang w:val="es-ES"/>
-        </w:rPr>
-        <w:t xml:space="preserve">e ineficiente. Debido a lo poco </w:t>
-      </w:r>
-      <w:r>
-        <w:rPr>
-          <w:lang w:val="es-ES"/>
-        </w:rPr>
-        <w:t>práctico</w:t>
-      </w:r>
-      <w:r>
-        <w:rPr>
-          <w:lang w:val="es-ES"/>
-        </w:rPr>
-        <w:t xml:space="preserve"> </w:t>
-      </w:r>
-      <w:r>
-        <w:rPr>
-          <w:lang w:val="es-ES"/>
-        </w:rPr>
-        <w:t>de este proceso surgen otras técnicas como el aprendizaje semi-supervisado y el aprendizaje activo</w:t>
-      </w:r>
-      <w:r>
-        <w:rPr>
-          <w:rStyle w:val="Refdenotaalpie"/>
-        </w:rPr>
-        <w:footnoteReference w:id="3"/>
-      </w:r>
-      <w:r>
-        <w:rPr>
-          <w:lang w:val="es-ES"/>
-        </w:rPr>
-        <w:t xml:space="preserve"> </w:t>
-      </w:r>
-      <w:r>
-        <w:rPr>
-          <w:lang w:val="es-ES"/>
-        </w:rPr>
-        <w:t xml:space="preserve">(AL, por sus siglas en inglés, </w:t>
-      </w:r>
-      <w:r>
-        <w:rPr>
-          <w:i/>
-          <w:lang w:val="es-ES"/>
-        </w:rPr>
-        <w:t>Active Learning</w:t>
-      </w:r>
-      <w:r>
-        <w:rPr>
-          <w:lang w:val="es-ES"/>
-        </w:rPr>
-        <w:t>)</w:t>
-      </w:r>
-      <w:r>
-        <w:rPr>
-          <w:lang w:val="es-ES"/>
-        </w:rPr>
-        <w:t>.</w:t>
-      </w:r>
-    </w:p>
-    <w:p>
-      <w:pPr>
-        <w:pStyle w:val="texto"/>
-        <w:jc w:val="both"/>
-        <w:rPr>
-          <w:lang w:val="es-ES"/>
-        </w:rPr>
-      </w:pPr>
-      <w:bookmarkStart w:id="11" w:name="OLE_LINK12"/>
-      <w:bookmarkStart w:id="12" w:name="OLE_LINK13"/>
-      <w:r>
-        <w:rPr>
-          <w:lang w:val="es-ES"/>
-        </w:rPr>
-        <w:lastRenderedPageBreak/>
-        <w:t>Con el Al se intenta mejorar la precisión de un clasificador disminuyendo la cantidad de ejemplos previamente etiquetados que se necesitan, permitiéndole al algoritmo seleccionar los datos desde donde aprende y reduciendo el volumen necesario en el proceso de entrenamiento</w:t>
-      </w:r>
-      <w:r>
-        <w:rPr>
-          <w:lang w:val="es-ES"/>
-        </w:rPr>
-        <w:t xml:space="preserve"> para lograr un </w:t>
-      </w:r>
-      <w:r>
-        <w:rPr>
-          <w:lang w:val="es-ES"/>
-        </w:rPr>
-        <w:t>mejor rendimiento con un menor costo de entrenamiento</w:t>
-      </w:r>
-      <w:r>
-        <w:rPr>
-          <w:lang w:val="es-ES"/>
-        </w:rPr>
-        <w:t>.</w:t>
-      </w:r>
-      <w:r>
-        <w:rPr>
-          <w:lang w:val="es-ES"/>
-        </w:rPr>
-        <w:t xml:space="preserve"> Está </w:t>
-      </w:r>
-      <w:r>
-        <w:rPr>
-          <w:lang w:val="es"/>
-        </w:rPr>
-        <w:t>motivado</w:t>
-      </w:r>
-      <w:r>
-        <w:rPr>
-          <w:lang w:val="es"/>
-        </w:rPr>
-        <w:t xml:space="preserve"> </w:t>
-      </w:r>
-      <w:r>
-        <w:rPr>
-          <w:lang w:val="es"/>
-        </w:rPr>
-        <w:t>por</w:t>
-      </w:r>
-      <w:r>
-        <w:rPr>
-          <w:lang w:val="es"/>
-        </w:rPr>
-        <w:t xml:space="preserve"> muchos problemas modernos de </w:t>
-      </w:r>
-      <w:r>
-        <w:rPr>
-          <w:lang w:val="es"/>
-        </w:rPr>
-        <w:t>ML</w:t>
-      </w:r>
-      <w:r>
-        <w:rPr>
-          <w:lang w:val="es"/>
-        </w:rPr>
-        <w:t xml:space="preserve"> donde los datos pueden ser abundantes, pero las etiquetas son</w:t>
-      </w:r>
-      <w:r>
-        <w:rPr>
-          <w:lang w:val="es"/>
-        </w:rPr>
-        <w:t xml:space="preserve"> escasas o costosas de obtener</w:t>
       </w:r>
       <w:bookmarkEnd w:id="11"/>
       <w:bookmarkEnd w:id="12"/>
       <w:r>
         <w:rPr>
+          <w:lang w:val="es-ES"/>
+        </w:rPr>
+        <w:t xml:space="preserve">. </w:t>
+      </w:r>
+      <w:r>
+        <w:rPr>
+          <w:lang w:val="es-ES"/>
+        </w:rPr>
+        <w:t>En el aprendizaje no supervisado no existe una clasificación previa de la información, la cual se agrupa automáticamente</w:t>
+      </w:r>
+      <w:r>
+        <w:rPr>
+          <w:lang w:val="es-ES"/>
+        </w:rPr>
+        <w:t>.</w:t>
+      </w:r>
+    </w:p>
+    <w:p>
+      <w:pPr>
+        <w:pStyle w:val="texto"/>
+        <w:jc w:val="both"/>
+        <w:rPr>
+          <w:lang w:val="es-ES"/>
+        </w:rPr>
+      </w:pPr>
+      <w:r>
+        <w:rPr>
+          <w:lang w:val="es-ES"/>
+        </w:rPr>
+        <w:t xml:space="preserve">Para la clasificación de </w:t>
+      </w:r>
+      <w:r>
+        <w:rPr>
+          <w:lang w:val="es-ES"/>
+        </w:rPr>
+        <w:t>nuevos</w:t>
+      </w:r>
+      <w:r>
+        <w:rPr>
+          <w:lang w:val="es-ES"/>
+        </w:rPr>
+        <w:t xml:space="preserve"> casos se </w:t>
+      </w:r>
+      <w:r>
+        <w:rPr>
+          <w:lang w:val="es-ES"/>
+        </w:rPr>
+        <w:t xml:space="preserve">precisa de un </w:t>
+      </w:r>
+      <w:r>
+        <w:rPr>
+          <w:lang w:val="es-ES"/>
+        </w:rPr>
+        <w:t>modelo predictivo lo suficientemente preciso para sustituir a un humano</w:t>
+      </w:r>
+      <w:r>
+        <w:rPr>
+          <w:lang w:val="es-ES"/>
+        </w:rPr>
+        <w:t xml:space="preserve"> por lo que es necesario</w:t>
+      </w:r>
+      <w:r>
+        <w:rPr>
+          <w:lang w:val="es-ES"/>
+        </w:rPr>
+        <w:t xml:space="preserve"> contar con una</w:t>
+      </w:r>
+      <w:r>
+        <w:rPr>
+          <w:lang w:val="es-ES"/>
+        </w:rPr>
+        <w:t xml:space="preserve"> amplia</w:t>
+      </w:r>
+      <w:r>
+        <w:rPr>
+          <w:lang w:val="es-ES"/>
+        </w:rPr>
+        <w:t xml:space="preserve"> base de casos previamente etiquetados</w:t>
+      </w:r>
+      <w:r>
+        <w:rPr>
+          <w:lang w:val="es-ES"/>
+        </w:rPr>
+        <w:t xml:space="preserve"> para </w:t>
+      </w:r>
+      <w:r>
+        <w:rPr>
+          <w:lang w:val="es-ES"/>
+        </w:rPr>
+        <w:t>la etapa de entrenamiento</w:t>
+      </w:r>
+      <w:r>
+        <w:rPr>
+          <w:lang w:val="es-ES"/>
+        </w:rPr>
+        <w:t>. Esta tarea se reali</w:t>
+      </w:r>
+      <w:r>
+        <w:rPr>
+          <w:lang w:val="es-ES"/>
+        </w:rPr>
+        <w:t xml:space="preserve">za por </w:t>
+      </w:r>
+      <w:r>
+        <w:rPr>
+          <w:lang w:val="es-ES"/>
+        </w:rPr>
+        <w:t>expertos</w:t>
+      </w:r>
+      <w:r>
+        <w:rPr>
+          <w:lang w:val="es-ES"/>
+        </w:rPr>
+        <w:t xml:space="preserve"> humanos por lo que </w:t>
+      </w:r>
+      <w:r>
+        <w:rPr>
+          <w:lang w:val="es-ES"/>
+        </w:rPr>
+        <w:t xml:space="preserve">se convierte en un </w:t>
+      </w:r>
+      <w:r>
+        <w:rPr>
+          <w:lang w:val="es-ES"/>
+        </w:rPr>
+        <w:t xml:space="preserve">proceso </w:t>
+      </w:r>
+      <w:r>
+        <w:rPr>
+          <w:lang w:val="es-ES"/>
+        </w:rPr>
+        <w:t xml:space="preserve">costoso </w:t>
+      </w:r>
+      <w:r>
+        <w:rPr>
+          <w:lang w:val="es-ES"/>
+        </w:rPr>
+        <w:t xml:space="preserve">e ineficiente. Debido a lo poco </w:t>
+      </w:r>
+      <w:r>
+        <w:rPr>
+          <w:lang w:val="es-ES"/>
+        </w:rPr>
+        <w:t>práctico</w:t>
+      </w:r>
+      <w:r>
+        <w:rPr>
+          <w:lang w:val="es-ES"/>
+        </w:rPr>
+        <w:t xml:space="preserve"> </w:t>
+      </w:r>
+      <w:r>
+        <w:rPr>
+          <w:lang w:val="es-ES"/>
+        </w:rPr>
+        <w:t xml:space="preserve">de este proceso surgen </w:t>
+      </w:r>
+      <w:r>
+        <w:rPr>
+          <w:lang w:val="es-ES"/>
+        </w:rPr>
+        <w:lastRenderedPageBreak/>
+        <w:t>otras técnicas como el aprendizaje semi-supervisado y el aprendizaje activo</w:t>
+      </w:r>
+      <w:r>
+        <w:rPr>
+          <w:rStyle w:val="Refdenotaalpie"/>
+        </w:rPr>
+        <w:footnoteReference w:id="3"/>
+      </w:r>
+      <w:r>
+        <w:rPr>
+          <w:lang w:val="es-ES"/>
+        </w:rPr>
+        <w:t xml:space="preserve"> </w:t>
+      </w:r>
+      <w:r>
+        <w:rPr>
+          <w:lang w:val="es-ES"/>
+        </w:rPr>
+        <w:t xml:space="preserve">(AL, por sus siglas en inglés, </w:t>
+      </w:r>
+      <w:r>
+        <w:rPr>
+          <w:i/>
+          <w:lang w:val="es-ES"/>
+        </w:rPr>
+        <w:t>Active Learning</w:t>
+      </w:r>
+      <w:r>
+        <w:rPr>
+          <w:lang w:val="es-ES"/>
+        </w:rPr>
+        <w:t>)</w:t>
+      </w:r>
+      <w:r>
+        <w:rPr>
+          <w:lang w:val="es-ES"/>
+        </w:rPr>
+        <w:t>.</w:t>
+      </w:r>
+    </w:p>
+    <w:p>
+      <w:pPr>
+        <w:pStyle w:val="texto"/>
+        <w:jc w:val="both"/>
+        <w:rPr>
+          <w:lang w:val="es-ES"/>
+        </w:rPr>
+      </w:pPr>
+      <w:bookmarkStart w:id="13" w:name="OLE_LINK12"/>
+      <w:bookmarkStart w:id="14" w:name="OLE_LINK13"/>
+      <w:r>
+        <w:rPr>
+          <w:lang w:val="es-ES"/>
+        </w:rPr>
+        <w:t>Con el Al se intenta mejorar la precisión de un clasificador disminuyendo la cantidad de ejemplos previamente etiquetados que se necesitan, permitiéndole al algoritmo seleccionar los datos desde donde aprende y reduciendo el volumen necesario en el proceso de entrenamiento</w:t>
+      </w:r>
+      <w:r>
+        <w:rPr>
+          <w:lang w:val="es-ES"/>
+        </w:rPr>
+        <w:t xml:space="preserve"> para lograr un </w:t>
+      </w:r>
+      <w:r>
+        <w:rPr>
+          <w:lang w:val="es-ES"/>
+        </w:rPr>
+        <w:t>mejor rendimiento con un menor costo de entrenamiento</w:t>
+      </w:r>
+      <w:r>
+        <w:rPr>
+          <w:lang w:val="es-ES"/>
+        </w:rPr>
+        <w:t>.</w:t>
+      </w:r>
+      <w:r>
+        <w:rPr>
+          <w:lang w:val="es-ES"/>
+        </w:rPr>
+        <w:t xml:space="preserve"> Está </w:t>
+      </w:r>
+      <w:r>
+        <w:rPr>
+          <w:lang w:val="es"/>
+        </w:rPr>
+        <w:t>motivado</w:t>
+      </w:r>
+      <w:r>
+        <w:rPr>
+          <w:lang w:val="es"/>
+        </w:rPr>
+        <w:t xml:space="preserve"> </w:t>
+      </w:r>
+      <w:r>
+        <w:rPr>
+          <w:lang w:val="es"/>
+        </w:rPr>
+        <w:t>por</w:t>
+      </w:r>
+      <w:r>
+        <w:rPr>
+          <w:lang w:val="es"/>
+        </w:rPr>
+        <w:t xml:space="preserve"> muchos problemas modernos de </w:t>
+      </w:r>
+      <w:r>
+        <w:rPr>
+          <w:lang w:val="es"/>
+        </w:rPr>
+        <w:t>ML</w:t>
+      </w:r>
+      <w:r>
+        <w:rPr>
+          <w:lang w:val="es"/>
+        </w:rPr>
+        <w:t xml:space="preserve"> donde los datos pueden ser abundantes, pero las etiquetas son</w:t>
+      </w:r>
+      <w:r>
+        <w:rPr>
+          <w:lang w:val="es"/>
+        </w:rPr>
+        <w:t xml:space="preserve"> escasas o costosas de obtener</w:t>
+      </w:r>
+      <w:bookmarkEnd w:id="13"/>
+      <w:bookmarkEnd w:id="14"/>
+      <w:r>
+        <w:rPr>
           <w:lang w:val="es"/>
         </w:rPr>
         <w:t>.</w:t>
@@ -2057,8 +2212,8 @@
         </w:rPr>
         <w:t xml:space="preserve">. </w:t>
       </w:r>
-      <w:bookmarkStart w:id="13" w:name="OLE_LINK14"/>
-      <w:bookmarkStart w:id="14" w:name="OLE_LINK15"/>
+      <w:bookmarkStart w:id="15" w:name="OLE_LINK14"/>
+      <w:bookmarkStart w:id="16" w:name="OLE_LINK15"/>
       <w:r>
         <w:rPr>
           <w:lang w:val="es-ES"/>
@@ -2119,8 +2274,8 @@
         </w:rPr>
         <w:t>do el mismo</w:t>
       </w:r>
-      <w:bookmarkEnd w:id="13"/>
-      <w:bookmarkEnd w:id="14"/>
+      <w:bookmarkEnd w:id="15"/>
+      <w:bookmarkEnd w:id="16"/>
       <w:r>
         <w:rPr>
           <w:lang w:val="es-ES"/>
@@ -2505,6 +2660,7 @@
         <w:rPr>
           <w:lang w:val="es-ES"/>
         </w:rPr>
+        <w:lastRenderedPageBreak/>
         <w:t>proceso como son</w:t>
       </w:r>
       <w:r>
@@ -2587,315 +2743,315 @@
         <w:rPr>
           <w:lang w:val="es-ES"/>
         </w:rPr>
+        <w:t>En</w:t>
+      </w:r>
+      <w:r>
+        <w:rPr>
+          <w:lang w:val="es-ES"/>
+        </w:rPr>
+        <w:t xml:space="preserve"> principio la experimentación con el framework era totalmente funcional; l</w:t>
+      </w:r>
+      <w:r>
+        <w:rPr>
+          <w:lang w:val="es-ES"/>
+        </w:rPr>
+        <w:t xml:space="preserve">a interacción poco asistida en </w:t>
+      </w:r>
+      <w:r>
+        <w:rPr>
+          <w:lang w:val="es-ES"/>
+        </w:rPr>
+        <w:t xml:space="preserve">la configuración, la </w:t>
+      </w:r>
+      <w:r>
+        <w:rPr>
+          <w:lang w:val="es-ES"/>
+        </w:rPr>
+        <w:t>ejecución de los experimentos y comparac</w:t>
+      </w:r>
+      <w:r>
+        <w:rPr>
+          <w:lang w:val="es-ES"/>
+        </w:rPr>
+        <w:t>ión de los resultados obtenidos,</w:t>
+      </w:r>
+      <w:r>
+        <w:rPr>
+          <w:lang w:val="es-ES"/>
+        </w:rPr>
+        <w:t xml:space="preserve"> </w:t>
+      </w:r>
+      <w:r>
+        <w:rPr>
+          <w:lang w:val="es-ES"/>
+        </w:rPr>
+        <w:t>provocaba</w:t>
+      </w:r>
+      <w:r>
+        <w:rPr>
+          <w:lang w:val="es-ES"/>
+        </w:rPr>
+        <w:t xml:space="preserve"> </w:t>
+      </w:r>
+      <w:r>
+        <w:rPr>
+          <w:lang w:val="es-ES"/>
+        </w:rPr>
+        <w:t>aumento en el tiemp</w:t>
+      </w:r>
+      <w:r>
+        <w:rPr>
+          <w:lang w:val="es-ES"/>
+        </w:rPr>
+        <w:t>o de trabajo, l</w:t>
+      </w:r>
+      <w:r>
+        <w:rPr>
+          <w:lang w:val="es-ES"/>
+        </w:rPr>
+        <w:t xml:space="preserve">os investigadores </w:t>
+      </w:r>
+      <w:r>
+        <w:rPr>
+          <w:lang w:val="es-ES"/>
+        </w:rPr>
+        <w:t>deb</w:t>
+      </w:r>
+      <w:r>
+        <w:rPr>
+          <w:lang w:val="es-ES"/>
+        </w:rPr>
+        <w:t>ían</w:t>
+      </w:r>
+      <w:r>
+        <w:rPr>
+          <w:lang w:val="es-ES"/>
+        </w:rPr>
+        <w:t xml:space="preserve"> dominar los paquetes de clases del framework, así como todas las etiquetas de XML</w:t>
+      </w:r>
+      <w:r>
+        <w:rPr>
+          <w:rStyle w:val="Refdenotaalpie"/>
+          <w:lang w:val="es-ES"/>
+        </w:rPr>
+        <w:footnoteReference w:id="5"/>
+      </w:r>
+      <w:r>
+        <w:rPr>
+          <w:lang w:val="es-ES"/>
+        </w:rPr>
+        <w:t xml:space="preserve"> necesarias para realizar los experimentos</w:t>
+      </w:r>
+      <w:r>
+        <w:rPr>
+          <w:lang w:val="es-ES"/>
+        </w:rPr>
+        <w:t xml:space="preserve">, además la posibilidad de </w:t>
+      </w:r>
+      <w:r>
+        <w:rPr>
+          <w:lang w:val="es-ES"/>
+        </w:rPr>
+        <w:t>introducir errores de escritura en la configuración del XML y tener problemas en encontrar su origen</w:t>
+      </w:r>
+      <w:r>
+        <w:rPr>
+          <w:lang w:val="es-ES"/>
+        </w:rPr>
+        <w:t xml:space="preserve"> podían dificultar mucho su uso</w:t>
+      </w:r>
+      <w:r>
+        <w:rPr>
+          <w:lang w:val="es-ES"/>
+        </w:rPr>
+        <w:t>. Era poco probable que</w:t>
+      </w:r>
+      <w:r>
+        <w:rPr>
+          <w:lang w:val="es-ES"/>
+        </w:rPr>
+        <w:t xml:space="preserve"> usuarios con poca habilid</w:t>
+      </w:r>
+      <w:r>
+        <w:rPr>
+          <w:lang w:val="es-ES"/>
+        </w:rPr>
+        <w:t>ad en el uso del framework</w:t>
+      </w:r>
+      <w:r>
+        <w:rPr>
+          <w:lang w:val="es-ES"/>
+        </w:rPr>
+        <w:t xml:space="preserve"> o con conocimientos básicos de AL, </w:t>
+      </w:r>
+      <w:r>
+        <w:rPr>
+          <w:lang w:val="es-ES"/>
+        </w:rPr>
+        <w:t>fueran</w:t>
+      </w:r>
+      <w:r>
+        <w:rPr>
+          <w:lang w:val="es-ES"/>
+        </w:rPr>
+        <w:t xml:space="preserve"> capaces de realizar los experimentos de forma rápida y sencilla</w:t>
+      </w:r>
+      <w:r>
+        <w:rPr>
+          <w:lang w:val="es-ES"/>
+        </w:rPr>
+        <w:t>.</w:t>
+      </w:r>
+    </w:p>
+    <w:p>
+      <w:pPr>
+        <w:pStyle w:val="texto"/>
+        <w:jc w:val="both"/>
+        <w:rPr>
+          <w:lang w:val="es-ES"/>
+        </w:rPr>
+      </w:pPr>
+      <w:r>
+        <w:rPr>
+          <w:lang w:val="es-ES"/>
+        </w:rPr>
+        <w:t>A partir de estas deficiencias surge VisualJCLAL</w:t>
+      </w:r>
+      <w:r>
+        <w:rPr>
+          <w:rStyle w:val="Refdenotaalpie"/>
+          <w:lang w:val="es-ES"/>
+        </w:rPr>
+        <w:footnoteReference w:id="6"/>
+      </w:r>
+      <w:r>
+        <w:rPr>
+          <w:lang w:val="es-ES"/>
+        </w:rPr>
+        <w:t xml:space="preserve">; un entorno de usuario para el framework JCLAL </w:t>
+      </w:r>
+      <w:r>
+        <w:rPr>
+          <w:lang w:val="es-ES"/>
+        </w:rPr>
+        <w:t xml:space="preserve">que facilitaba </w:t>
+      </w:r>
+      <w:r>
+        <w:rPr>
+          <w:lang w:val="es-ES"/>
+        </w:rPr>
+        <w:t>mucho la configuración de nuevos experimentos</w:t>
+      </w:r>
+      <w:r>
+        <w:rPr>
+          <w:lang w:val="es-ES"/>
+        </w:rPr>
+        <w:t xml:space="preserve">. VisualJCLAL cuenta con un diseño de pestañas </w:t>
+      </w:r>
+      <w:r>
+        <w:rPr>
+          <w:lang w:val="es-ES"/>
+        </w:rPr>
+        <w:t>que permite configurar paso a paso un experimento de AL y mostrar los resultados posteriormente.</w:t>
+      </w:r>
+    </w:p>
+    <w:p>
+      <w:pPr>
+        <w:pStyle w:val="texto"/>
+        <w:jc w:val="both"/>
+      </w:pPr>
+      <w:r>
+        <w:t xml:space="preserve">Aunque VisualJCLAL agilizó mucho el proceso de experimentación con JCLAL; </w:t>
+      </w:r>
+      <w:r>
+        <w:t>algunos aspectos mejorables como</w:t>
+      </w:r>
+      <w:r>
+        <w:t xml:space="preserve"> la necesidad de tener instalada la maquina virtual de Java en el terminal donde se valla a ejecutar, la configuración algo confusa para los usuarios poco experimentados, así como la imposibilidad de realizar una gestión de usuario que brindaría posibilidades como  el almacenamiento de historiales de experimentación y el trabajo colaborativo en general entre varios investigadores en un entorno de red o localmente; conllevarían a la siguiente evolución de esta potente herramienta, y, de esta forma permita su acercamiento a más usuarios y facilite aún más el proceso de aprendizaje </w:t>
+      </w:r>
+      <w:r>
+        <w:t>y familiarización con JCLAL y el área de AL en general.</w:t>
+      </w:r>
+    </w:p>
+    <w:p>
+      <w:pPr>
+        <w:pStyle w:val="texto"/>
+        <w:jc w:val="both"/>
+      </w:pPr>
+    </w:p>
+    <w:p>
+      <w:pPr>
+        <w:pStyle w:val="texto"/>
+        <w:jc w:val="both"/>
+        <w:rPr>
+          <w:lang w:val="es-ES"/>
+        </w:rPr>
+      </w:pPr>
+      <w:r>
+        <w:t xml:space="preserve">A partir de esta situación problemática anterior se puede identificar el siguiente </w:t>
+      </w:r>
+      <w:r>
+        <w:rPr>
+          <w:b/>
+        </w:rPr>
+        <w:t>problema científico</w:t>
+      </w:r>
+      <w:r>
+        <w:t>: ¿</w:t>
+      </w:r>
+      <w:r>
+        <w:rPr>
+          <w:lang w:val="es-ES"/>
+        </w:rPr>
+        <w:t>Cómo facilitar la realización de experimentos aplicando Aprendizaje Activo en entornos colaborativos</w:t>
+      </w:r>
+    </w:p>
+    <w:p>
+      <w:pPr>
+        <w:pStyle w:val="texto"/>
+        <w:jc w:val="both"/>
+      </w:pPr>
+    </w:p>
+    <w:p>
+      <w:pPr>
+        <w:pStyle w:val="texto"/>
+        <w:jc w:val="both"/>
+      </w:pPr>
+      <w:r>
+        <w:t xml:space="preserve">El </w:t>
+      </w:r>
+      <w:r>
+        <w:rPr>
+          <w:b/>
+        </w:rPr>
+        <w:t>objeto de estudio</w:t>
+      </w:r>
+      <w:r>
+        <w:t xml:space="preserve"> en el que se encuentra almacenado del problema es la experimentación aplicando Aprendizaje Activo.</w:t>
+      </w:r>
+    </w:p>
+    <w:p>
+      <w:pPr>
+        <w:pStyle w:val="texto"/>
+        <w:jc w:val="both"/>
+      </w:pPr>
+    </w:p>
+    <w:p>
+      <w:pPr>
+        <w:pStyle w:val="texto"/>
+        <w:jc w:val="both"/>
+        <w:rPr>
+          <w:lang w:val="es-ES"/>
+        </w:rPr>
+      </w:pPr>
+      <w:r>
         <w:lastRenderedPageBreak/>
-        <w:t>En</w:t>
-      </w:r>
-      <w:r>
-        <w:rPr>
-          <w:lang w:val="es-ES"/>
-        </w:rPr>
-        <w:t xml:space="preserve"> principio la experimentación con el framework era totalmente funcional; l</w:t>
-      </w:r>
-      <w:r>
-        <w:rPr>
-          <w:lang w:val="es-ES"/>
-        </w:rPr>
-        <w:t xml:space="preserve">a interacción poco asistida en </w:t>
-      </w:r>
-      <w:r>
-        <w:rPr>
-          <w:lang w:val="es-ES"/>
-        </w:rPr>
-        <w:t xml:space="preserve">la configuración, la </w:t>
-      </w:r>
-      <w:r>
-        <w:rPr>
-          <w:lang w:val="es-ES"/>
-        </w:rPr>
-        <w:t>ejecución de los experimentos y comparac</w:t>
-      </w:r>
-      <w:r>
-        <w:rPr>
-          <w:lang w:val="es-ES"/>
-        </w:rPr>
-        <w:t>ión de los resultados obtenidos,</w:t>
-      </w:r>
-      <w:r>
-        <w:rPr>
-          <w:lang w:val="es-ES"/>
-        </w:rPr>
-        <w:t xml:space="preserve"> </w:t>
-      </w:r>
-      <w:r>
-        <w:rPr>
-          <w:lang w:val="es-ES"/>
-        </w:rPr>
-        <w:t>provocaba</w:t>
-      </w:r>
-      <w:r>
-        <w:rPr>
-          <w:lang w:val="es-ES"/>
-        </w:rPr>
-        <w:t xml:space="preserve"> </w:t>
-      </w:r>
-      <w:r>
-        <w:rPr>
-          <w:lang w:val="es-ES"/>
-        </w:rPr>
-        <w:t>aumento en el tiemp</w:t>
-      </w:r>
-      <w:r>
-        <w:rPr>
-          <w:lang w:val="es-ES"/>
-        </w:rPr>
-        <w:t>o de trabajo, l</w:t>
-      </w:r>
-      <w:r>
-        <w:rPr>
-          <w:lang w:val="es-ES"/>
-        </w:rPr>
-        <w:t xml:space="preserve">os investigadores </w:t>
-      </w:r>
-      <w:r>
-        <w:rPr>
-          <w:lang w:val="es-ES"/>
-        </w:rPr>
-        <w:t>deb</w:t>
-      </w:r>
-      <w:r>
-        <w:rPr>
-          <w:lang w:val="es-ES"/>
-        </w:rPr>
-        <w:t>ían</w:t>
-      </w:r>
-      <w:r>
-        <w:rPr>
-          <w:lang w:val="es-ES"/>
-        </w:rPr>
-        <w:t xml:space="preserve"> dominar los paquetes de clases del framework, así como todas las etiquetas de XML</w:t>
-      </w:r>
-      <w:r>
-        <w:rPr>
-          <w:rStyle w:val="Refdenotaalpie"/>
-          <w:lang w:val="es-ES"/>
-        </w:rPr>
-        <w:footnoteReference w:id="5"/>
-      </w:r>
-      <w:r>
-        <w:rPr>
-          <w:lang w:val="es-ES"/>
-        </w:rPr>
-        <w:t xml:space="preserve"> necesarias para realizar los experimentos</w:t>
-      </w:r>
-      <w:r>
-        <w:rPr>
-          <w:lang w:val="es-ES"/>
-        </w:rPr>
-        <w:t xml:space="preserve">, además la posibilidad de </w:t>
-      </w:r>
-      <w:r>
-        <w:rPr>
-          <w:lang w:val="es-ES"/>
-        </w:rPr>
-        <w:t>introducir errores de escritura en la configuración del XML y tener problemas en encontrar su origen</w:t>
-      </w:r>
-      <w:r>
-        <w:rPr>
-          <w:lang w:val="es-ES"/>
-        </w:rPr>
-        <w:t xml:space="preserve"> podían dificultar mucho su uso</w:t>
-      </w:r>
-      <w:r>
-        <w:rPr>
-          <w:lang w:val="es-ES"/>
-        </w:rPr>
-        <w:t>. Era poco probable que</w:t>
-      </w:r>
-      <w:r>
-        <w:rPr>
-          <w:lang w:val="es-ES"/>
-        </w:rPr>
-        <w:t xml:space="preserve"> usuarios con poca habilid</w:t>
-      </w:r>
-      <w:r>
-        <w:rPr>
-          <w:lang w:val="es-ES"/>
-        </w:rPr>
-        <w:t>ad en el uso del framework</w:t>
-      </w:r>
-      <w:r>
-        <w:rPr>
-          <w:lang w:val="es-ES"/>
-        </w:rPr>
-        <w:t xml:space="preserve"> o con conocimientos básicos de AL, </w:t>
-      </w:r>
-      <w:r>
-        <w:rPr>
-          <w:lang w:val="es-ES"/>
-        </w:rPr>
-        <w:t>fueran</w:t>
-      </w:r>
-      <w:r>
-        <w:rPr>
-          <w:lang w:val="es-ES"/>
-        </w:rPr>
-        <w:t xml:space="preserve"> capaces de realizar los experimentos de forma rápida y sencilla</w:t>
-      </w:r>
-      <w:r>
-        <w:rPr>
-          <w:lang w:val="es-ES"/>
-        </w:rPr>
-        <w:t>.</w:t>
-      </w:r>
-    </w:p>
-    <w:p>
-      <w:pPr>
-        <w:pStyle w:val="texto"/>
-        <w:jc w:val="both"/>
-        <w:rPr>
-          <w:lang w:val="es-ES"/>
-        </w:rPr>
-      </w:pPr>
-      <w:r>
-        <w:rPr>
-          <w:lang w:val="es-ES"/>
-        </w:rPr>
-        <w:t>A partir de estas deficiencias surge VisualJCLAL</w:t>
-      </w:r>
-      <w:r>
-        <w:rPr>
-          <w:rStyle w:val="Refdenotaalpie"/>
-          <w:lang w:val="es-ES"/>
-        </w:rPr>
-        <w:footnoteReference w:id="6"/>
-      </w:r>
-      <w:r>
-        <w:rPr>
-          <w:lang w:val="es-ES"/>
-        </w:rPr>
-        <w:t xml:space="preserve">; un entorno de usuario para el framework JCLAL </w:t>
-      </w:r>
-      <w:r>
-        <w:rPr>
-          <w:lang w:val="es-ES"/>
-        </w:rPr>
-        <w:t xml:space="preserve">que facilitaba </w:t>
-      </w:r>
-      <w:r>
-        <w:rPr>
-          <w:lang w:val="es-ES"/>
-        </w:rPr>
-        <w:t>mucho la configuración de nuevos experimentos</w:t>
-      </w:r>
-      <w:r>
-        <w:rPr>
-          <w:lang w:val="es-ES"/>
-        </w:rPr>
-        <w:t xml:space="preserve">. VisualJCLAL cuenta con un diseño de pestañas </w:t>
-      </w:r>
-      <w:r>
-        <w:rPr>
-          <w:lang w:val="es-ES"/>
-        </w:rPr>
-        <w:t>que permite configurar paso a paso un experimento de AL y mostrar los resultados posteriormente.</w:t>
-      </w:r>
-    </w:p>
-    <w:p>
-      <w:pPr>
-        <w:pStyle w:val="texto"/>
-        <w:jc w:val="both"/>
-      </w:pPr>
-      <w:r>
-        <w:t xml:space="preserve">Aunque VisualJCLAL agilizó mucho el proceso de experimentación con JCLAL; </w:t>
-      </w:r>
-      <w:r>
-        <w:t>algunos aspectos mejorables como</w:t>
-      </w:r>
-      <w:r>
-        <w:t xml:space="preserve"> la necesidad de tener instalada la maquina virtual de Java en el terminal donde se valla a ejecutar, la configuración algo confusa para los usuarios poco experimentados, así como la imposibilidad de realizar una gestión de usuario que brindaría posibilidades como  el almacenamiento de historiales de experimentación y el trabajo colaborativo en general entre varios investigadores en un entorno de red o localmente; conllevarían a la siguiente evolución de esta potente herramienta, y, de esta forma permita su acercamiento a más usuarios y facilite aún más el proceso de aprendizaje </w:t>
-      </w:r>
-      <w:r>
-        <w:t>y familiarización con JCLAL y el área de AL en general.</w:t>
-      </w:r>
-    </w:p>
-    <w:p>
-      <w:pPr>
-        <w:pStyle w:val="texto"/>
-        <w:jc w:val="both"/>
-      </w:pPr>
-    </w:p>
-    <w:p>
-      <w:pPr>
-        <w:pStyle w:val="texto"/>
-        <w:jc w:val="both"/>
-        <w:rPr>
-          <w:lang w:val="es-ES"/>
-        </w:rPr>
-      </w:pPr>
-      <w:r>
-        <w:t xml:space="preserve">A partir de esta situación problemática anterior se puede identificar el siguiente </w:t>
+        <w:t xml:space="preserve">Para darle solución a la deficiencia detectada en el problema científico se propone como </w:t>
       </w:r>
       <w:r>
         <w:rPr>
           <w:b/>
         </w:rPr>
-        <w:t>problema científico</w:t>
-      </w:r>
-      <w:r>
-        <w:t>: ¿</w:t>
-      </w:r>
-      <w:r>
-        <w:rPr>
-          <w:lang w:val="es-ES"/>
-        </w:rPr>
-        <w:t>Cómo facilitar la realización de experimentos aplicando Aprendizaje Activo en entornos colaborativos</w:t>
-      </w:r>
-    </w:p>
-    <w:p>
-      <w:pPr>
-        <w:pStyle w:val="texto"/>
-        <w:jc w:val="both"/>
-      </w:pPr>
-    </w:p>
-    <w:p>
-      <w:pPr>
-        <w:pStyle w:val="texto"/>
-        <w:jc w:val="both"/>
-      </w:pPr>
-      <w:r>
-        <w:t xml:space="preserve">El </w:t>
-      </w:r>
-      <w:r>
-        <w:rPr>
-          <w:b/>
-        </w:rPr>
-        <w:t>objeto de estudio</w:t>
-      </w:r>
-      <w:r>
-        <w:t xml:space="preserve"> en el que se encuentra almacenado del problema es la experimentación aplicando Aprendizaje Activo.</w:t>
-      </w:r>
-    </w:p>
-    <w:p>
-      <w:pPr>
-        <w:pStyle w:val="texto"/>
-        <w:jc w:val="both"/>
-      </w:pPr>
-    </w:p>
-    <w:p>
-      <w:pPr>
-        <w:pStyle w:val="texto"/>
-        <w:jc w:val="both"/>
-        <w:rPr>
-          <w:lang w:val="es-ES"/>
-        </w:rPr>
-      </w:pPr>
-      <w:r>
-        <w:t xml:space="preserve">Para darle solución a la deficiencia detectada en el problema científico se propone como </w:t>
-      </w:r>
-      <w:r>
-        <w:rPr>
-          <w:b/>
-        </w:rPr>
         <w:t>objetivo general</w:t>
       </w:r>
       <w:r>
@@ -2911,14 +3067,7 @@
         <w:rPr>
           <w:lang w:val="es-ES"/>
         </w:rPr>
-        <w:t xml:space="preserve">esarrollar una aplicación web para el uso del framework </w:t>
-      </w:r>
-      <w:r>
-        <w:rPr>
-          <w:lang w:val="es-ES"/>
-        </w:rPr>
-        <w:lastRenderedPageBreak/>
-        <w:t>JCLAL que permita la realización de experimentos de forma individual o colaborativa en un ambiente de desarrollo local o en un entorno de red.</w:t>
+        <w:t>esarrollar una aplicación web para el uso del framework JCLAL que permita la realización de experimentos de forma individual o colaborativa en un ambiente de desarrollo local o en un entorno de red.</w:t>
       </w:r>
     </w:p>
     <w:p>
@@ -3125,55 +3274,7 @@
         <w:rPr>
           <w:lang w:val="es-ES"/>
         </w:rPr>
-        <w:t xml:space="preserve">En </w:t>
-      </w:r>
-      <w:r>
-        <w:rPr>
-          <w:lang w:val="es-ES"/>
-        </w:rPr>
-        <w:t>función</w:t>
-      </w:r>
-      <w:r>
-        <w:rPr>
-          <w:lang w:val="es-ES"/>
-        </w:rPr>
-        <w:t xml:space="preserve"> de darle cumplimiento al objetivo de la </w:t>
-      </w:r>
-      <w:r>
-        <w:rPr>
-          <w:lang w:val="es-ES"/>
-        </w:rPr>
-        <w:t>investigación</w:t>
-      </w:r>
-      <w:r>
-        <w:rPr>
-          <w:lang w:val="es-ES"/>
-        </w:rPr>
-        <w:t xml:space="preserve"> y de darle respuesta a las anteriores preguntas </w:t>
-      </w:r>
-      <w:r>
-        <w:rPr>
-          <w:lang w:val="es-ES"/>
-        </w:rPr>
-        <w:t>científicas</w:t>
-      </w:r>
-      <w:r>
-        <w:rPr>
-          <w:lang w:val="es-ES"/>
-        </w:rPr>
-        <w:t xml:space="preserve"> se trazaron las siguientes tareas </w:t>
-      </w:r>
-      <w:r>
-        <w:rPr>
-          <w:lang w:val="es-ES"/>
-        </w:rPr>
-        <w:t>científicas</w:t>
-      </w:r>
-      <w:r>
-        <w:rPr>
-          <w:lang w:val="es-ES"/>
-        </w:rPr>
-        <w:t>:</w:t>
+        <w:t>En función de darle cumplimiento al objetivo de la investigación y de darle respuesta a las anteriores preguntas científicas se trazaron las siguientes tareas científicas:</w:t>
       </w:r>
     </w:p>
     <w:p>
@@ -3239,10 +3340,7 @@
         </w:numPr>
       </w:pPr>
       <w:r>
-        <w:t>Impl</w:t>
-      </w:r>
-      <w:r>
-        <w:t xml:space="preserve">ementar una aplicación web para el uso del </w:t>
+        <w:t xml:space="preserve">Implementar una aplicación web para el uso del </w:t>
       </w:r>
       <w:r>
         <w:rPr>
@@ -3312,17 +3410,17 @@
         <w:t xml:space="preserve"> se utilizó</w:t>
       </w:r>
       <w:r>
-        <w:t xml:space="preserve"> para descomponer el problema de investigación mentalmente en sub-problemas y profundizar en su estudio, para luego sintetizarlos en una solución que los integrara. El método de modelación permitió realizar el diseño de la </w:t>
+        <w:t xml:space="preserve"> para descomponer el problema de investigación mentalmente en sub-problemas y profundizar en su estudio, para luego sintetizarlos en una solución que los integrara. El método de </w:t>
+      </w:r>
+      <w:r>
+        <w:lastRenderedPageBreak/>
+        <w:t xml:space="preserve">modelación permitió realizar el diseño de la </w:t>
       </w:r>
       <w:r>
         <w:t>aplicación web</w:t>
       </w:r>
       <w:r>
-        <w:t xml:space="preserve"> del framework JCLAL y de esta manera comprender mejor los elementos que se deben implementar. El </w:t>
-      </w:r>
-      <w:r>
-        <w:lastRenderedPageBreak/>
-        <w:t xml:space="preserve">método sistémico fue utilizado para crear la estructura de la </w:t>
+        <w:t xml:space="preserve"> del framework JCLAL y de esta manera comprender mejor los elementos que se deben implementar. El método sistémico fue utilizado para crear la estructura de la </w:t>
       </w:r>
       <w:r>
         <w:t>aplicación web</w:t>
@@ -3477,10 +3575,11 @@
       <w:pPr>
         <w:pStyle w:val="Ttulo1"/>
       </w:pPr>
-      <w:r>
-        <w:lastRenderedPageBreak/>
+      <w:bookmarkStart w:id="17" w:name="_Toc532306184"/>
+      <w:r>
         <w:t>Capitulo 1: Fundamentos teóricos en el desarrollo de la aplicación web para el framework JCLAL</w:t>
       </w:r>
+      <w:bookmarkEnd w:id="17"/>
     </w:p>
     <w:p>
       <w:pPr>
@@ -3506,14 +3605,13 @@
       <w:pPr>
         <w:pStyle w:val="Ttulo2"/>
       </w:pPr>
+      <w:bookmarkStart w:id="18" w:name="_Toc532306185"/>
       <w:r>
         <w:t>1.1 Aprendizaje Activo</w:t>
       </w:r>
-    </w:p>
-    <w:p>
-      <w:bookmarkStart w:id="15" w:name="_GoBack"/>
-      <w:bookmarkEnd w:id="15"/>
-    </w:p>
+      <w:bookmarkEnd w:id="18"/>
+    </w:p>
+    <w:p/>
     <w:p>
       <w:pPr>
         <w:pStyle w:val="texto"/>
@@ -5953,6 +6051,7 @@
   <w:style w:type="character" w:default="1" w:styleId="Fuentedeprrafopredeter">
     <w:name w:val="Default Paragraph Font"/>
     <w:uiPriority w:val="1"/>
+    <w:semiHidden/>
     <w:unhideWhenUsed/>
   </w:style>
   <w:style w:type="table" w:default="1" w:styleId="Tablanormal">
@@ -6568,7 +6667,6 @@
     <w:next w:val="Normal"/>
     <w:autoRedefine/>
     <w:uiPriority w:val="39"/>
-    <w:semiHidden/>
     <w:unhideWhenUsed/>
     <w:rsid w:val="00A875F9"/>
     <w:pPr>
@@ -7135,7 +7233,7 @@
 </file>
 
 <file path=customXml/itemProps1.xml><?xml version="1.0" encoding="utf-8"?>
-<ds:datastoreItem xmlns:ds="http://schemas.openxmlformats.org/officeDocument/2006/customXml" ds:itemID="{C92A3E1D-B4D2-F341-B5B1-6BD4B359570C}">
+<ds:datastoreItem xmlns:ds="http://schemas.openxmlformats.org/officeDocument/2006/customXml" ds:itemID="{C5091BCF-CD0F-6C4C-A6CE-2ED52F4A6119}">
   <ds:schemaRefs>
     <ds:schemaRef ds:uri="http://schemas.openxmlformats.org/officeDocument/2006/bibliography"/>
   </ds:schemaRefs>

</xml_diff>

<commit_message>
Working on Tesis Presentation, adding animations from view 2 - 17
</commit_message>
<xml_diff>
--- a/Informe Tesis.docx
+++ b/Informe Tesis.docx
@@ -2360,8 +2360,6 @@
       <w:r>
         <w:t xml:space="preserve">por sus siglas en inglés, </w:t>
       </w:r>
-      <w:bookmarkStart w:id="12" w:name="_GoBack"/>
-      <w:bookmarkEnd w:id="12"/>
       <w:r>
         <w:rPr>
           <w:i/>
@@ -2394,8 +2392,8 @@
       <w:r>
         <w:t xml:space="preserve"> </w:t>
       </w:r>
-      <w:bookmarkStart w:id="13" w:name="OLE_LINK3"/>
-      <w:bookmarkStart w:id="14" w:name="OLE_LINK4"/>
+      <w:bookmarkStart w:id="12" w:name="OLE_LINK3"/>
+      <w:bookmarkStart w:id="13" w:name="OLE_LINK4"/>
       <w:r>
         <w:rPr>
           <w:rStyle w:val="Refdenotaalpie"/>
@@ -2423,8 +2421,8 @@
         </w:rPr>
         <w:fldChar w:fldCharType="end"/>
       </w:r>
+      <w:bookmarkEnd w:id="12"/>
       <w:bookmarkEnd w:id="13"/>
-      <w:bookmarkEnd w:id="14"/>
       <w:r>
         <w:t xml:space="preserve">. </w:t>
       </w:r>
@@ -2532,8 +2530,8 @@
       </w:r>
     </w:p>
     <w:p>
-      <w:bookmarkStart w:id="15" w:name="OLE_LINK12"/>
-      <w:bookmarkStart w:id="16" w:name="OLE_LINK13"/>
+      <w:bookmarkStart w:id="14" w:name="OLE_LINK12"/>
+      <w:bookmarkStart w:id="15" w:name="OLE_LINK13"/>
       <w:r>
         <w:t>Con el Al se intenta mejorar la precisión de un clasificador disminuyendo la cantidad de ejemplos previamente etiquetados que se necesitan, permitiéndole al algoritmo seleccionar los datos desde donde aprende y reduciendo el volumen necesario en el proceso de entrenamiento</w:t>
       </w:r>
@@ -2591,8 +2589,8 @@
         </w:rPr>
         <w:t xml:space="preserve"> escasas o costosas de obtener</w:t>
       </w:r>
+      <w:bookmarkEnd w:id="14"/>
       <w:bookmarkEnd w:id="15"/>
-      <w:bookmarkEnd w:id="16"/>
       <w:r>
         <w:rPr>
           <w:lang w:val="es"/>
@@ -2647,8 +2645,8 @@
       <w:r>
         <w:t xml:space="preserve">. </w:t>
       </w:r>
-      <w:bookmarkStart w:id="17" w:name="OLE_LINK14"/>
-      <w:bookmarkStart w:id="18" w:name="OLE_LINK15"/>
+      <w:bookmarkStart w:id="16" w:name="OLE_LINK14"/>
+      <w:bookmarkStart w:id="17" w:name="OLE_LINK15"/>
       <w:r>
         <w:t>Un</w:t>
       </w:r>
@@ -2679,56 +2677,56 @@
       <w:r>
         <w:t>do el mismo</w:t>
       </w:r>
+      <w:bookmarkEnd w:id="16"/>
       <w:bookmarkEnd w:id="17"/>
+      <w:r>
+        <w:fldChar w:fldCharType="begin" w:fldLock="1"/>
+      </w:r>
+      <w:r>
+        <w:instrText>ADDIN CSL_CITATION {"citationItems":[{"id":"ITEM-1","itemData":{"abstract":"El aprendizaje automático es una rama de la Inteligencia Artificial, la cual se encarga del estudio de los algoritmos que permiten a las computadoras aprender a partir de experiencia previa. Los algoritmos de clasificación tradicionales emplean solamente ejemplos etiquetados en el proceso de entrenamiento. Sin embargo, en la realidad la obtención de ejemplos etiquetados es una tarea costosa y muchas veces la tarea de etiquetado de datos requiere del esfuerzo de humanos experimentados. El aprendizaje activo es el área de estudio que tiene como principal hipótesis que si el algoritmo de aprendizaje tiene la oportunidad de elegir los datos desde donde aprende, entonces este tendrá una mejor precisión con un menor costo de entrenamiento. Un framework en el área de las ciencias de la computación es un conjunto de técnicas y herramientas que permiten el desarrollo de algún producto, abstrayendo y facilitando el desarrollo de ciertas tareas según el dominio para el cual está construido. Actualmente en el área del aprendizaje automático existen frameworks que apoyan el proceso de experimentación y desarrollo de nuevos algoritmos. Sin embargo, los mismos están restringidos solamente al área del aprendizaje supervisado y no supervisado clásico. En la presente investigación se propone un framework para el desarrollo de algoritmos con aprendizaje activo. Se analizan los elementos que integran al aprendizaje activo. Se aplican patrones de diseño y se diseña la estructura del framework. Son analizados casos de estudio haciendo uso del framework propuesto y por último se realiza un estudio de sostenibilidad.","author":[{"dropping-particle":"","family":"Pérez Perdomo","given":"Eduardo","non-dropping-particle":"","parse-names":false,"suffix":""},{"dropping-particle":"","family":"Pupo Reyes","given":"Oscar","non-dropping-particle":"","parse-names":false,"suffix":""}],"id":"ITEM-1","issued":{"date-parts":[["2013"]]},"number-of-pages":"113","publisher":"Universidad de Holguín “Oscar Lucero Moya”","title":"PROPUESTA DE UN FRAMEWORK PARA","type":"thesis"},"uris":["http://www.mendeley.com/documents/?uuid=6f234d4e-c028-4275-95e7-6f1f912b08c7"]}],"mendeley":{"formattedCitation":"[1]","plainTextFormattedCitation":"[1]","previouslyFormattedCitation":"[1]"},"properties":{"noteIndex":0},"schema":"https://github.com/citation-style-language/schema/raw/master/csl-citation.json"}</w:instrText>
+      </w:r>
+      <w:r>
+        <w:fldChar w:fldCharType="separate"/>
+      </w:r>
+      <w:r>
+        <w:rPr>
+          <w:noProof/>
+        </w:rPr>
+        <w:t>[1]</w:t>
+      </w:r>
+      <w:r>
+        <w:fldChar w:fldCharType="end"/>
+      </w:r>
+      <w:r>
+        <w:t>.</w:t>
+      </w:r>
+      <w:r>
+        <w:t xml:space="preserve"> </w:t>
+      </w:r>
+    </w:p>
+    <w:p>
+      <w:r>
+        <w:t xml:space="preserve">Hasta la fecha, existen varias herramientas de software que ayudan al proceso de experimentación y al desarrollo de nuevos algoritmos en el área de </w:t>
+      </w:r>
+      <w:r>
+        <w:t>ML</w:t>
+      </w:r>
+      <w:r>
+        <w:t xml:space="preserve">, centrándose en el aprendizaje supervisado y no supervisado. Sin embargo, las herramientas de software para las áreas de </w:t>
+      </w:r>
+      <w:r>
+        <w:t>AL</w:t>
+      </w:r>
+      <w:r>
+        <w:t xml:space="preserve"> y </w:t>
+      </w:r>
+      <w:bookmarkStart w:id="18" w:name="OLE_LINK34"/>
+      <w:bookmarkStart w:id="19" w:name="OLE_LINK35"/>
+      <w:r>
+        <w:t>SL</w:t>
+      </w:r>
       <w:bookmarkEnd w:id="18"/>
-      <w:r>
-        <w:fldChar w:fldCharType="begin" w:fldLock="1"/>
-      </w:r>
-      <w:r>
-        <w:instrText>ADDIN CSL_CITATION {"citationItems":[{"id":"ITEM-1","itemData":{"abstract":"El aprendizaje automático es una rama de la Inteligencia Artificial, la cual se encarga del estudio de los algoritmos que permiten a las computadoras aprender a partir de experiencia previa. Los algoritmos de clasificación tradicionales emplean solamente ejemplos etiquetados en el proceso de entrenamiento. Sin embargo, en la realidad la obtención de ejemplos etiquetados es una tarea costosa y muchas veces la tarea de etiquetado de datos requiere del esfuerzo de humanos experimentados. El aprendizaje activo es el área de estudio que tiene como principal hipótesis que si el algoritmo de aprendizaje tiene la oportunidad de elegir los datos desde donde aprende, entonces este tendrá una mejor precisión con un menor costo de entrenamiento. Un framework en el área de las ciencias de la computación es un conjunto de técnicas y herramientas que permiten el desarrollo de algún producto, abstrayendo y facilitando el desarrollo de ciertas tareas según el dominio para el cual está construido. Actualmente en el área del aprendizaje automático existen frameworks que apoyan el proceso de experimentación y desarrollo de nuevos algoritmos. Sin embargo, los mismos están restringidos solamente al área del aprendizaje supervisado y no supervisado clásico. En la presente investigación se propone un framework para el desarrollo de algoritmos con aprendizaje activo. Se analizan los elementos que integran al aprendizaje activo. Se aplican patrones de diseño y se diseña la estructura del framework. Son analizados casos de estudio haciendo uso del framework propuesto y por último se realiza un estudio de sostenibilidad.","author":[{"dropping-particle":"","family":"Pérez Perdomo","given":"Eduardo","non-dropping-particle":"","parse-names":false,"suffix":""},{"dropping-particle":"","family":"Pupo Reyes","given":"Oscar","non-dropping-particle":"","parse-names":false,"suffix":""}],"id":"ITEM-1","issued":{"date-parts":[["2013"]]},"number-of-pages":"113","publisher":"Universidad de Holguín “Oscar Lucero Moya”","title":"PROPUESTA DE UN FRAMEWORK PARA","type":"thesis"},"uris":["http://www.mendeley.com/documents/?uuid=6f234d4e-c028-4275-95e7-6f1f912b08c7"]}],"mendeley":{"formattedCitation":"[1]","plainTextFormattedCitation":"[1]","previouslyFormattedCitation":"[1]"},"properties":{"noteIndex":0},"schema":"https://github.com/citation-style-language/schema/raw/master/csl-citation.json"}</w:instrText>
-      </w:r>
-      <w:r>
-        <w:fldChar w:fldCharType="separate"/>
-      </w:r>
-      <w:r>
-        <w:rPr>
-          <w:noProof/>
-        </w:rPr>
-        <w:t>[1]</w:t>
-      </w:r>
-      <w:r>
-        <w:fldChar w:fldCharType="end"/>
-      </w:r>
-      <w:r>
-        <w:t>.</w:t>
-      </w:r>
-      <w:r>
-        <w:t xml:space="preserve"> </w:t>
-      </w:r>
-    </w:p>
-    <w:p>
-      <w:r>
-        <w:t xml:space="preserve">Hasta la fecha, existen varias herramientas de software que ayudan al proceso de experimentación y al desarrollo de nuevos algoritmos en el área de </w:t>
-      </w:r>
-      <w:r>
-        <w:t>ML</w:t>
-      </w:r>
-      <w:r>
-        <w:t xml:space="preserve">, centrándose en el aprendizaje supervisado y no supervisado. Sin embargo, las herramientas de software para las áreas de </w:t>
-      </w:r>
-      <w:r>
-        <w:t>AL</w:t>
-      </w:r>
-      <w:r>
-        <w:t xml:space="preserve"> y </w:t>
-      </w:r>
-      <w:bookmarkStart w:id="19" w:name="OLE_LINK34"/>
-      <w:bookmarkStart w:id="20" w:name="OLE_LINK35"/>
-      <w:r>
-        <w:t>SL</w:t>
-      </w:r>
       <w:bookmarkEnd w:id="19"/>
-      <w:bookmarkEnd w:id="20"/>
       <w:r>
         <w:t xml:space="preserve"> son escasas. Las pocas bibliotecas existentes para </w:t>
       </w:r>
@@ -3450,20 +3448,19 @@
       </w:r>
     </w:p>
     <w:p/>
-    <w:p/>
-    <w:p/>
     <w:p>
       <w:pPr>
         <w:pStyle w:val="Ttulo1"/>
       </w:pPr>
-      <w:bookmarkStart w:id="21" w:name="_Toc536455865"/>
-      <w:r>
+      <w:bookmarkStart w:id="20" w:name="_Toc536455865"/>
+      <w:r>
+        <w:lastRenderedPageBreak/>
         <w:t>Capitulo</w:t>
       </w:r>
       <w:r>
         <w:t xml:space="preserve"> 1: Fundamentos teóricos en el desarrollo de la aplicación web para el framework JCLAL</w:t>
       </w:r>
-      <w:bookmarkEnd w:id="21"/>
+      <w:bookmarkEnd w:id="20"/>
     </w:p>
     <w:p>
       <w:pPr>
@@ -3498,210 +3495,213 @@
           <w:numId w:val="8"/>
         </w:numPr>
       </w:pPr>
-      <w:bookmarkStart w:id="22" w:name="OLE_LINK18"/>
-      <w:bookmarkStart w:id="23" w:name="OLE_LINK19"/>
+      <w:bookmarkStart w:id="21" w:name="OLE_LINK18"/>
+      <w:bookmarkStart w:id="22" w:name="OLE_LINK19"/>
       <w:r>
         <w:t xml:space="preserve"> </w:t>
       </w:r>
-      <w:bookmarkStart w:id="24" w:name="_Toc536455866"/>
+      <w:bookmarkStart w:id="23" w:name="_Toc536455866"/>
       <w:r>
         <w:t>Aprendizaje Automáti</w:t>
       </w:r>
       <w:r>
         <w:t>co</w:t>
       </w:r>
+      <w:bookmarkEnd w:id="23"/>
+    </w:p>
+    <w:bookmarkEnd w:id="21"/>
+    <w:bookmarkEnd w:id="22"/>
+    <w:p>
+      <w:r>
+        <w:t>Según el Diccionario General de la Lengua Española, aprender es a</w:t>
+      </w:r>
+      <w:r>
+        <w:t>dquirir el conocimiento de algo por medio del estudio, el ejercicio o la experiencia</w:t>
+      </w:r>
+      <w:r>
+        <w:t xml:space="preserve">. </w:t>
+      </w:r>
+      <w:r>
+        <w:t>Más centrado en el ámbito de las ciencias de la computación, e</w:t>
+      </w:r>
+      <w:r>
+        <w:t xml:space="preserve">l premio novel en economía </w:t>
+      </w:r>
+      <w:bookmarkStart w:id="24" w:name="OLE_LINK16"/>
+      <w:bookmarkStart w:id="25" w:name="OLE_LINK17"/>
+      <w:r>
+        <w:t>Herbert Simon</w:t>
+      </w:r>
       <w:bookmarkEnd w:id="24"/>
-    </w:p>
-    <w:bookmarkEnd w:id="22"/>
-    <w:bookmarkEnd w:id="23"/>
-    <w:p>
-      <w:r>
-        <w:t>Según el Diccionario General de la Lengua Española, aprender es a</w:t>
-      </w:r>
-      <w:r>
-        <w:t>dquirir el conocimiento de algo por medio del estudio, el ejercicio o la experiencia</w:t>
-      </w:r>
-      <w:r>
-        <w:t xml:space="preserve">. </w:t>
-      </w:r>
-      <w:r>
-        <w:t>Más centrado en el ámbito de las ciencias de la computación, e</w:t>
-      </w:r>
-      <w:r>
-        <w:t xml:space="preserve">l premio novel en economía </w:t>
-      </w:r>
-      <w:bookmarkStart w:id="25" w:name="OLE_LINK16"/>
-      <w:bookmarkStart w:id="26" w:name="OLE_LINK17"/>
-      <w:r>
-        <w:t>Herbert Simon</w:t>
-      </w:r>
       <w:bookmarkEnd w:id="25"/>
+      <w:r>
+        <w:rPr>
+          <w:rStyle w:val="Refdenotaalpie"/>
+        </w:rPr>
+        <w:footnoteReference w:id="7"/>
+      </w:r>
+      <w:r>
+        <w:t xml:space="preserve"> </w:t>
+      </w:r>
+      <w:r>
+        <w:t>diría</w:t>
+      </w:r>
+      <w:r>
+        <w:t xml:space="preserve"> </w:t>
+      </w:r>
+      <w:r>
+        <w:t>que el aprendizaje es cualquier proceso por el cual un sistema mejora el rendimiento basado en la experiencia”.</w:t>
+      </w:r>
+      <w:r>
+        <w:t xml:space="preserve"> </w:t>
+      </w:r>
+      <w:r>
+        <w:t>ML es una rama de la AI que tiene como objetivo desarrollar técnicas y algoritmos que otorguen a las computadoras la capacidad de aprender. Específicamente, intenta crear programas capacitados para generalizar comportamientos a partir de datos no estructurados, proporcionados en forma de ejemplos. Es un proceso inductivo</w:t>
+      </w:r>
+      <w:r>
+        <w:rPr>
+          <w:rStyle w:val="Refdenotaalpie"/>
+        </w:rPr>
+        <w:footnoteReference w:id="8"/>
+      </w:r>
+      <w:r>
+        <w:t xml:space="preserve"> del conocimiento</w:t>
+      </w:r>
+      <w:r>
+        <w:fldChar w:fldCharType="begin" w:fldLock="1"/>
+      </w:r>
+      <w:r>
+        <w:instrText>ADDIN CSL_CITATION {"citationItems":[{"id":"ITEM-1","itemData":{"DOI":"10.1016/j.neuroimage.2010.11.004","ISBN":"9780262012430","ISSN":"1095-9572","PMID":"20382237","abstract":"These notes are in the process of becoming a textbook. The process is quite unfinished, and the author solicits corrections, criticisms, and suggestions from students and other readers. Although I have tried to eliminate errors, some un- doubtedly remain—caveat lector. Many typographical infelicities will no doubt me have your suggestions about topics that are too important to be left out. I hope that future versions will cover Hopfield nets, Elman nets and other re- current nets, radial basis functions, grammar and automata learning, genetic algorithms, and Bayes networks . . .. I am also collecting exercises and project suggestions which will appear in future versions. My intention is to pursue a middle ground between a theoretical textbook and one that focusses on applications. The book concentrates on the important ideas in machine learning. I do not give proofs of many of the theorems that I state, but I do give plausibility arguments and citations to formal proofs. And, I do not treat many matters that would be of practical importance in applications; the book is not a handbook of machine learning practice. Instead, my goal is to give the reader sufficient preparation to make the extensive literature on machine learning accessible. Students in my Stanford courses on machine learning have already made several useful suggestions, as have my colleague, Pat Langley, and my teaching assistants, Ron Kohavi, Karl Pfleger, Robert Allen, and Lise Getoor. persist until the final version. More material has yet to be added. Please let Some of my plans for additions and other reminders are mentioned in marginal notes.","author":[{"dropping-particle":"","family":"Nilsson","given":"Nils J","non-dropping-particle":"","parse-names":false,"suffix":""}],"id":"ITEM-1","issued":{"date-parts":[["1996"]]},"page":"179","title":"Introduction to Machine Learning: An Early Draft of a Proposed Textbook.","type":"article-journal"},"uris":["http://www.mendeley.com/documents/?uuid=e5fff78b-992a-446d-a5ed-81d4563b3362"]}],"mendeley":{"formattedCitation":"[5]","plainTextFormattedCitation":"[5]","previouslyFormattedCitation":"[5]"},"properties":{"noteIndex":0},"schema":"https://github.com/citation-style-language/schema/raw/master/csl-citation.json"}</w:instrText>
+      </w:r>
+      <w:r>
+        <w:fldChar w:fldCharType="separate"/>
+      </w:r>
+      <w:r>
+        <w:rPr>
+          <w:noProof/>
+        </w:rPr>
+        <w:t>[5]</w:t>
+      </w:r>
+      <w:r>
+        <w:fldChar w:fldCharType="end"/>
+      </w:r>
+      <w:r>
+        <w:t>.</w:t>
+      </w:r>
+      <w:r>
+        <w:t xml:space="preserve"> </w:t>
+      </w:r>
+      <w:r>
+        <w:t xml:space="preserve">Se dice que un programa de computadora aprende de la experiencia E con respeto a alguna clase de tareas T y medida de rendimiento P, si su desempeño en tareas T, medida por P, mejora con la experiencia E </w:t>
+      </w:r>
+      <w:r>
+        <w:fldChar w:fldCharType="begin" w:fldLock="1"/>
+      </w:r>
+      <w:r>
+        <w:instrText>ADDIN CSL_CITATION {"citationItems":[{"id":"ITEM-1","itemData":{"DOI":"10.1007/BF00116892","ISBN":"0070428077","ISSN":"08856125","PMID":"20236947","abstract":"This book covers the field of machine learning, which is the study of algorithms that allow computer programs to automatically improve through experience. The book is intended to support upper level undergraduate and introductory level graduate courses in machine learning.","author":[{"dropping-particle":"","family":"Mitchell","given":"Tom","non-dropping-particle":"","parse-names":false,"suffix":""}],"container-title":"Machine Learning","id":"ITEM-1","issued":{"date-parts":[["1997"]]},"number-of-pages":"432","title":"Machine Learning","type":"book"},"uris":["http://www.mendeley.com/documents/?uuid=b3c279fa-a02a-4521-a6a2-c5c6c6039090"]}],"mendeley":{"formattedCitation":"[6]","plainTextFormattedCitation":"[6]","previouslyFormattedCitation":"[6]"},"properties":{"noteIndex":0},"schema":"https://github.com/citation-style-language/schema/raw/master/csl-citation.json"}</w:instrText>
+      </w:r>
+      <w:r>
+        <w:fldChar w:fldCharType="separate"/>
+      </w:r>
+      <w:r>
+        <w:rPr>
+          <w:noProof/>
+        </w:rPr>
+        <w:t>[6]</w:t>
+      </w:r>
+      <w:r>
+        <w:fldChar w:fldCharType="end"/>
+      </w:r>
+      <w:r>
+        <w:t>.</w:t>
+      </w:r>
+    </w:p>
+    <w:p>
+      <w:r>
+        <w:t>Esta área del AI tiene amplias aplicaciones ya que es utilizada en la clasificación de textos y multimedia, el procesamiento de lenguaje natural, descubrimiento de conocimiento valioso en grandes bases de datos comerciales</w:t>
+      </w:r>
+      <w:r>
+        <w:t>, clasificación de imágenes, solicitudes de préstamo, transacciones bancarias y similares</w:t>
+      </w:r>
+      <w:r>
+        <w:t xml:space="preserve"> </w:t>
+      </w:r>
+      <w:r>
+        <w:fldChar w:fldCharType="begin" w:fldLock="1"/>
+      </w:r>
+      <w:r>
+        <w:instrText>ADDIN CSL_CITATION {"citationItems":[{"id":"ITEM-1","itemData":{"DOI":"10.1007/BF00116892","ISBN":"0070428077","ISSN":"08856125","PMID":"20236947","abstract":"This book covers the field of machine learning, which is the study of algorithms that allow computer programs to automatically improve through experience. The book is intended to support upper level undergraduate and introductory level graduate courses in machine learning.","author":[{"dropping-particle":"","family":"Mitchell","given":"Tom","non-dropping-particle":"","parse-names":false,"suffix":""}],"container-title":"Machine Learning","id":"ITEM-1","issued":{"date-parts":[["1997"]]},"number-of-pages":"432","title":"Machine Learning","type":"book"},"uris":["http://www.mendeley.com/documents/?uuid=b3c279fa-a02a-4521-a6a2-c5c6c6039090"]}],"mendeley":{"formattedCitation":"[6]","plainTextFormattedCitation":"[6]","previouslyFormattedCitation":"[6]"},"properties":{"noteIndex":0},"schema":"https://github.com/citation-style-language/schema/raw/master/csl-citation.json"}</w:instrText>
+      </w:r>
+      <w:r>
+        <w:fldChar w:fldCharType="separate"/>
+      </w:r>
+      <w:r>
+        <w:rPr>
+          <w:noProof/>
+        </w:rPr>
+        <w:t>[6]</w:t>
+      </w:r>
+      <w:r>
+        <w:fldChar w:fldCharType="end"/>
+      </w:r>
+      <w:r>
+        <w:t xml:space="preserve">. En la literatura se definen dos grandes grupos derivados de </w:t>
+      </w:r>
+      <w:r>
+        <w:t>ML</w:t>
+      </w:r>
+      <w:r>
+        <w:t xml:space="preserve">, el SL y el UL. En el primero se encuentra, entre otras tareas la clasificación y la regresión, y en el segundo tipo la de agrupamiento, también conocido como </w:t>
+      </w:r>
+      <w:r>
+        <w:rPr>
+          <w:i/>
+        </w:rPr>
+        <w:t>clustering</w:t>
+      </w:r>
+      <w:r>
+        <w:t xml:space="preserve"> </w:t>
+      </w:r>
+      <w:r>
+        <w:fldChar w:fldCharType="begin" w:fldLock="1"/>
+      </w:r>
+      <w:r>
+        <w:instrText>ADDIN CSL_CITATION {"citationItems":[{"id":"ITEM-1","itemData":{"abstract":"El aprendizaje automático es una rama de la Inteligencia Artificial, la cual se encarga del estudio de los algoritmos que permiten a las computadoras aprender a partir de experiencia previa. Los algoritmos de clasificación tradicionales emplean solamente ejemplos etiquetados en el proceso de entrenamiento. Sin embargo, en la realidad la obtención de ejemplos etiquetados es una tarea costosa y muchas veces la tarea de etiquetado de datos requiere del esfuerzo de humanos experimentados. El aprendizaje activo es el área de estudio que tiene como principal hipótesis que si el algoritmo de aprendizaje tiene la oportunidad de elegir los datos desde donde aprende, entonces este tendrá una mejor precisión con un menor costo de entrenamiento. Un framework en el área de las ciencias de la computación es un conjunto de técnicas y herramientas que permiten el desarrollo de algún producto, abstrayendo y facilitando el desarrollo de ciertas tareas según el dominio para el cual está construido. Actualmente en el área del aprendizaje automático existen frameworks que apoyan el proceso de experimentación y desarrollo de nuevos algoritmos. Sin embargo, los mismos están restringidos solamente al área del aprendizaje supervisado y no supervisado clásico. En la presente investigación se propone un framework para el desarrollo de algoritmos con aprendizaje activo. Se analizan los elementos que integran al aprendizaje activo. Se aplican patrones de diseño y se diseña la estructura del framework. Son analizados casos de estudio haciendo uso del framework propuesto y por último se realiza un estudio de sostenibilidad.","author":[{"dropping-particle":"","family":"Pérez Perdomo","given":"Eduardo","non-dropping-particle":"","parse-names":false,"suffix":""},{"dropping-particle":"","family":"Pupo Reyes","given":"Oscar","non-dropping-particle":"","parse-names":false,"suffix":""}],"id":"ITEM-1","issued":{"date-parts":[["2013"]]},"number-of-pages":"113","publisher":"Universidad de Holguín “Oscar Lucero Moya”","title":"PROPUESTA DE UN FRAMEWORK PARA","type":"thesis"},"uris":["http://www.mendeley.com/documents/?uuid=6f234d4e-c028-4275-95e7-6f1f912b08c7"]}],"mendeley":{"formattedCitation":"[1]","plainTextFormattedCitation":"[1]","previouslyFormattedCitation":"[1]"},"properties":{"noteIndex":0},"schema":"https://github.com/citation-style-language/schema/raw/master/csl-citation.json"}</w:instrText>
+      </w:r>
+      <w:r>
+        <w:fldChar w:fldCharType="separate"/>
+      </w:r>
+      <w:r>
+        <w:rPr>
+          <w:noProof/>
+        </w:rPr>
+        <w:t>[1]</w:t>
+      </w:r>
+      <w:r>
+        <w:fldChar w:fldCharType="end"/>
+      </w:r>
+      <w:r>
+        <w:t>.</w:t>
+      </w:r>
+    </w:p>
+    <w:p/>
+    <w:p>
+      <w:pPr>
+        <w:pStyle w:val="Ttulo3"/>
+      </w:pPr>
+      <w:bookmarkStart w:id="26" w:name="_Toc536455867"/>
+      <w:r>
+        <w:t>1.1.1 Aprendizaje Supervisado</w:t>
+      </w:r>
       <w:bookmarkEnd w:id="26"/>
-      <w:r>
-        <w:rPr>
-          <w:rStyle w:val="Refdenotaalpie"/>
-        </w:rPr>
-        <w:footnoteReference w:id="7"/>
-      </w:r>
-      <w:r>
-        <w:t xml:space="preserve"> </w:t>
-      </w:r>
-      <w:r>
-        <w:t>diría</w:t>
-      </w:r>
-      <w:r>
-        <w:t xml:space="preserve"> </w:t>
-      </w:r>
-      <w:r>
-        <w:t>que el aprendizaje es cualquier proceso por el cual un sistema mejora el rendimiento basado en la experiencia”.</w:t>
-      </w:r>
-      <w:r>
-        <w:t xml:space="preserve"> </w:t>
-      </w:r>
-      <w:r>
-        <w:t>ML es una rama de la AI que tiene como objetivo desarrollar técnicas y algoritmos que otorguen a las computadoras la capacidad de aprender. Específicamente, intenta crear programas capacitados para generalizar comportamientos a partir de datos no estructurados, proporcionados en forma de ejemplos. Es un proceso inductivo</w:t>
-      </w:r>
-      <w:r>
-        <w:rPr>
-          <w:rStyle w:val="Refdenotaalpie"/>
-        </w:rPr>
-        <w:footnoteReference w:id="8"/>
-      </w:r>
-      <w:r>
-        <w:t xml:space="preserve"> del conocimiento</w:t>
-      </w:r>
-      <w:r>
-        <w:fldChar w:fldCharType="begin" w:fldLock="1"/>
-      </w:r>
-      <w:r>
-        <w:instrText>ADDIN CSL_CITATION {"citationItems":[{"id":"ITEM-1","itemData":{"DOI":"10.1016/j.neuroimage.2010.11.004","ISBN":"9780262012430","ISSN":"1095-9572","PMID":"20382237","abstract":"These notes are in the process of becoming a textbook. The process is quite unfinished, and the author solicits corrections, criticisms, and suggestions from students and other readers. Although I have tried to eliminate errors, some un- doubtedly remain—caveat lector. Many typographical infelicities will no doubt me have your suggestions about topics that are too important to be left out. I hope that future versions will cover Hopfield nets, Elman nets and other re- current nets, radial basis functions, grammar and automata learning, genetic algorithms, and Bayes networks . . .. I am also collecting exercises and project suggestions which will appear in future versions. My intention is to pursue a middle ground between a theoretical textbook and one that focusses on applications. The book concentrates on the important ideas in machine learning. I do not give proofs of many of the theorems that I state, but I do give plausibility arguments and citations to formal proofs. And, I do not treat many matters that would be of practical importance in applications; the book is not a handbook of machine learning practice. Instead, my goal is to give the reader sufficient preparation to make the extensive literature on machine learning accessible. Students in my Stanford courses on machine learning have already made several useful suggestions, as have my colleague, Pat Langley, and my teaching assistants, Ron Kohavi, Karl Pfleger, Robert Allen, and Lise Getoor. persist until the final version. More material has yet to be added. Please let Some of my plans for additions and other reminders are mentioned in marginal notes.","author":[{"dropping-particle":"","family":"Nilsson","given":"Nils J","non-dropping-particle":"","parse-names":false,"suffix":""}],"id":"ITEM-1","issued":{"date-parts":[["1996"]]},"page":"179","title":"Introduction to Machine Learning: An Early Draft of a Proposed Textbook.","type":"article-journal"},"uris":["http://www.mendeley.com/documents/?uuid=e5fff78b-992a-446d-a5ed-81d4563b3362"]}],"mendeley":{"formattedCitation":"[5]","plainTextFormattedCitation":"[5]","previouslyFormattedCitation":"[5]"},"properties":{"noteIndex":0},"schema":"https://github.com/citation-style-language/schema/raw/master/csl-citation.json"}</w:instrText>
-      </w:r>
-      <w:r>
-        <w:fldChar w:fldCharType="separate"/>
-      </w:r>
-      <w:r>
-        <w:rPr>
-          <w:noProof/>
-        </w:rPr>
-        <w:t>[5]</w:t>
-      </w:r>
-      <w:r>
-        <w:fldChar w:fldCharType="end"/>
-      </w:r>
-      <w:r>
-        <w:t>.</w:t>
-      </w:r>
-      <w:r>
-        <w:t xml:space="preserve"> </w:t>
-      </w:r>
-      <w:r>
-        <w:t xml:space="preserve">Se dice que un programa de computadora aprende de la experiencia E con respeto a alguna clase de tareas T y medida de rendimiento P, si su desempeño en tareas T, medida por P, mejora con la experiencia E </w:t>
-      </w:r>
-      <w:r>
-        <w:fldChar w:fldCharType="begin" w:fldLock="1"/>
-      </w:r>
-      <w:r>
-        <w:instrText>ADDIN CSL_CITATION {"citationItems":[{"id":"ITEM-1","itemData":{"DOI":"10.1007/BF00116892","ISBN":"0070428077","ISSN":"08856125","PMID":"20236947","abstract":"This book covers the field of machine learning, which is the study of algorithms that allow computer programs to automatically improve through experience. The book is intended to support upper level undergraduate and introductory level graduate courses in machine learning.","author":[{"dropping-particle":"","family":"Mitchell","given":"Tom","non-dropping-particle":"","parse-names":false,"suffix":""}],"container-title":"Machine Learning","id":"ITEM-1","issued":{"date-parts":[["1997"]]},"number-of-pages":"432","title":"Machine Learning","type":"book"},"uris":["http://www.mendeley.com/documents/?uuid=b3c279fa-a02a-4521-a6a2-c5c6c6039090"]}],"mendeley":{"formattedCitation":"[6]","plainTextFormattedCitation":"[6]","previouslyFormattedCitation":"[6]"},"properties":{"noteIndex":0},"schema":"https://github.com/citation-style-language/schema/raw/master/csl-citation.json"}</w:instrText>
-      </w:r>
-      <w:r>
-        <w:fldChar w:fldCharType="separate"/>
-      </w:r>
-      <w:r>
-        <w:rPr>
-          <w:noProof/>
-        </w:rPr>
-        <w:t>[6]</w:t>
-      </w:r>
-      <w:r>
-        <w:fldChar w:fldCharType="end"/>
-      </w:r>
-      <w:r>
-        <w:t>.</w:t>
-      </w:r>
-    </w:p>
-    <w:p>
-      <w:r>
-        <w:t>Esta área del AI tiene amplias aplicaciones ya que es utilizada en la clasificación de textos y multimedia, el procesamiento de lenguaje natural, descubrimiento de conocimiento valioso en grandes bases de datos comerciales</w:t>
-      </w:r>
-      <w:r>
-        <w:t>, clasificación de imágenes, solicitudes de préstamo, transacciones bancarias y similares</w:t>
-      </w:r>
-      <w:r>
-        <w:t xml:space="preserve"> </w:t>
-      </w:r>
-      <w:r>
-        <w:fldChar w:fldCharType="begin" w:fldLock="1"/>
-      </w:r>
-      <w:r>
-        <w:instrText>ADDIN CSL_CITATION {"citationItems":[{"id":"ITEM-1","itemData":{"DOI":"10.1007/BF00116892","ISBN":"0070428077","ISSN":"08856125","PMID":"20236947","abstract":"This book covers the field of machine learning, which is the study of algorithms that allow computer programs to automatically improve through experience. The book is intended to support upper level undergraduate and introductory level graduate courses in machine learning.","author":[{"dropping-particle":"","family":"Mitchell","given":"Tom","non-dropping-particle":"","parse-names":false,"suffix":""}],"container-title":"Machine Learning","id":"ITEM-1","issued":{"date-parts":[["1997"]]},"number-of-pages":"432","title":"Machine Learning","type":"book"},"uris":["http://www.mendeley.com/documents/?uuid=b3c279fa-a02a-4521-a6a2-c5c6c6039090"]}],"mendeley":{"formattedCitation":"[6]","plainTextFormattedCitation":"[6]","previouslyFormattedCitation":"[6]"},"properties":{"noteIndex":0},"schema":"https://github.com/citation-style-language/schema/raw/master/csl-citation.json"}</w:instrText>
-      </w:r>
-      <w:r>
-        <w:fldChar w:fldCharType="separate"/>
-      </w:r>
-      <w:r>
-        <w:rPr>
-          <w:noProof/>
-        </w:rPr>
-        <w:t>[6]</w:t>
-      </w:r>
-      <w:r>
-        <w:fldChar w:fldCharType="end"/>
-      </w:r>
-      <w:r>
-        <w:t xml:space="preserve">. En la literatura se definen dos grandes grupos derivados de </w:t>
-      </w:r>
-      <w:r>
-        <w:t>ML</w:t>
-      </w:r>
-      <w:r>
-        <w:t xml:space="preserve">, el SL y el UL. En el primero se encuentra, entre otras tareas la clasificación y la regresión, y en el segundo tipo la de agrupamiento, también conocido como </w:t>
-      </w:r>
-      <w:r>
-        <w:rPr>
-          <w:i/>
-        </w:rPr>
-        <w:t>clustering</w:t>
-      </w:r>
-      <w:r>
-        <w:t xml:space="preserve"> </w:t>
-      </w:r>
-      <w:r>
-        <w:fldChar w:fldCharType="begin" w:fldLock="1"/>
-      </w:r>
-      <w:r>
-        <w:instrText>ADDIN CSL_CITATION {"citationItems":[{"id":"ITEM-1","itemData":{"abstract":"El aprendizaje automático es una rama de la Inteligencia Artificial, la cual se encarga del estudio de los algoritmos que permiten a las computadoras aprender a partir de experiencia previa. Los algoritmos de clasificación tradicionales emplean solamente ejemplos etiquetados en el proceso de entrenamiento. Sin embargo, en la realidad la obtención de ejemplos etiquetados es una tarea costosa y muchas veces la tarea de etiquetado de datos requiere del esfuerzo de humanos experimentados. El aprendizaje activo es el área de estudio que tiene como principal hipótesis que si el algoritmo de aprendizaje tiene la oportunidad de elegir los datos desde donde aprende, entonces este tendrá una mejor precisión con un menor costo de entrenamiento. Un framework en el área de las ciencias de la computación es un conjunto de técnicas y herramientas que permiten el desarrollo de algún producto, abstrayendo y facilitando el desarrollo de ciertas tareas según el dominio para el cual está construido. Actualmente en el área del aprendizaje automático existen frameworks que apoyan el proceso de experimentación y desarrollo de nuevos algoritmos. Sin embargo, los mismos están restringidos solamente al área del aprendizaje supervisado y no supervisado clásico. En la presente investigación se propone un framework para el desarrollo de algoritmos con aprendizaje activo. Se analizan los elementos que integran al aprendizaje activo. Se aplican patrones de diseño y se diseña la estructura del framework. Son analizados casos de estudio haciendo uso del framework propuesto y por último se realiza un estudio de sostenibilidad.","author":[{"dropping-particle":"","family":"Pérez Perdomo","given":"Eduardo","non-dropping-particle":"","parse-names":false,"suffix":""},{"dropping-particle":"","family":"Pupo Reyes","given":"Oscar","non-dropping-particle":"","parse-names":false,"suffix":""}],"id":"ITEM-1","issued":{"date-parts":[["2013"]]},"number-of-pages":"113","publisher":"Universidad de Holguín “Oscar Lucero Moya”","title":"PROPUESTA DE UN FRAMEWORK PARA","type":"thesis"},"uris":["http://www.mendeley.com/documents/?uuid=6f234d4e-c028-4275-95e7-6f1f912b08c7"]}],"mendeley":{"formattedCitation":"[1]","plainTextFormattedCitation":"[1]","previouslyFormattedCitation":"[1]"},"properties":{"noteIndex":0},"schema":"https://github.com/citation-style-language/schema/raw/master/csl-citation.json"}</w:instrText>
-      </w:r>
-      <w:r>
-        <w:fldChar w:fldCharType="separate"/>
-      </w:r>
-      <w:r>
-        <w:rPr>
-          <w:noProof/>
-        </w:rPr>
-        <w:t>[1]</w:t>
-      </w:r>
-      <w:r>
-        <w:fldChar w:fldCharType="end"/>
-      </w:r>
-      <w:r>
-        <w:t>.</w:t>
-      </w:r>
-    </w:p>
-    <w:p/>
-    <w:p>
-      <w:pPr>
-        <w:pStyle w:val="Ttulo3"/>
-      </w:pPr>
-      <w:bookmarkStart w:id="27" w:name="_Toc536455867"/>
+    </w:p>
+    <w:p>
+      <w:r>
+        <w:t xml:space="preserve">En el SL la información se encuentra previamente etiquetada y es requerido un gran número de datos para poder entrenar un clasificador lo suficientemente </w:t>
+      </w:r>
       <w:r>
         <w:lastRenderedPageBreak/>
-        <w:t>1.1.1 Aprendizaje Supervisado</w:t>
-      </w:r>
-      <w:bookmarkEnd w:id="27"/>
-    </w:p>
-    <w:p>
-      <w:r>
-        <w:t>En el SL la información se encuentra previamente etiquetada y es requerido un gran número de datos para poder entrenar un clasificador lo suficientemente exacto</w:t>
+        <w:t>exacto</w:t>
       </w:r>
       <w:r>
         <w:t xml:space="preserve"> </w:t>
@@ -3782,16 +3782,16 @@
           <w:lang w:val="es-419"/>
         </w:rPr>
       </w:pPr>
-      <w:bookmarkStart w:id="28" w:name="OLE_LINK32"/>
-      <w:bookmarkStart w:id="29" w:name="OLE_LINK33"/>
+      <w:bookmarkStart w:id="27" w:name="OLE_LINK32"/>
+      <w:bookmarkStart w:id="28" w:name="OLE_LINK33"/>
       <w:r>
         <w:rPr>
           <w:lang w:val="es-419"/>
         </w:rPr>
         <w:t>Multi-etiqueta</w:t>
       </w:r>
+      <w:bookmarkEnd w:id="27"/>
       <w:bookmarkEnd w:id="28"/>
-      <w:bookmarkEnd w:id="29"/>
       <w:r>
         <w:rPr>
           <w:lang w:val="es-419"/>
@@ -3840,16 +3840,16 @@
           <w:lang w:val="es-419"/>
         </w:rPr>
       </w:pPr>
-      <w:bookmarkStart w:id="30" w:name="OLE_LINK30"/>
-      <w:bookmarkStart w:id="31" w:name="OLE_LINK31"/>
+      <w:bookmarkStart w:id="29" w:name="OLE_LINK30"/>
+      <w:bookmarkStart w:id="30" w:name="OLE_LINK31"/>
       <w:r>
         <w:rPr>
           <w:lang w:val="es-419"/>
         </w:rPr>
         <w:t>Multi-instancia: Cuando el objeto es muy complejo, este puede ser representado por varias instancias y todas ellas pertenecer a la misma categoría. Ejemplo de ello es al dividir un documento en distintas secciones, por lo que cada sección estaría descrita por una instancia</w:t>
       </w:r>
+      <w:bookmarkEnd w:id="29"/>
       <w:bookmarkEnd w:id="30"/>
-      <w:bookmarkEnd w:id="31"/>
       <w:r>
         <w:rPr>
           <w:lang w:val="es-419"/>
@@ -3866,7 +3866,7 @@
         <w:rPr>
           <w:lang w:val="es-419"/>
         </w:rPr>
-        <w:instrText>ADDIN CSL_CITATION {"citationItems":[{"id":"ITEM-1","itemData":{"abstract":"Multi-instance multi-label learning (MIML) has achieved success in various applications, espe- cially those involving complicated learning objects. Along with the enhancing of expressive power, the cost of annotating a MIML example also increases significantly. In this paper, we propose a novel ac- tive learning approach to reduce the labeling cost of MIML. The approach actively query the most valu- able information by exploiting diversity and un- certainty in both the input and output spaces. It designs a novel query strategy for MIML objects specifically and acquires more precise information from the oracle without additional cost. Based on the queried information, the MIML model is then effectively trained by simultaneously optimiz- ing the relevance rank among instances and labels. Experiments on benchmark datasets demonstrate that the proposed approach achieves superior per- formance on various criteria. 1","author":[{"dropping-particle":"","family":"Huang","given":"Sheng-jun","non-dropping-particle":"","parse-names":false,"suffix":""},{"dropping-particle":"","family":"Gao","given":"Nengneng","non-dropping-particle":"","parse-names":false,"suffix":""},{"dropping-particle":"","family":"Chen","given":"Songcan","non-dropping-particle":"","parse-names":false,"suffix":""}],"id":"ITEM-1","issue":"61503182","issued":{"date-parts":[["2006"]]},"page":"1886-1892","publisher":"College of Computer Science &amp; Technology, Nanjing University of Aeronautics &amp; Astronautics Collaborative Innovation Center of Novel Software Technology and Industrialization","title":"Multi-Instance Multi-Label Active Learning","type":"paper-conference"},"uris":["http://www.mendeley.com/documents/?uuid=07a6b1dd-c368-49d6-8485-9af0e792abf8"]}],"mendeley":{"formattedCitation":"[8]","plainTextFormattedCitation":"[8]"},"properties":{"noteIndex":0},"schema":"https://github.com/citation-style-language/schema/raw/master/csl-citation.json"}</w:instrText>
+        <w:instrText>ADDIN CSL_CITATION {"citationItems":[{"id":"ITEM-1","itemData":{"abstract":"Multi-instance multi-label learning (MIML) has achieved success in various applications, espe- cially those involving complicated learning objects. Along with the enhancing of expressive power, the cost of annotating a MIML example also increases significantly. In this paper, we propose a novel ac- tive learning approach to reduce the labeling cost of MIML. The approach actively query the most valu- able information by exploiting diversity and un- certainty in both the input and output spaces. It designs a novel query strategy for MIML objects specifically and acquires more precise information from the oracle without additional cost. Based on the queried information, the MIML model is then effectively trained by simultaneously optimiz- ing the relevance rank among instances and labels. Experiments on benchmark datasets demonstrate that the proposed approach achieves superior per- formance on various criteria. 1","author":[{"dropping-particle":"","family":"Huang","given":"Sheng-jun","non-dropping-particle":"","parse-names":false,"suffix":""},{"dropping-particle":"","family":"Gao","given":"Nengneng","non-dropping-particle":"","parse-names":false,"suffix":""},{"dropping-particle":"","family":"Chen","given":"Songcan","non-dropping-particle":"","parse-names":false,"suffix":""}],"id":"ITEM-1","issue":"61503182","issued":{"date-parts":[["2006"]]},"page":"1886-1892","publisher":"College of Computer Science &amp; Technology, Nanjing University of Aeronautics &amp; Astronautics Collaborative Innovation Center of Novel Software Technology and Industrialization","title":"Multi-Instance Multi-Label Active Learning","type":"paper-conference"},"uris":["http://www.mendeley.com/documents/?uuid=07a6b1dd-c368-49d6-8485-9af0e792abf8"]}],"mendeley":{"formattedCitation":"[8]","plainTextFormattedCitation":"[8]","previouslyFormattedCitation":"[8]"},"properties":{"noteIndex":0},"schema":"https://github.com/citation-style-language/schema/raw/master/csl-citation.json"}</w:instrText>
       </w:r>
       <w:r>
         <w:rPr>
@@ -4041,17 +4041,17 @@
                                 <w:lang w:val="es-419"/>
                               </w:rPr>
                             </w:pPr>
-                            <w:bookmarkStart w:id="32" w:name="_Toc536456468"/>
+                            <w:bookmarkStart w:id="31" w:name="_Toc536456468"/>
                             <w:r>
                               <w:t>Figura</w:t>
                             </w:r>
-                            <w:bookmarkStart w:id="33" w:name="OLE_LINK28"/>
-                            <w:bookmarkStart w:id="34" w:name="OLE_LINK29"/>
+                            <w:bookmarkStart w:id="32" w:name="OLE_LINK28"/>
+                            <w:bookmarkStart w:id="33" w:name="OLE_LINK29"/>
                             <w:r>
                               <w:t xml:space="preserve"> </w:t>
                             </w:r>
-                            <w:bookmarkStart w:id="35" w:name="OLE_LINK24"/>
-                            <w:bookmarkStart w:id="36" w:name="OLE_LINK25"/>
+                            <w:bookmarkStart w:id="34" w:name="OLE_LINK24"/>
+                            <w:bookmarkStart w:id="35" w:name="OLE_LINK25"/>
                             <w:r>
                               <w:fldChar w:fldCharType="begin"/>
                             </w:r>
@@ -4070,14 +4070,14 @@
                             <w:r>
                               <w:fldChar w:fldCharType="end"/>
                             </w:r>
+                            <w:bookmarkEnd w:id="32"/>
                             <w:bookmarkEnd w:id="33"/>
                             <w:bookmarkEnd w:id="34"/>
                             <w:bookmarkEnd w:id="35"/>
-                            <w:bookmarkEnd w:id="36"/>
                             <w:r>
                               <w:t>: SL tradicional mono-etiqueta</w:t>
                             </w:r>
-                            <w:bookmarkEnd w:id="32"/>
+                            <w:bookmarkEnd w:id="31"/>
                           </w:p>
                         </w:txbxContent>
                       </wps:txbx>
@@ -4111,17 +4111,17 @@
                           <w:lang w:val="es-419"/>
                         </w:rPr>
                       </w:pPr>
-                      <w:bookmarkStart w:id="37" w:name="_Toc536456468"/>
+                      <w:bookmarkStart w:id="36" w:name="_Toc536456468"/>
                       <w:r>
                         <w:t>Figura</w:t>
                       </w:r>
-                      <w:bookmarkStart w:id="38" w:name="OLE_LINK28"/>
-                      <w:bookmarkStart w:id="39" w:name="OLE_LINK29"/>
+                      <w:bookmarkStart w:id="37" w:name="OLE_LINK28"/>
+                      <w:bookmarkStart w:id="38" w:name="OLE_LINK29"/>
                       <w:r>
                         <w:t xml:space="preserve"> </w:t>
                       </w:r>
-                      <w:bookmarkStart w:id="40" w:name="OLE_LINK24"/>
-                      <w:bookmarkStart w:id="41" w:name="OLE_LINK25"/>
+                      <w:bookmarkStart w:id="39" w:name="OLE_LINK24"/>
+                      <w:bookmarkStart w:id="40" w:name="OLE_LINK25"/>
                       <w:r>
                         <w:fldChar w:fldCharType="begin"/>
                       </w:r>
@@ -4140,14 +4140,14 @@
                       <w:r>
                         <w:fldChar w:fldCharType="end"/>
                       </w:r>
+                      <w:bookmarkEnd w:id="37"/>
                       <w:bookmarkEnd w:id="38"/>
                       <w:bookmarkEnd w:id="39"/>
                       <w:bookmarkEnd w:id="40"/>
-                      <w:bookmarkEnd w:id="41"/>
                       <w:r>
                         <w:t>: SL tradicional mono-etiqueta</w:t>
                       </w:r>
-                      <w:bookmarkEnd w:id="37"/>
+                      <w:bookmarkEnd w:id="36"/>
                     </w:p>
                   </w:txbxContent>
                 </v:textbox>
@@ -4298,7 +4298,7 @@
                                 <w:lang w:val="es-419"/>
                               </w:rPr>
                             </w:pPr>
-                            <w:bookmarkStart w:id="42" w:name="_Toc536456469"/>
+                            <w:bookmarkStart w:id="41" w:name="_Toc536456469"/>
                             <w:r>
                               <w:t xml:space="preserve">Figura </w:t>
                             </w:r>
@@ -4326,7 +4326,7 @@
                             <w:r>
                               <w:t xml:space="preserve"> multi-etiqueta</w:t>
                             </w:r>
-                            <w:bookmarkEnd w:id="42"/>
+                            <w:bookmarkEnd w:id="41"/>
                           </w:p>
                         </w:txbxContent>
                       </wps:txbx>
@@ -4356,7 +4356,7 @@
                           <w:lang w:val="es-419"/>
                         </w:rPr>
                       </w:pPr>
-                      <w:bookmarkStart w:id="43" w:name="_Toc536456469"/>
+                      <w:bookmarkStart w:id="42" w:name="_Toc536456469"/>
                       <w:r>
                         <w:t xml:space="preserve">Figura </w:t>
                       </w:r>
@@ -4384,7 +4384,7 @@
                       <w:r>
                         <w:t xml:space="preserve"> multi-etiqueta</w:t>
                       </w:r>
-                      <w:bookmarkEnd w:id="43"/>
+                      <w:bookmarkEnd w:id="42"/>
                     </w:p>
                   </w:txbxContent>
                 </v:textbox>
@@ -4412,7 +4412,6 @@
         <w:rPr>
           <w:noProof/>
         </w:rPr>
-        <w:lastRenderedPageBreak/>
         <mc:AlternateContent>
           <mc:Choice Requires="wps">
             <w:drawing>
@@ -4467,7 +4466,7 @@
                                 <w:lang w:val="es-419"/>
                               </w:rPr>
                             </w:pPr>
-                            <w:bookmarkStart w:id="44" w:name="_Toc536456470"/>
+                            <w:bookmarkStart w:id="43" w:name="_Toc536456470"/>
                             <w:r>
                               <w:t>Figura</w:t>
                             </w:r>
@@ -4498,7 +4497,7 @@
                             <w:r>
                               <w:t>Aprendizaje por multi-instancia multi-etiqueta</w:t>
                             </w:r>
-                            <w:bookmarkEnd w:id="44"/>
+                            <w:bookmarkEnd w:id="43"/>
                           </w:p>
                         </w:txbxContent>
                       </wps:txbx>
@@ -4528,7 +4527,7 @@
                           <w:lang w:val="es-419"/>
                         </w:rPr>
                       </w:pPr>
-                      <w:bookmarkStart w:id="45" w:name="_Toc536456470"/>
+                      <w:bookmarkStart w:id="44" w:name="_Toc536456470"/>
                       <w:r>
                         <w:t>Figura</w:t>
                       </w:r>
@@ -4559,7 +4558,7 @@
                       <w:r>
                         <w:t>Aprendizaje por multi-instancia multi-etiqueta</w:t>
                       </w:r>
-                      <w:bookmarkEnd w:id="45"/>
+                      <w:bookmarkEnd w:id="44"/>
                     </w:p>
                   </w:txbxContent>
                 </v:textbox>
@@ -4698,12 +4697,12 @@
                                 <w:lang w:val="es-419"/>
                               </w:rPr>
                             </w:pPr>
-                            <w:bookmarkStart w:id="46" w:name="_Toc536456471"/>
+                            <w:bookmarkStart w:id="45" w:name="_Toc536456471"/>
                             <w:r>
                               <w:t xml:space="preserve">Figura </w:t>
                             </w:r>
-                            <w:bookmarkStart w:id="47" w:name="OLE_LINK26"/>
-                            <w:bookmarkStart w:id="48" w:name="OLE_LINK27"/>
+                            <w:bookmarkStart w:id="46" w:name="OLE_LINK26"/>
+                            <w:bookmarkStart w:id="47" w:name="OLE_LINK27"/>
                             <w:r>
                               <w:fldChar w:fldCharType="begin"/>
                             </w:r>
@@ -4722,8 +4721,8 @@
                             <w:r>
                               <w:fldChar w:fldCharType="end"/>
                             </w:r>
+                            <w:bookmarkEnd w:id="46"/>
                             <w:bookmarkEnd w:id="47"/>
-                            <w:bookmarkEnd w:id="48"/>
                             <w:r>
                               <w:t xml:space="preserve">: </w:t>
                             </w:r>
@@ -4733,7 +4732,7 @@
                             <w:r>
                               <w:t>r multi-instancia</w:t>
                             </w:r>
-                            <w:bookmarkEnd w:id="46"/>
+                            <w:bookmarkEnd w:id="45"/>
                           </w:p>
                         </w:txbxContent>
                       </wps:txbx>
@@ -4763,12 +4762,12 @@
                           <w:lang w:val="es-419"/>
                         </w:rPr>
                       </w:pPr>
-                      <w:bookmarkStart w:id="49" w:name="_Toc536456471"/>
+                      <w:bookmarkStart w:id="48" w:name="_Toc536456471"/>
                       <w:r>
                         <w:t xml:space="preserve">Figura </w:t>
                       </w:r>
-                      <w:bookmarkStart w:id="50" w:name="OLE_LINK26"/>
-                      <w:bookmarkStart w:id="51" w:name="OLE_LINK27"/>
+                      <w:bookmarkStart w:id="49" w:name="OLE_LINK26"/>
+                      <w:bookmarkStart w:id="50" w:name="OLE_LINK27"/>
                       <w:r>
                         <w:fldChar w:fldCharType="begin"/>
                       </w:r>
@@ -4787,8 +4786,8 @@
                       <w:r>
                         <w:fldChar w:fldCharType="end"/>
                       </w:r>
+                      <w:bookmarkEnd w:id="49"/>
                       <w:bookmarkEnd w:id="50"/>
-                      <w:bookmarkEnd w:id="51"/>
                       <w:r>
                         <w:t xml:space="preserve">: </w:t>
                       </w:r>
@@ -4798,7 +4797,7 @@
                       <w:r>
                         <w:t>r multi-instancia</w:t>
                       </w:r>
-                      <w:bookmarkEnd w:id="49"/>
+                      <w:bookmarkEnd w:id="48"/>
                     </w:p>
                   </w:txbxContent>
                 </v:textbox>
@@ -4925,13 +4924,124 @@
           <w:lang w:val="es-419"/>
         </w:rPr>
       </w:pPr>
-      <w:bookmarkStart w:id="52" w:name="_Toc536455868"/>
+      <w:bookmarkStart w:id="51" w:name="_Toc536455868"/>
       <w:r>
         <w:rPr>
           <w:lang w:val="es-419"/>
         </w:rPr>
+        <w:lastRenderedPageBreak/>
         <w:t>1.1.2 Aprendizaje No Supervisado</w:t>
       </w:r>
+      <w:bookmarkEnd w:id="51"/>
+    </w:p>
+    <w:p>
+      <w:pPr>
+        <w:rPr>
+          <w:lang w:val="es-419"/>
+        </w:rPr>
+      </w:pPr>
+      <w:r>
+        <w:rPr>
+          <w:lang w:val="es-419"/>
+        </w:rPr>
+        <w:t>En el aprendizaje no supervisado no existe</w:t>
+      </w:r>
+      <w:r>
+        <w:rPr>
+          <w:lang w:val="es-419"/>
+        </w:rPr>
+        <w:t xml:space="preserve"> una clasificacion previa de ejemplos, por lo que estos son agrupados automaticamente. Por esta r</w:t>
+      </w:r>
+      <w:r>
+        <w:rPr>
+          <w:lang w:val="es-419"/>
+        </w:rPr>
+        <w:t>a</w:t>
+      </w:r>
+      <w:r>
+        <w:rPr>
+          <w:lang w:val="es-419"/>
+        </w:rPr>
+        <w:t>zon el a</w:t>
+      </w:r>
+      <w:r>
+        <w:rPr>
+          <w:lang w:val="es-419"/>
+        </w:rPr>
+        <w:t xml:space="preserve">grupamiento es una de sus tareas. </w:t>
+      </w:r>
+      <w:r>
+        <w:rPr>
+          <w:rFonts w:ascii="Calibri Light" w:hAnsi="Calibri Light" w:cs="Calibri Light"/>
+          <w:lang w:val="es-419"/>
+        </w:rPr>
+        <w:t>﻿</w:t>
+      </w:r>
+      <w:r>
+        <w:rPr>
+          <w:lang w:val="es-419"/>
+        </w:rPr>
+        <w:t>La tarea de agrupamiento tiene como objetivo formar una colección de grupos o subconjuntos, que cumplan con las propiedades de la homogeneidad dentro de los grupos y la heterogeneidad entre los grupos. En la primera, los ejemplos que pertenecen al mismo grupo deben ser tan similares como se pueda; en la segunda, los ejemplos que corresponden a grupos diferentes deben ser tan disímiles como se pueda. En otras palabras, la tarea de agrupamiento trata de seguir el principio de maximizar la similitud de los ejemplos en cada grupo y minimizar la similitud entre los grupos</w:t>
+      </w:r>
+      <w:r>
+        <w:rPr>
+          <w:lang w:val="es-419"/>
+        </w:rPr>
+        <w:t xml:space="preserve"> </w:t>
+      </w:r>
+      <w:r>
+        <w:rPr>
+          <w:lang w:val="es-419"/>
+        </w:rPr>
+        <w:fldChar w:fldCharType="begin" w:fldLock="1"/>
+      </w:r>
+      <w:r>
+        <w:rPr>
+          <w:lang w:val="es-419"/>
+        </w:rPr>
+        <w:instrText>ADDIN CSL_CITATION {"citationItems":[{"id":"ITEM-1","itemData":{"abstract":"El aprendizaje automático es una rama de la Inteligencia Artificial, la cual se encarga del estudio de los algoritmos que permiten a las computadoras aprender a partir de experiencia previa. Los algoritmos de clasificación tradicionales emplean solamente ejemplos etiquetados en el proceso de entrenamiento. Sin embargo, en la realidad la obtención de ejemplos etiquetados es una tarea costosa y muchas veces la tarea de etiquetado de datos requiere del esfuerzo de humanos experimentados. El aprendizaje activo es el área de estudio que tiene como principal hipótesis que si el algoritmo de aprendizaje tiene la oportunidad de elegir los datos desde donde aprende, entonces este tendrá una mejor precisión con un menor costo de entrenamiento. Un framework en el área de las ciencias de la computación es un conjunto de técnicas y herramientas que permiten el desarrollo de algún producto, abstrayendo y facilitando el desarrollo de ciertas tareas según el dominio para el cual está construido. Actualmente en el área del aprendizaje automático existen frameworks que apoyan el proceso de experimentación y desarrollo de nuevos algoritmos. Sin embargo, los mismos están restringidos solamente al área del aprendizaje supervisado y no supervisado clásico. En la presente investigación se propone un framework para el desarrollo de algoritmos con aprendizaje activo. Se analizan los elementos que integran al aprendizaje activo. Se aplican patrones de diseño y se diseña la estructura del framework. Son analizados casos de estudio haciendo uso del framework propuesto y por último se realiza un estudio de sostenibilidad.","author":[{"dropping-particle":"","family":"Pérez Perdomo","given":"Eduardo","non-dropping-particle":"","parse-names":false,"suffix":""},{"dropping-particle":"","family":"Pupo Reyes","given":"Oscar","non-dropping-particle":"","parse-names":false,"suffix":""}],"id":"ITEM-1","issued":{"date-parts":[["2013"]]},"number-of-pages":"113","publisher":"Universidad de Holguín “Oscar Lucero Moya”","title":"PROPUESTA DE UN FRAMEWORK PARA","type":"thesis"},"uris":["http://www.mendeley.com/documents/?uuid=6f234d4e-c028-4275-95e7-6f1f912b08c7"]}],"mendeley":{"formattedCitation":"[1]","plainTextFormattedCitation":"[1]","previouslyFormattedCitation":"[1]"},"properties":{"noteIndex":0},"schema":"https://github.com/citation-style-language/schema/raw/master/csl-citation.json"}</w:instrText>
+      </w:r>
+      <w:r>
+        <w:rPr>
+          <w:lang w:val="es-419"/>
+        </w:rPr>
+        <w:fldChar w:fldCharType="separate"/>
+      </w:r>
+      <w:r>
+        <w:rPr>
+          <w:noProof/>
+          <w:lang w:val="es-419"/>
+        </w:rPr>
+        <w:t>[1]</w:t>
+      </w:r>
+      <w:r>
+        <w:rPr>
+          <w:lang w:val="es-419"/>
+        </w:rPr>
+        <w:fldChar w:fldCharType="end"/>
+      </w:r>
+    </w:p>
+    <w:p>
+      <w:pPr>
+        <w:rPr>
+          <w:lang w:val="es-419"/>
+        </w:rPr>
+      </w:pPr>
+    </w:p>
+    <w:p>
+      <w:pPr>
+        <w:pStyle w:val="Ttulo3"/>
+        <w:rPr>
+          <w:lang w:val="es-419"/>
+        </w:rPr>
+      </w:pPr>
+      <w:bookmarkStart w:id="52" w:name="_Toc536455869"/>
+      <w:r>
+        <w:rPr>
+          <w:lang w:val="es-419"/>
+        </w:rPr>
+        <w:t>1.1.3 Aprendizaje Semi-supervisado</w:t>
+      </w:r>
       <w:bookmarkEnd w:id="52"/>
     </w:p>
     <w:p>
@@ -4942,46 +5052,107 @@
       </w:pPr>
       <w:r>
         <w:rPr>
+          <w:rFonts w:ascii="Calibri Light" w:hAnsi="Calibri Light" w:cs="Calibri Light"/>
           <w:lang w:val="es-419"/>
         </w:rPr>
-        <w:t>En el aprendizaje no supervisado no existe</w:t>
+        <w:t>﻿</w:t>
       </w:r>
       <w:r>
         <w:rPr>
           <w:lang w:val="es-419"/>
         </w:rPr>
-        <w:t xml:space="preserve"> una clasificacion previa de ejemplos, por lo que estos son agrupados automaticamente. Por esta rzon el agrupamiento es una tarea del NSL</w:t>
-      </w:r>
-    </w:p>
-    <w:p>
-      <w:pPr>
+        <w:t>El propósito de los investigadores en el ámbito del aprendizaje supervisado, en específico en la tarea de clasificación, es lograr entrenar un clasificador capaz de sustituir a un experto humano. Para ello, es de vital importancia disponer de un número grande de ejemplos etiquetados para la etapa de entrenamiento, lo cual permite construir un modelo predictivo lo suficientemente preciso. En el mundo real existen disímiles escenarios donde se disponen de un número reducido de ejemplos etiquetados en conjunto con un mayor número de ejemplos sin clasificar. Ante este tipo de problemas las técnicas clásicas del aprendizaje supervisado resultan ineficientes.</w:t>
+      </w:r>
+      <w:r>
         <w:rPr>
           <w:lang w:val="es-419"/>
         </w:rPr>
-      </w:pPr>
-    </w:p>
-    <w:p>
-      <w:pPr>
-        <w:pStyle w:val="Ttulo3"/>
+        <w:fldChar w:fldCharType="begin" w:fldLock="1"/>
+      </w:r>
+      <w:r>
         <w:rPr>
           <w:lang w:val="es-419"/>
         </w:rPr>
-      </w:pPr>
-      <w:bookmarkStart w:id="53" w:name="_Toc536455869"/>
+        <w:instrText>ADDIN CSL_CITATION {"citationItems":[{"id":"ITEM-1","itemData":{"abstract":"El aprendizaje automático es una rama de la Inteligencia Artificial, la cual se encarga del estudio de los algoritmos que permiten a las computadoras aprender a partir de experiencia previa. Los algoritmos de clasificación tradicionales emplean solamente ejemplos etiquetados en el proceso de entrenamiento. Sin embargo, en la realidad la obtención de ejemplos etiquetados es una tarea costosa y muchas veces la tarea de etiquetado de datos requiere del esfuerzo de humanos experimentados. El aprendizaje activo es el área de estudio que tiene como principal hipótesis que si el algoritmo de aprendizaje tiene la oportunidad de elegir los datos desde donde aprende, entonces este tendrá una mejor precisión con un menor costo de entrenamiento. Un framework en el área de las ciencias de la computación es un conjunto de técnicas y herramientas que permiten el desarrollo de algún producto, abstrayendo y facilitando el desarrollo de ciertas tareas según el dominio para el cual está construido. Actualmente en el área del aprendizaje automático existen frameworks que apoyan el proceso de experimentación y desarrollo de nuevos algoritmos. Sin embargo, los mismos están restringidos solamente al área del aprendizaje supervisado y no supervisado clásico. En la presente investigación se propone un framework para el desarrollo de algoritmos con aprendizaje activo. Se analizan los elementos que integran al aprendizaje activo. Se aplican patrones de diseño y se diseña la estructura del framework. Son analizados casos de estudio haciendo uso del framework propuesto y por último se realiza un estudio de sostenibilidad.","author":[{"dropping-particle":"","family":"Pérez Perdomo","given":"Eduardo","non-dropping-particle":"","parse-names":false,"suffix":""},{"dropping-particle":"","family":"Pupo Reyes","given":"Oscar","non-dropping-particle":"","parse-names":false,"suffix":""}],"id":"ITEM-1","issued":{"date-parts":[["2013"]]},"number-of-pages":"113","publisher":"Universidad de Holguín “Oscar Lucero Moya”","title":"PROPUESTA DE UN FRAMEWORK PARA","type":"thesis"},"uris":["http://www.mendeley.com/documents/?uuid=6f234d4e-c028-4275-95e7-6f1f912b08c7"]}],"mendeley":{"formattedCitation":"[1]","plainTextFormattedCitation":"[1]","previouslyFormattedCitation":"[1]"},"properties":{"noteIndex":0},"schema":"https://github.com/citation-style-language/schema/raw/master/csl-citation.json"}</w:instrText>
+      </w:r>
       <w:r>
         <w:rPr>
           <w:lang w:val="es-419"/>
         </w:rPr>
-        <w:t>1.1.3 Aprendizaje Semi-supervisado</w:t>
-      </w:r>
+        <w:fldChar w:fldCharType="separate"/>
+      </w:r>
+      <w:r>
+        <w:rPr>
+          <w:noProof/>
+          <w:lang w:val="es-419"/>
+        </w:rPr>
+        <w:t>[1]</w:t>
+      </w:r>
+      <w:r>
+        <w:rPr>
+          <w:lang w:val="es-419"/>
+        </w:rPr>
+        <w:fldChar w:fldCharType="end"/>
+      </w:r>
+    </w:p>
+    <w:p>
+      <w:pPr>
+        <w:rPr>
+          <w:lang w:val="es-419"/>
+        </w:rPr>
+      </w:pPr>
+      <w:r>
+        <w:rPr>
+          <w:rFonts w:ascii="Calibri Light" w:hAnsi="Calibri Light" w:cs="Calibri Light"/>
+          <w:lang w:val="es-419"/>
+        </w:rPr>
+        <w:t>﻿</w:t>
+      </w:r>
+      <w:r>
+        <w:rPr>
+          <w:lang w:val="es-419"/>
+        </w:rPr>
+        <w:t>Una solución a esta problemática fue la fusión de los algoritmos del aprendizaje supervisado con los del no supervisado, el cual se denominó en la literatura aprendizaje semi-supervisado (SSL, por sus siglas en inglés, Semi-Supervised Learning). SSL es un paradigma del aprendizaje automático, en el cual el modelo es construido con un número pequeño de ejemplos etiquetados y un número grande de ejemplos no etiquetados</w:t>
+      </w:r>
+      <w:r>
+        <w:rPr>
+          <w:lang w:val="es-419"/>
+        </w:rPr>
+        <w:t xml:space="preserve"> </w:t>
+      </w:r>
+      <w:r>
+        <w:rPr>
+          <w:lang w:val="es-419"/>
+        </w:rPr>
+        <w:fldChar w:fldCharType="begin" w:fldLock="1"/>
+      </w:r>
+      <w:r>
+        <w:rPr>
+          <w:lang w:val="es-419"/>
+        </w:rPr>
+        <w:instrText>ADDIN CSL_CITATION {"citationItems":[{"id":"ITEM-1","itemData":{"DOI":"10.1.1.167.4245","ISBN":"1648","ISSN":"00483931","PMID":"15003161","abstract":"The key idea behind active learning is that a machine learning algorithm can achieve greater accuracy with fewer training labels if it is allowed to choose the data from which it learns. An active learner may pose queries, usually in the form of unlabeled data instances to be labeled by an oracle (e.g., a human annotator). Active learning is well-motivated in many modern machine learning problems, where unlabeled data may be abundant or easily obtained, but labels are difficult, time-consuming, or expensive to obtain. This report provides a general introduction to active learning and a survey of the literature. This includes a discussion of the scenarios in which queries can be formulated, and an overview of the query strategy frameworks proposed in the literature to date. An analysis of the empirical and theoretical evidence for successful active learning, a summary of problem setting variants and practical issues, and a discussion of related topics in machine learning research are also presented.","author":[{"dropping-particle":"","family":"Settles","given":"Burr","non-dropping-particle":"","parse-names":false,"suffix":""}],"container-title":"University of Wisconsin, Madison","id":"ITEM-1","issue":"2","issued":{"date-parts":[["2010"]]},"page":"201–221","title":"Active learning literature survey","type":"article-journal","volume":"15"},"uris":["http://www.mendeley.com/documents/?uuid=9a54bb58-8aa0-489b-bf58-1508b4532af7"]}],"mendeley":{"formattedCitation":"[2]","plainTextFormattedCitation":"[2]"},"properties":{"noteIndex":0},"schema":"https://github.com/citation-style-language/schema/raw/master/csl-citation.json"}</w:instrText>
+      </w:r>
+      <w:r>
+        <w:rPr>
+          <w:lang w:val="es-419"/>
+        </w:rPr>
+        <w:fldChar w:fldCharType="separate"/>
+      </w:r>
+      <w:r>
+        <w:rPr>
+          <w:noProof/>
+          <w:lang w:val="es-419"/>
+        </w:rPr>
+        <w:t>[2]</w:t>
+      </w:r>
+      <w:r>
+        <w:rPr>
+          <w:lang w:val="es-419"/>
+        </w:rPr>
+        <w:fldChar w:fldCharType="end"/>
+      </w:r>
+      <w:bookmarkStart w:id="53" w:name="_GoBack"/>
       <w:bookmarkEnd w:id="53"/>
-    </w:p>
-    <w:p>
-      <w:pPr>
-        <w:rPr>
-          <w:lang w:val="es-419"/>
-        </w:rPr>
-      </w:pPr>
     </w:p>
     <w:p>
       <w:pPr>
@@ -5605,42 +5776,12 @@
       <w:r>
         <w:t>(</w:t>
       </w:r>
-      <w:proofErr w:type="spellStart"/>
       <w:r>
         <w:rPr>
           <w:i/>
         </w:rPr>
-        <w:t>eXtensible</w:t>
-      </w:r>
-      <w:proofErr w:type="spellEnd"/>
-      <w:r>
-        <w:rPr>
-          <w:i/>
-        </w:rPr>
-        <w:t xml:space="preserve"> </w:t>
-      </w:r>
-      <w:proofErr w:type="spellStart"/>
-      <w:r>
-        <w:rPr>
-          <w:i/>
-        </w:rPr>
-        <w:t>Markup</w:t>
-      </w:r>
-      <w:proofErr w:type="spellEnd"/>
-      <w:r>
-        <w:rPr>
-          <w:i/>
-        </w:rPr>
-        <w:t xml:space="preserve"> </w:t>
-      </w:r>
-      <w:proofErr w:type="spellStart"/>
-      <w:r>
-        <w:rPr>
-          <w:i/>
-        </w:rPr>
-        <w:t>Language</w:t>
-      </w:r>
-      <w:proofErr w:type="spellEnd"/>
+        <w:t>eXtensible Markup Language</w:t>
+      </w:r>
       <w:r>
         <w:t>)</w:t>
       </w:r>
@@ -5986,7 +6127,7 @@
         </mc:Choice>
         <mc:Fallback>
           <w:pict>
-            <v:shapetype w14:anchorId="03AF0042" id="_x0000_t32" coordsize="21600,21600" o:spt="32" o:oned="t" path="m,l21600,21600e" filled="f">
+            <v:shapetype w14:anchorId="51027699" id="_x0000_t32" coordsize="21600,21600" o:spt="32" o:oned="t" path="m,l21600,21600e" filled="f">
               <v:path arrowok="t" fillok="f" o:connecttype="none"/>
               <o:lock v:ext="edit" shapetype="t"/>
             </v:shapetype>
@@ -9162,7 +9303,7 @@
 </file>
 
 <file path=customXml/itemProps1.xml><?xml version="1.0" encoding="utf-8"?>
-<ds:datastoreItem xmlns:ds="http://schemas.openxmlformats.org/officeDocument/2006/customXml" ds:itemID="{156E6A61-6F2F-1B4F-BC51-D6D5B060C99A}">
+<ds:datastoreItem xmlns:ds="http://schemas.openxmlformats.org/officeDocument/2006/customXml" ds:itemID="{4A1961E7-EE62-D740-9E06-55B99DF4EEE6}">
   <ds:schemaRefs>
     <ds:schemaRef ds:uri="http://schemas.openxmlformats.org/officeDocument/2006/bibliography"/>
   </ds:schemaRefs>

</xml_diff>

<commit_message>
Working on 1.4.1.3 sub epigraph of Cap 1
</commit_message>
<xml_diff>
--- a/Informe Tesis.docx
+++ b/Informe Tesis.docx
@@ -6147,13 +6147,13 @@
         <w:t>oráculo</w:t>
       </w:r>
       <w:r>
+        <w:rPr>
+          <w:rStyle w:val="Refdenotaalpie"/>
+        </w:rPr>
+        <w:footnoteReference w:id="9"/>
+      </w:r>
+      <w:r>
         <w:t xml:space="preserve"> </w:t>
-      </w:r>
-      <w:r>
-        <w:rPr>
-          <w:rStyle w:val="Refdenotaalpie"/>
-        </w:rPr>
-        <w:footnoteReference w:id="9"/>
       </w:r>
       <w:r>
         <w:t>es un anotador humano, esta limitante dio lugar al uso de los otros dos escenarios.</w:t>
@@ -7014,7 +7014,7 @@
         <w:fldChar w:fldCharType="begin" w:fldLock="1"/>
       </w:r>
       <w:r>
-        <w:instrText>ADDIN CSL_CITATION {"citationItems":[{"id":"ITEM-1","itemData":{"ISSN":"15337928","abstract":"Active Learning has become an important area of research owing to the increasing number of real-world problems which contain labelled and unlabelled examples at the same time. JCLAL is a Java Class Library for Active Learning which has an architecture that follows strong principles of object-oriented design. It is easy to use, and it allows the developers to adapt, modify and extend the framework according to their needs. The library offers a variety of active learning methods that have been proposed in the literature. The software is available under the GPL license.","author":[{"dropping-particle":"","family":"Reyes","given":"Oscar","non-dropping-particle":"","parse-names":false,"suffix":""},{"dropping-particle":"","family":"Pérez","given":"Eduardo","non-dropping-particle":"","parse-names":false,"suffix":""},{"dropping-particle":"","family":"Del","given":"María","non-dropping-particle":"","parse-names":false,"suffix":""},{"dropping-particle":"","family":"Rodríguez-Hernández","given":"Carmen","non-dropping-particle":"","parse-names":false,"suffix":""},{"dropping-particle":"","family":"Fardoun","given":"Habib M","non-dropping-particle":"","parse-names":false,"suffix":""},{"dropping-particle":"","family":"Ventura","given":"Sebastián","non-dropping-particle":"","parse-names":false,"suffix":""}],"container-title":"Journal of Machine Learning Research","id":"ITEM-1","issued":{"date-parts":[["2016"]]},"page":"1-5","title":"JCLAL: A Java Framework for Active Learning","type":"article-journal","volume":"17"},"uris":["http://www.mendeley.com/documents/?uuid=b555a361-b2a8-4464-997c-244211d339c6"]}],"mendeley":{"formattedCitation":"[3]","plainTextFormattedCitation":"[3]"},"properties":{"noteIndex":0},"schema":"https://github.com/citation-style-language/schema/raw/master/csl-citation.json"}</w:instrText>
+        <w:instrText>ADDIN CSL_CITATION {"citationItems":[{"id":"ITEM-1","itemData":{"ISSN":"15337928","abstract":"Active Learning has become an important area of research owing to the increasing number of real-world problems which contain labelled and unlabelled examples at the same time. JCLAL is a Java Class Library for Active Learning which has an architecture that follows strong principles of object-oriented design. It is easy to use, and it allows the developers to adapt, modify and extend the framework according to their needs. The library offers a variety of active learning methods that have been proposed in the literature. The software is available under the GPL license.","author":[{"dropping-particle":"","family":"Reyes","given":"Oscar","non-dropping-particle":"","parse-names":false,"suffix":""},{"dropping-particle":"","family":"Pérez","given":"Eduardo","non-dropping-particle":"","parse-names":false,"suffix":""},{"dropping-particle":"","family":"Del","given":"María","non-dropping-particle":"","parse-names":false,"suffix":""},{"dropping-particle":"","family":"Rodríguez-Hernández","given":"Carmen","non-dropping-particle":"","parse-names":false,"suffix":""},{"dropping-particle":"","family":"Fardoun","given":"Habib M","non-dropping-particle":"","parse-names":false,"suffix":""},{"dropping-particle":"","family":"Ventura","given":"Sebastián","non-dropping-particle":"","parse-names":false,"suffix":""}],"container-title":"Journal of Machine Learning Research","id":"ITEM-1","issued":{"date-parts":[["2016"]]},"page":"1-5","title":"JCLAL: A Java Framework for Active Learning","type":"article-journal","volume":"17"},"uris":["http://www.mendeley.com/documents/?uuid=b555a361-b2a8-4464-997c-244211d339c6"]}],"mendeley":{"formattedCitation":"[3]","plainTextFormattedCitation":"[3]","previouslyFormattedCitation":"[3]"},"properties":{"noteIndex":0},"schema":"https://github.com/citation-style-language/schema/raw/master/csl-citation.json"}</w:instrText>
       </w:r>
       <w:r>
         <w:fldChar w:fldCharType="separate"/>
@@ -7285,10 +7285,923 @@
       <w:r>
         <w:t xml:space="preserve"> en el proceso de evolución del framework, todavía existían</w:t>
       </w:r>
-      <w:bookmarkStart w:id="61" w:name="_GoBack"/>
+      <w:r>
+        <w:t xml:space="preserve"> algunas deficiencias como que la maquina virtual de Java debe estar instalada en el terminal </w:t>
+      </w:r>
+      <w:r>
+        <w:t xml:space="preserve">donde se fuera a usar, la configuración de los experimentos re realizaba de manera confusa para los investigadores con poca experiencia, no era almacenado un historial de experimentación con el cual comparar resultados, no </w:t>
+      </w:r>
+      <w:r>
+        <w:t xml:space="preserve">permitía una gestión de usuarios ni la experimentación de forma colaborativa entre varios investigadores. </w:t>
+      </w:r>
+    </w:p>
+    <w:p>
+      <w:pPr>
+        <w:pStyle w:val="Ttulo2"/>
+      </w:pPr>
+      <w:r>
+        <w:lastRenderedPageBreak/>
+        <w:t xml:space="preserve">1.3 </w:t>
+      </w:r>
+      <w:r>
+        <w:t>Aplicación Web</w:t>
+      </w:r>
+    </w:p>
+    <w:p>
+      <w:r>
+        <w:t>Una aplicación web es una aplicación o herramienta informática accesible desde cualquier navegador,</w:t>
+      </w:r>
+      <w:r>
+        <w:t xml:space="preserve"> bien sea a través de internet</w:t>
+      </w:r>
+      <w:r>
+        <w:t xml:space="preserve"> o bien a través de una red local. A través de el navegador se puede acceder a toda</w:t>
+      </w:r>
+      <w:r>
+        <w:t>s</w:t>
+      </w:r>
+      <w:r>
+        <w:t xml:space="preserve"> la</w:t>
+      </w:r>
+      <w:r>
+        <w:t>s</w:t>
+      </w:r>
+      <w:r>
+        <w:t xml:space="preserve"> funcionalidad</w:t>
+      </w:r>
+      <w:r>
+        <w:t>es con las que cuente dicha aplicación</w:t>
+      </w:r>
+      <w:r>
+        <w:t xml:space="preserve">. </w:t>
+      </w:r>
+      <w:r>
+        <w:fldChar w:fldCharType="begin" w:fldLock="1"/>
+      </w:r>
+      <w:r>
+        <w:instrText>ADDIN CSL_CITATION {"citationItems":[{"id":"ITEM-1","itemData":{"ISBN":"978-84-8454-206-3","author":[{"dropping-particle":"","family":"Luján-Mora","given":"Sergio","non-dropping-particle":"","parse-names":false,"suffix":""}],"id":"ITEM-1","issued":{"date-parts":[["2002","10","31"]]},"publisher":"Editorial Club Universitario","title":"Programación de aplicaciones web: historia, principios básicos y clientes web","type":"article-journal"},"uris":["http://www.mendeley.com/documents/?uuid=c54a338b-a5c4-3a26-b5fc-9c27476040a0"]}],"mendeley":{"formattedCitation":"[37]","plainTextFormattedCitation":"[37]","previouslyFormattedCitation":"[37]"},"properties":{"noteIndex":0},"schema":"https://github.com/citation-style-language/schema/raw/master/csl-citation.json"}</w:instrText>
+      </w:r>
+      <w:r>
+        <w:fldChar w:fldCharType="separate"/>
+      </w:r>
+      <w:r>
+        <w:rPr>
+          <w:noProof/>
+        </w:rPr>
+        <w:t>[37]</w:t>
+      </w:r>
+      <w:r>
+        <w:fldChar w:fldCharType="end"/>
+      </w:r>
+    </w:p>
+    <w:p>
+      <w:r>
+        <w:t xml:space="preserve">Entre sus principales ventajas </w:t>
+      </w:r>
+      <w:r>
+        <w:t>podemos encontrar:</w:t>
+      </w:r>
+    </w:p>
+    <w:p>
+      <w:pPr>
+        <w:pStyle w:val="Prrafodelista"/>
+        <w:numPr>
+          <w:ilvl w:val="0"/>
+          <w:numId w:val="19"/>
+        </w:numPr>
+      </w:pPr>
+      <w:r>
+        <w:rPr>
+          <w:b/>
+        </w:rPr>
+        <w:t>Ahorro de</w:t>
+      </w:r>
+      <w:r>
+        <w:rPr>
+          <w:b/>
+        </w:rPr>
+        <w:t xml:space="preserve"> tiempo</w:t>
+      </w:r>
+      <w:r>
+        <w:t>: se pueden realizar tareas sencillas sin necesidad de descargar ni instalar ningún programa.</w:t>
+      </w:r>
+    </w:p>
+    <w:p>
+      <w:pPr>
+        <w:pStyle w:val="Prrafodelista"/>
+        <w:numPr>
+          <w:ilvl w:val="0"/>
+          <w:numId w:val="19"/>
+        </w:numPr>
+      </w:pPr>
+      <w:r>
+        <w:rPr>
+          <w:b/>
+        </w:rPr>
+        <w:t>Compatibilidad</w:t>
+      </w:r>
+      <w:r>
+        <w:t>: basta tener un navegador ac</w:t>
+      </w:r>
+      <w:r>
+        <w:t>tualizado para poder utilizarla</w:t>
+      </w:r>
+      <w:r>
+        <w:t>.</w:t>
+      </w:r>
+    </w:p>
+    <w:p>
+      <w:pPr>
+        <w:pStyle w:val="Prrafodelista"/>
+        <w:numPr>
+          <w:ilvl w:val="0"/>
+          <w:numId w:val="19"/>
+        </w:numPr>
+      </w:pPr>
+      <w:r>
+        <w:rPr>
+          <w:b/>
+        </w:rPr>
+        <w:t>Espacio</w:t>
+      </w:r>
+      <w:r>
+        <w:t>: no ocupa</w:t>
+      </w:r>
+      <w:r>
+        <w:t xml:space="preserve"> espacio en </w:t>
+      </w:r>
+      <w:r>
+        <w:t>el</w:t>
+      </w:r>
+      <w:r>
+        <w:t xml:space="preserve"> disco duro</w:t>
+      </w:r>
+      <w:r>
+        <w:t xml:space="preserve"> local</w:t>
+      </w:r>
+      <w:r>
+        <w:t>.</w:t>
+      </w:r>
+    </w:p>
+    <w:p>
+      <w:pPr>
+        <w:pStyle w:val="Prrafodelista"/>
+        <w:numPr>
+          <w:ilvl w:val="0"/>
+          <w:numId w:val="19"/>
+        </w:numPr>
+      </w:pPr>
+      <w:r>
+        <w:rPr>
+          <w:b/>
+        </w:rPr>
+        <w:t>Actualizaciones inmediatas</w:t>
+      </w:r>
+      <w:r>
+        <w:t xml:space="preserve">: como el software </w:t>
+      </w:r>
+      <w:r>
+        <w:t>es</w:t>
+      </w:r>
+      <w:r>
+        <w:t xml:space="preserve"> gestiona</w:t>
+      </w:r>
+      <w:r>
+        <w:t>do por</w:t>
+      </w:r>
+      <w:r>
+        <w:t xml:space="preserve"> </w:t>
+      </w:r>
+      <w:r>
+        <w:t>el propio desarrollador, el usuario estaría</w:t>
+      </w:r>
+      <w:r>
+        <w:t xml:space="preserve"> usando siempre la última versión que</w:t>
+      </w:r>
+      <w:r>
+        <w:t xml:space="preserve"> se</w:t>
+      </w:r>
+      <w:r>
+        <w:t xml:space="preserve"> haya lanzado.</w:t>
+      </w:r>
+    </w:p>
+    <w:p>
+      <w:pPr>
+        <w:pStyle w:val="Prrafodelista"/>
+        <w:numPr>
+          <w:ilvl w:val="0"/>
+          <w:numId w:val="19"/>
+        </w:numPr>
+      </w:pPr>
+      <w:r>
+        <w:rPr>
+          <w:b/>
+        </w:rPr>
+        <w:t>Consumo de recursos bajo</w:t>
+      </w:r>
+      <w:r>
+        <w:t xml:space="preserve">: dado que toda (o gran parte) de la aplicación no se encuentra en </w:t>
+      </w:r>
+      <w:r>
+        <w:t>el terminal</w:t>
+      </w:r>
+      <w:r>
+        <w:t xml:space="preserve">, muchas de las tareas que realiza el software no consumen recursos </w:t>
+      </w:r>
+      <w:r>
+        <w:t>de este</w:t>
+      </w:r>
+      <w:r>
+        <w:t xml:space="preserve"> porque se realizan desde </w:t>
+      </w:r>
+      <w:r>
+        <w:t>el servidor que este ejecutando la aplicación</w:t>
+      </w:r>
+      <w:r>
+        <w:t>.</w:t>
+      </w:r>
+    </w:p>
+    <w:p>
+      <w:pPr>
+        <w:pStyle w:val="Prrafodelista"/>
+        <w:numPr>
+          <w:ilvl w:val="0"/>
+          <w:numId w:val="19"/>
+        </w:numPr>
+      </w:pPr>
+      <w:r>
+        <w:rPr>
+          <w:b/>
+        </w:rPr>
+        <w:t>Multiplataforma</w:t>
+      </w:r>
+      <w:r>
+        <w:t>: se pueden usar desde cualquier sistema operativo porque solamente es necesario tener un navegador.</w:t>
+      </w:r>
+    </w:p>
+    <w:p>
+      <w:pPr>
+        <w:pStyle w:val="Prrafodelista"/>
+        <w:numPr>
+          <w:ilvl w:val="0"/>
+          <w:numId w:val="19"/>
+        </w:numPr>
+      </w:pPr>
+      <w:r>
+        <w:rPr>
+          <w:b/>
+        </w:rPr>
+        <w:t>Portables</w:t>
+      </w:r>
+      <w:r>
+        <w:t>: es independiente de</w:t>
+      </w:r>
+      <w:r>
+        <w:t>l</w:t>
+      </w:r>
+      <w:r>
+        <w:t xml:space="preserve"> </w:t>
+      </w:r>
+      <w:r>
+        <w:t>terminal</w:t>
+      </w:r>
+      <w:r>
+        <w:t xml:space="preserve"> donde se utilice porque se accede a través de una página.</w:t>
+      </w:r>
+    </w:p>
+    <w:p>
+      <w:pPr>
+        <w:pStyle w:val="Prrafodelista"/>
+        <w:numPr>
+          <w:ilvl w:val="0"/>
+          <w:numId w:val="19"/>
+        </w:numPr>
+      </w:pPr>
+      <w:r>
+        <w:rPr>
+          <w:b/>
+        </w:rPr>
+        <w:t>Virus/malware</w:t>
+      </w:r>
+      <w:r>
+        <w:t>: son menos proclives a ser afectados por los virus o programas maliciosos de cualquier índole instalado</w:t>
+      </w:r>
+      <w:r>
+        <w:t>s</w:t>
+      </w:r>
+      <w:r>
+        <w:t xml:space="preserve"> en el equipo, aunque no sean inmunes a ellos.</w:t>
+      </w:r>
+    </w:p>
+    <w:p>
+      <w:pPr>
+        <w:pStyle w:val="Prrafodelista"/>
+        <w:numPr>
+          <w:ilvl w:val="0"/>
+          <w:numId w:val="19"/>
+        </w:numPr>
+      </w:pPr>
+      <w:r>
+        <w:rPr>
+          <w:b/>
+        </w:rPr>
+        <w:t>Disponibilidad</w:t>
+      </w:r>
+      <w:r>
+        <w:t>: suele ser alta porque el servicio se ofrece desde múltiples localizaciones para asegurar la continuidad del mismo.</w:t>
+      </w:r>
+    </w:p>
+    <w:p>
+      <w:pPr>
+        <w:pStyle w:val="Prrafodelista"/>
+        <w:numPr>
+          <w:ilvl w:val="0"/>
+          <w:numId w:val="19"/>
+        </w:numPr>
+      </w:pPr>
+      <w:r>
+        <w:rPr>
+          <w:b/>
+        </w:rPr>
+        <w:t>Colaboración</w:t>
+      </w:r>
+      <w:r>
+        <w:t>: gracias a que el acceso al servicio se realiza desde una única ubicación es sencillo el acceso y compartición de dato</w:t>
+      </w:r>
+      <w:r>
+        <w:t>s por parte de varios usuarios.</w:t>
+      </w:r>
+    </w:p>
+    <w:p>
+      <w:pPr>
+        <w:pStyle w:val="Prrafodelista"/>
+        <w:numPr>
+          <w:ilvl w:val="0"/>
+          <w:numId w:val="19"/>
+        </w:numPr>
+      </w:pPr>
+      <w:r>
+        <w:rPr>
+          <w:b/>
+        </w:rPr>
+        <w:t>Aumento de funcionalidades</w:t>
+      </w:r>
+      <w:r>
+        <w:t>: los navegadores ofrecen cada vez más y mejores funcionalidades para crear aplicaciones web enriquecidas.</w:t>
+      </w:r>
+    </w:p>
+    <w:p/>
+    <w:p>
+      <w:pPr>
+        <w:pStyle w:val="Ttulo3"/>
+      </w:pPr>
+      <w:r>
+        <w:t>1.3.1 Diseño de una aplicación web</w:t>
+      </w:r>
+    </w:p>
+    <w:p>
+      <w:pPr>
+        <w:rPr>
+          <w:rFonts w:cs="Arial"/>
+        </w:rPr>
+      </w:pPr>
+      <w:r>
+        <w:t xml:space="preserve">Una aplicación Web típica incluye un servidor Web, un servidor de aplicación y un servidor de base de datos. Cada uno de ellos escucha a un puerto TCP/IP específico para comprobar si entran mensajes conteniendo solicitudes para gestionar. Estas escuchas se suelen llamar daemons. Son hilos de ejecución que </w:t>
+      </w:r>
+      <w:r>
+        <w:lastRenderedPageBreak/>
+        <w:t>esperan que aparezcan mensajes TCP/IP por un puerto especifico. Los puertos proporcionan un método sencillo en el que cada empresa puede limitar el acceso a sus recursos en red. Los servidores de aplicación escuchan un puerto que normalmente es privado con respecto al mundo real. El servidor Web está configurado para cumplimentar solicitudes específicas a dicho puerto</w:t>
+      </w:r>
+      <w:r>
+        <w:t xml:space="preserve"> </w:t>
+      </w:r>
+      <w:r>
+        <w:rPr>
+          <w:rFonts w:cs="Arial"/>
+        </w:rPr>
+        <w:t>en particular. Los servidores de base de datos operan de un modo similar. El servidor de base de datos puede estar escuchando en el puerto 3306 esperando solicitudes. El servidor de aplicación entonces establecería una conexión de base de datos con dicho puerto.</w:t>
+      </w:r>
+    </w:p>
+    <w:p>
+      <w:pPr>
+        <w:rPr>
+          <w:rFonts w:cs="Arial"/>
+        </w:rPr>
+      </w:pPr>
+    </w:p>
+    <w:p>
+      <w:pPr>
+        <w:pStyle w:val="Ttulo2"/>
+      </w:pPr>
+      <w:r>
+        <w:t>1.4 Tecnologías y herramientas de desarrollo</w:t>
+      </w:r>
+    </w:p>
+    <w:p>
+      <w:r>
+        <w:t>A continuación, serán descritas las herramientas y tecnologías que se analizaron y seleccionaron para el desarrollo de la solución propuesta de acuerdo con las características que debe poseer la aplicación web.</w:t>
+      </w:r>
+    </w:p>
+    <w:p/>
+    <w:p>
+      <w:pPr>
+        <w:pStyle w:val="Ttulo3"/>
+      </w:pPr>
+      <w:r>
+        <w:t xml:space="preserve">1.4.1 </w:t>
+      </w:r>
+      <w:r>
+        <w:t>Lenguajes</w:t>
+      </w:r>
+    </w:p>
+    <w:p>
+      <w:r>
+        <w:t>Para el desarrollo de la aplicación web propuesta serán usados diferentes lenguajes de programación y descritos a continuación.</w:t>
+      </w:r>
+    </w:p>
+    <w:p>
+      <w:pPr>
+        <w:pStyle w:val="Ttulo4"/>
+      </w:pPr>
+    </w:p>
+    <w:p>
+      <w:pPr>
+        <w:pStyle w:val="Ttulo4"/>
+      </w:pPr>
+      <w:r>
+        <w:t>1.4.1.1 HTML</w:t>
+      </w:r>
+    </w:p>
+    <w:p>
+      <w:r>
+        <w:t xml:space="preserve">HTML, </w:t>
+      </w:r>
+      <w:r>
+        <w:t>(</w:t>
+      </w:r>
+      <w:r>
+        <w:t xml:space="preserve">sigla en inglés de </w:t>
+      </w:r>
+      <w:r>
+        <w:rPr>
+          <w:i/>
+        </w:rPr>
+        <w:t>HyperText Markup Language</w:t>
+      </w:r>
+      <w:r>
+        <w:t xml:space="preserve">, </w:t>
+      </w:r>
+      <w:r>
+        <w:t xml:space="preserve">lenguaje de marcas de hipertexto), </w:t>
+      </w:r>
+      <w:r>
+        <w:t>es un</w:t>
+      </w:r>
+      <w:r>
+        <w:t xml:space="preserve"> lenguaje de marcado para la elaboración de páginas web. Es un estándar que sirve de referencia del software que conecta con la elaboración de páginas web en sus diferentes versiones, define una estructura básica y un código (denominado código HTML) para la definición de contenido de una página web, como texto, imágenes, videos, juegos, entre otros. Es un estándar a cargo del </w:t>
+      </w:r>
+      <w:bookmarkStart w:id="61" w:name="OLE_LINK56"/>
+      <w:bookmarkStart w:id="62" w:name="OLE_LINK57"/>
+      <w:r>
+        <w:rPr>
+          <w:i/>
+        </w:rPr>
+        <w:t xml:space="preserve">World Wide Web </w:t>
+      </w:r>
+      <w:r>
+        <w:rPr>
+          <w:i/>
+        </w:rPr>
+        <w:t>Consortium</w:t>
+      </w:r>
       <w:bookmarkEnd w:id="61"/>
-      <w:r>
-        <w:t xml:space="preserve"> detalles </w:t>
+      <w:bookmarkEnd w:id="62"/>
+      <w:r>
+        <w:t xml:space="preserve"> (W3C)</w:t>
+      </w:r>
+      <w:r>
+        <w:rPr>
+          <w:rStyle w:val="Refdenotaalpie"/>
+        </w:rPr>
+        <w:footnoteReference w:id="12"/>
+      </w:r>
+      <w:r>
+        <w:t xml:space="preserve">, organización dedicada a la estandarización de casi todas las tecnologías ligadas a la web. Se considera el lenguaje web más importante siendo su invención crucial en la aparición, desarrollo y expansión de la </w:t>
+      </w:r>
+      <w:r>
+        <w:rPr>
+          <w:i/>
+        </w:rPr>
+        <w:t>World Wide Web</w:t>
+      </w:r>
+      <w:r>
+        <w:t xml:space="preserve"> (WWW). Es el estándar que se ha impuesto en la visualización de páginas web y es el que todos los nav</w:t>
+      </w:r>
+      <w:r>
+        <w:t xml:space="preserve">egadores actuales han adoptado. </w:t>
+      </w:r>
+      <w:r>
+        <w:fldChar w:fldCharType="begin" w:fldLock="1"/>
+      </w:r>
+      <w:r>
+        <w:instrText>ADDIN CSL_CITATION {"citationItems":[{"id":"ITEM-1","itemData":{"URL":"https://www.w3.org/html/","author":[{"dropping-particle":"","family":"World Wide Web Consortium","given":"","non-dropping-particle":"","parse-names":false,"suffix":""}],"id":"ITEM-1","issued":{"date-parts":[["0"]]},"title":"https://www.w3.org/html/","type":"webpage"},"uris":["http://www.mendeley.com/documents/?uuid=5deced30-0c83-4354-a3de-c8b639bee55d"]}],"mendeley":{"formattedCitation":"[38]","plainTextFormattedCitation":"[38]","previouslyFormattedCitation":"[38]"},"properties":{"noteIndex":0},"schema":"https://github.com/citation-style-language/schema/raw/master/csl-citation.json"}</w:instrText>
+      </w:r>
+      <w:r>
+        <w:fldChar w:fldCharType="separate"/>
+      </w:r>
+      <w:r>
+        <w:rPr>
+          <w:noProof/>
+        </w:rPr>
+        <w:t>[38]</w:t>
+      </w:r>
+      <w:r>
+        <w:fldChar w:fldCharType="end"/>
+      </w:r>
+    </w:p>
+    <w:p/>
+    <w:p>
+      <w:r>
+        <w:lastRenderedPageBreak/>
+        <w:t>El lenguaje HTML basa su filosofía de desarrollo en la diferenciación. Para añadir un elemento externo a la página (imagen, vídeo, script, entre otros.), este no se incrusta directamente en el código de la página, sino que se hace una referencia a la ubicación de dicho elemento mediante texto. De este modo, la página web contiene solamente texto mientras que recae en el navegador web (interpretador del código) la tarea de unir todos los elementos y visualizar la página final. Al ser un estándar, HTML busca ser un lenguaje que permita que cualquier página web escrita en una determinada versión, pueda ser interpretada de la misma forma (estándar) por cualquier navegador web actualizado.</w:t>
+      </w:r>
+      <w:r>
+        <w:t xml:space="preserve"> </w:t>
+      </w:r>
+      <w:r>
+        <w:fldChar w:fldCharType="begin" w:fldLock="1"/>
+      </w:r>
+      <w:r>
+        <w:instrText>ADDIN CSL_CITATION {"citationItems":[{"id":"ITEM-1","itemData":{"URL":"https://www.w3.org/html/","author":[{"dropping-particle":"","family":"World Wide Web Consortium","given":"","non-dropping-particle":"","parse-names":false,"suffix":""}],"id":"ITEM-1","issued":{"date-parts":[["0"]]},"title":"https://www.w3.org/html/","type":"webpage"},"uris":["http://www.mendeley.com/documents/?uuid=5deced30-0c83-4354-a3de-c8b639bee55d"]}],"mendeley":{"formattedCitation":"[38]","plainTextFormattedCitation":"[38]","previouslyFormattedCitation":"[38]"},"properties":{"noteIndex":0},"schema":"https://github.com/citation-style-language/schema/raw/master/csl-citation.json"}</w:instrText>
+      </w:r>
+      <w:r>
+        <w:fldChar w:fldCharType="separate"/>
+      </w:r>
+      <w:r>
+        <w:rPr>
+          <w:noProof/>
+        </w:rPr>
+        <w:t>[38]</w:t>
+      </w:r>
+      <w:r>
+        <w:fldChar w:fldCharType="end"/>
+      </w:r>
+    </w:p>
+    <w:p/>
+    <w:p>
+      <w:pPr>
+        <w:pStyle w:val="Ttulo4"/>
+      </w:pPr>
+      <w:r>
+        <w:t>1.4.1.2 CSS</w:t>
+      </w:r>
+    </w:p>
+    <w:p>
+      <w:r>
+        <w:t xml:space="preserve">CSS (siglas en inglés de </w:t>
+      </w:r>
+      <w:r>
+        <w:rPr>
+          <w:i/>
+        </w:rPr>
+        <w:t>Cascading Style Sheets</w:t>
+      </w:r>
+      <w:r>
+        <w:t>, Hojas de estilo en cascada)</w:t>
+      </w:r>
+      <w:r>
+        <w:t>, es un lenguaje de diseño gráfico para definir y crear la presentación de un documento estructurado esc</w:t>
+      </w:r>
+      <w:r>
+        <w:t>rito en un lenguaje de marcado.</w:t>
+      </w:r>
+      <w:r>
+        <w:t xml:space="preserve"> Es muy usado para establecer el diseño visual de los documentos web, e interfaces de usuario escritas en HTML o XHTML; el lenguaje puede ser aplicado a cualquier documento XML, incluyendo </w:t>
+      </w:r>
+      <w:r>
+        <w:t xml:space="preserve">XHTML, SVG, XUL, RSS, etcétera. </w:t>
+      </w:r>
+      <w:r>
+        <w:t>Junto con HTML y JavaScript, CSS es una tecnología usada por muchos sitios web para crear páginas visualmente atractivas, interfaces de usuario para aplicaciones web y GUIs para muchas aplicaci</w:t>
+      </w:r>
+      <w:r>
+        <w:t xml:space="preserve">ones móviles (como Firefox OS). </w:t>
+      </w:r>
+      <w:r>
+        <w:fldChar w:fldCharType="begin" w:fldLock="1"/>
+      </w:r>
+      <w:r>
+        <w:instrText>ADDIN CSL_CITATION {"citationItems":[{"id":"ITEM-1","itemData":{"URL":"https://developer.mozilla.org/en-US/docs/Web/CSS","accessed":{"date-parts":[["2019","3","7"]]},"id":"ITEM-1","issued":{"date-parts":[["0"]]},"title":"CSS: Cascading Style Sheets | MDN","type":"webpage"},"uris":["http://www.mendeley.com/documents/?uuid=cf439b9e-c820-3cb4-847d-198b82d3d03c"]}],"mendeley":{"formattedCitation":"[39]","plainTextFormattedCitation":"[39]","previouslyFormattedCitation":"[39]"},"properties":{"noteIndex":0},"schema":"https://github.com/citation-style-language/schema/raw/master/csl-citation.json"}</w:instrText>
+      </w:r>
+      <w:r>
+        <w:fldChar w:fldCharType="separate"/>
+      </w:r>
+      <w:r>
+        <w:rPr>
+          <w:noProof/>
+        </w:rPr>
+        <w:t>[39]</w:t>
+      </w:r>
+      <w:r>
+        <w:fldChar w:fldCharType="end"/>
+      </w:r>
+    </w:p>
+    <w:p>
+      <w:r>
+        <w:t xml:space="preserve">CSS está diseñado principalmente para marcar la separación del contenido del documento y la forma de presentación de este, características tales como las capas o </w:t>
+      </w:r>
+      <w:r>
+        <w:rPr>
+          <w:i/>
+        </w:rPr>
+        <w:t>layouts</w:t>
+      </w:r>
+      <w:r>
+        <w:t>, los colores y las fuentes.</w:t>
+      </w:r>
+      <w:r>
+        <w:t xml:space="preserve"> Esta separación busca mejorar la accesibilidad del documento, proveer más flexibilidad y control en la especificación de características </w:t>
+      </w:r>
+      <w:r>
+        <w:t>presentacionales</w:t>
+      </w:r>
+      <w:r>
+        <w:t>, permitir que varios documentos HTML compartan un mismo estilo usando una sola hoja de estilos separada en un archivo .css, y reducir la complejidad y la repetición de código en la estructura del documento.</w:t>
+      </w:r>
+      <w:r>
+        <w:t xml:space="preserve"> </w:t>
+      </w:r>
+      <w:r>
+        <w:fldChar w:fldCharType="begin" w:fldLock="1"/>
+      </w:r>
+      <w:r>
+        <w:instrText>ADDIN CSL_CITATION {"citationItems":[{"id":"ITEM-1","itemData":{"URL":"https://www.w3.org/html/","author":[{"dropping-particle":"","family":"World Wide Web Consortium","given":"","non-dropping-particle":"","parse-names":false,"suffix":""}],"id":"ITEM-1","issued":{"date-parts":[["0"]]},"title":"https://www.w3.org/html/","type":"webpage"},"uris":["http://www.mendeley.com/documents/?uuid=5deced30-0c83-4354-a3de-c8b639bee55d"]}],"mendeley":{"formattedCitation":"[38]","plainTextFormattedCitation":"[38]","previouslyFormattedCitation":"[38]"},"properties":{"noteIndex":0},"schema":"https://github.com/citation-style-language/schema/raw/master/csl-citation.json"}</w:instrText>
+      </w:r>
+      <w:r>
+        <w:fldChar w:fldCharType="separate"/>
+      </w:r>
+      <w:r>
+        <w:rPr>
+          <w:noProof/>
+        </w:rPr>
+        <w:t>[38]</w:t>
+      </w:r>
+      <w:r>
+        <w:fldChar w:fldCharType="end"/>
+      </w:r>
+    </w:p>
+    <w:p/>
+    <w:p>
+      <w:pPr>
+        <w:pStyle w:val="Ttulo4"/>
+      </w:pPr>
+      <w:r>
+        <w:t>1.4.1.3 JavaScript</w:t>
+      </w:r>
+    </w:p>
+    <w:p>
+      <w:r>
+        <w:t>JavaScript (abreviado comúnmente JS) es un lenguaje de programación interpretado, dialecto del estándar ECMAScript.</w:t>
+      </w:r>
+      <w:r>
+        <w:t xml:space="preserve"> </w:t>
+      </w:r>
+      <w:r>
+        <w:fldChar w:fldCharType="begin" w:fldLock="1"/>
+      </w:r>
+      <w:r>
+        <w:instrText>ADDIN CSL_CITATION {"citationItems":[{"id":"ITEM-1","itemData":{"author":[{"dropping-particle":"","family":"International","given":"Ecma","non-dropping-particle":"","parse-names":false,"suffix":""}],"id":"ITEM-1","issued":{"date-parts":[["2009"]]},"title":"ECMA-262","type":"article-journal"},"uris":["http://www.mendeley.com/documents/?uuid=d8f61b44-b75e-42aa-b586-58d20ee7c826"]}],"mendeley":{"formattedCitation":"[40]","plainTextFormattedCitation":"[40]","previouslyFormattedCitation":"[40]"},"properties":{"noteIndex":0},"schema":"https://github.com/citation-style-language/schema/raw/master/csl-citation.json"}</w:instrText>
+      </w:r>
+      <w:r>
+        <w:fldChar w:fldCharType="separate"/>
+      </w:r>
+      <w:r>
+        <w:rPr>
+          <w:noProof/>
+        </w:rPr>
+        <w:t>[40]</w:t>
+      </w:r>
+      <w:r>
+        <w:fldChar w:fldCharType="end"/>
+      </w:r>
+      <w:r>
+        <w:t xml:space="preserve"> Se d</w:t>
+      </w:r>
+      <w:r>
+        <w:t>efine como orientado a objetos,</w:t>
+      </w:r>
+      <w:r>
+        <w:t xml:space="preserve"> basado en prototipos, imperativo, débilmente tipado y dinámico.</w:t>
+      </w:r>
+      <w:r>
+        <w:t xml:space="preserve"> </w:t>
+      </w:r>
+      <w:r>
+        <w:t>Se utiliza principalmente en su forma del lado del cliente (</w:t>
+      </w:r>
+      <w:r>
+        <w:rPr>
+          <w:i/>
+        </w:rPr>
+        <w:t>Client-S</w:t>
+      </w:r>
+      <w:r>
+        <w:rPr>
+          <w:i/>
+        </w:rPr>
+        <w:t>ide</w:t>
+      </w:r>
+      <w:r>
+        <w:t>),</w:t>
+      </w:r>
+      <w:r>
+        <w:t xml:space="preserve"> implementado como parte de un navegador web permitiendo mejoras en la interfaz de </w:t>
+      </w:r>
+      <w:r>
+        <w:t xml:space="preserve">usuario y páginas web </w:t>
+      </w:r>
+      <w:r>
+        <w:t>dinámicas, a</w:t>
+      </w:r>
+      <w:r>
+        <w:t>unque existe una forma de JavaScript del lado del servidor (</w:t>
+      </w:r>
+      <w:r>
+        <w:rPr>
+          <w:i/>
+        </w:rPr>
+        <w:t>Server-S</w:t>
+      </w:r>
+      <w:r>
+        <w:rPr>
+          <w:i/>
+        </w:rPr>
+        <w:t>ide Ja</w:t>
+      </w:r>
+      <w:bookmarkStart w:id="63" w:name="_GoBack"/>
+      <w:bookmarkEnd w:id="63"/>
+      <w:r>
+        <w:rPr>
+          <w:i/>
+        </w:rPr>
+        <w:t>vaScript</w:t>
+      </w:r>
+      <w:r>
+        <w:t xml:space="preserve"> o SSJS)</w:t>
+      </w:r>
+      <w:r>
+        <w:t xml:space="preserve"> como veremos más adelante</w:t>
+      </w:r>
+      <w:r>
+        <w:t xml:space="preserve">. Su uso en </w:t>
+      </w:r>
+      <w:r>
+        <w:lastRenderedPageBreak/>
+        <w:t xml:space="preserve">aplicaciones externas a la web, por </w:t>
+      </w:r>
+      <w:r>
+        <w:t>ejemplo,</w:t>
+      </w:r>
+      <w:r>
+        <w:t xml:space="preserve"> en documentos PDF, aplicaciones de escritorio (mayoritariamente </w:t>
+      </w:r>
+      <w:bookmarkStart w:id="64" w:name="OLE_LINK58"/>
+      <w:bookmarkStart w:id="65" w:name="OLE_LINK59"/>
+      <w:r>
+        <w:rPr>
+          <w:i/>
+        </w:rPr>
+        <w:t>widgets</w:t>
+      </w:r>
+      <w:bookmarkEnd w:id="64"/>
+      <w:bookmarkEnd w:id="65"/>
+      <w:r>
+        <w:rPr>
+          <w:rStyle w:val="Refdenotaalpie"/>
+          <w:i/>
+        </w:rPr>
+        <w:footnoteReference w:id="13"/>
+      </w:r>
+      <w:r>
+        <w:t>) es también significativo.</w:t>
+      </w:r>
+    </w:p>
+    <w:p>
+      <w:r>
+        <w:t xml:space="preserve">Desde el 2012, todos los navegadores modernos soportan completamente ECMAScript 5.1, una versión de </w:t>
+      </w:r>
+      <w:r>
+        <w:t>JavaScript</w:t>
+      </w:r>
+      <w:r>
+        <w:t>. Los navegadores más antiguos sopo</w:t>
+      </w:r>
+      <w:r>
+        <w:t xml:space="preserve">rtan por lo menos ECMAScript 3. </w:t>
+      </w:r>
+      <w:r>
+        <w:t>JavaScript se diseñó con una sintaxis similar a C, aunque adopta nombres y convenciones del lenguaje de programación Java. Sin embargo, Java y JavaScript tienen semánticas y propósitos diferentes.</w:t>
+      </w:r>
+      <w:r>
+        <w:t xml:space="preserve"> </w:t>
+      </w:r>
+      <w:r>
+        <w:t xml:space="preserve">Todos los navegadores modernos interpretan el código JavaScript integrado en las páginas web. Para interactuar con una página web se provee al lenguaje JavaScript de una implementación del </w:t>
+      </w:r>
+      <w:proofErr w:type="spellStart"/>
+      <w:r>
+        <w:rPr>
+          <w:i/>
+        </w:rPr>
+        <w:t>Document</w:t>
+      </w:r>
+      <w:proofErr w:type="spellEnd"/>
+      <w:r>
+        <w:rPr>
+          <w:i/>
+        </w:rPr>
+        <w:t xml:space="preserve"> </w:t>
+      </w:r>
+      <w:proofErr w:type="spellStart"/>
+      <w:r>
+        <w:rPr>
+          <w:i/>
+        </w:rPr>
+        <w:t>Object</w:t>
+      </w:r>
+      <w:proofErr w:type="spellEnd"/>
+      <w:r>
+        <w:rPr>
+          <w:i/>
+        </w:rPr>
+        <w:t xml:space="preserve"> </w:t>
+      </w:r>
+      <w:proofErr w:type="spellStart"/>
+      <w:r>
+        <w:rPr>
+          <w:i/>
+        </w:rPr>
+        <w:t>Model</w:t>
+      </w:r>
+      <w:proofErr w:type="spellEnd"/>
+      <w:r>
+        <w:t xml:space="preserve"> </w:t>
+      </w:r>
+      <w:r>
+        <w:t xml:space="preserve">(DOM) </w:t>
+      </w:r>
+      <w:r>
+        <w:fldChar w:fldCharType="begin" w:fldLock="1"/>
+      </w:r>
+      <w:r>
+        <w:instrText>ADDIN CSL_CITATION {"citationItems":[{"id":"ITEM-1","itemData":{"author":[{"dropping-particle":"","family":"David Flanagan","given":"","non-dropping-particle":"","parse-names":false,"suffix":""}],"id":"ITEM-1","issued":{"date-parts":[["2004"]]},"title":"JavaScript : The Definitive Guide , 4th Edition By David Flanagan Lilmeanman","type":"article-journal"},"uris":["http://www.mendeley.com/documents/?uuid=9c7f230a-0d2a-4c6c-ab95-d3cd74ffc46f"]}],"mendeley":{"formattedCitation":"[41]","plainTextFormattedCitation":"[41]","previouslyFormattedCitation":"[41]"},"properties":{"noteIndex":0},"schema":"https://github.com/citation-style-language/schema/raw/master/csl-citation.json"}</w:instrText>
+      </w:r>
+      <w:r>
+        <w:fldChar w:fldCharType="separate"/>
+      </w:r>
+      <w:r>
+        <w:rPr>
+          <w:noProof/>
+        </w:rPr>
+        <w:t>[41]</w:t>
+      </w:r>
+      <w:r>
+        <w:fldChar w:fldCharType="end"/>
+      </w:r>
+      <w:r>
+        <w:t>.</w:t>
+      </w:r>
+    </w:p>
+    <w:p>
+      <w:r>
+        <w:t>Tradicionalmente se venía utilizando en páginas web HTML para realizar operaciones y únicamente en el marco de la aplicación cliente, sin acceso a funciones del servidor. Actualmente es ampliamente utilizado para enviar y recibir información del servidor junto con ayuda de otras tecnologías como AJAX. JavaScript se interpreta en el agente de usuario al mismo tiempo que las sentencias van descargándose junto con el código HTML</w:t>
+      </w:r>
+      <w:r>
+        <w:t xml:space="preserve"> </w:t>
+      </w:r>
+      <w:r>
+        <w:fldChar w:fldCharType="begin" w:fldLock="1"/>
+      </w:r>
+      <w:r>
+        <w:instrText>ADDIN CSL_CITATION {"citationItems":[{"id":"ITEM-1","itemData":{"author":[{"dropping-particle":"","family":"David Flanagan","given":"","non-dropping-particle":"","parse-names":false,"suffix":""}],"id":"ITEM-1","issued":{"date-parts":[["2004"]]},"title":"JavaScript : The Definitive Guide , 4th Edition By David Flanagan Lilmeanman","type":"article-journal"},"uris":["http://www.mendeley.com/documents/?uuid=9c7f230a-0d2a-4c6c-ab95-d3cd74ffc46f"]}],"mendeley":{"formattedCitation":"[41]","plainTextFormattedCitation":"[41]"},"properties":{"noteIndex":0},"schema":"https://github.com/citation-style-language/schema/raw/master/csl-citation.json"}</w:instrText>
+      </w:r>
+      <w:r>
+        <w:fldChar w:fldCharType="separate"/>
+      </w:r>
+      <w:r>
+        <w:rPr>
+          <w:noProof/>
+        </w:rPr>
+        <w:t>[41]</w:t>
+      </w:r>
+      <w:r>
+        <w:fldChar w:fldCharType="end"/>
+      </w:r>
+      <w:r>
+        <w:t>.</w:t>
+      </w:r>
+      <w:r>
+        <w:t xml:space="preserve"> </w:t>
       </w:r>
     </w:p>
     <w:sectPr>
@@ -8051,6 +8964,64 @@
       </w:hyperlink>
       <w:r>
         <w:t xml:space="preserve"> </w:t>
+      </w:r>
+    </w:p>
+  </w:footnote>
+  <w:footnote w:id="12">
+    <w:p>
+      <w:pPr>
+        <w:pStyle w:val="Textonotapie"/>
+      </w:pPr>
+      <w:r>
+        <w:rPr>
+          <w:rStyle w:val="Refdenotaalpie"/>
+        </w:rPr>
+        <w:footnoteRef/>
+      </w:r>
+      <w:r>
+        <w:t xml:space="preserve"> </w:t>
+      </w:r>
+      <w:hyperlink r:id="rId3" w:history="1">
+        <w:r>
+          <w:rPr>
+            <w:rStyle w:val="Hipervnculo"/>
+          </w:rPr>
+          <w:t>https://www.w3.org/html/</w:t>
+        </w:r>
+      </w:hyperlink>
+      <w:r>
+        <w:t xml:space="preserve"> </w:t>
+      </w:r>
+    </w:p>
+  </w:footnote>
+  <w:footnote w:id="13">
+    <w:p>
+      <w:pPr>
+        <w:pStyle w:val="Textonotapie"/>
+      </w:pPr>
+      <w:r>
+        <w:rPr>
+          <w:rStyle w:val="Refdenotaalpie"/>
+        </w:rPr>
+        <w:footnoteRef/>
+      </w:r>
+      <w:r>
+        <w:t xml:space="preserve"> En informática, un widget</w:t>
+      </w:r>
+      <w:r>
+        <w:rPr>
+          <w:rFonts w:ascii="Times New Roman" w:hAnsi="Times New Roman"/>
+        </w:rPr>
+        <w:t>​</w:t>
+      </w:r>
+      <w:r>
+        <w:t xml:space="preserve"> es una</w:t>
+      </w:r>
+      <w:r>
+        <w:t xml:space="preserve"> pequeña aplicación o programa ejecutado</w:t>
+      </w:r>
+      <w:r>
+        <w:t xml:space="preserve"> por un Widget Engine. Entre sus objetivos están dar fácil acceso a funciones frecuentemente usadas y proveer de información visual.</w:t>
       </w:r>
     </w:p>
   </w:footnote>
@@ -9430,6 +10401,119 @@
     </w:lvl>
   </w:abstractNum>
   <w:abstractNum w:abstractNumId="8" w15:restartNumberingAfterBreak="0">
+    <w:nsid w:val="2C8D6A78"/>
+    <w:multiLevelType w:val="hybridMultilevel"/>
+    <w:tmpl w:val="AE9E7016"/>
+    <w:lvl w:ilvl="0" w:tplc="040A0001">
+      <w:start w:val="1"/>
+      <w:numFmt w:val="bullet"/>
+      <w:lvlText w:val=""/>
+      <w:lvlJc w:val="left"/>
+      <w:pPr>
+        <w:ind w:left="720" w:hanging="360"/>
+      </w:pPr>
+      <w:rPr>
+        <w:rFonts w:ascii="Symbol" w:hAnsi="Symbol" w:hint="default"/>
+      </w:rPr>
+    </w:lvl>
+    <w:lvl w:ilvl="1" w:tplc="040A0003" w:tentative="1">
+      <w:start w:val="1"/>
+      <w:numFmt w:val="bullet"/>
+      <w:lvlText w:val="o"/>
+      <w:lvlJc w:val="left"/>
+      <w:pPr>
+        <w:ind w:left="1440" w:hanging="360"/>
+      </w:pPr>
+      <w:rPr>
+        <w:rFonts w:ascii="Courier New" w:hAnsi="Courier New" w:cs="Courier New" w:hint="default"/>
+      </w:rPr>
+    </w:lvl>
+    <w:lvl w:ilvl="2" w:tplc="040A0005" w:tentative="1">
+      <w:start w:val="1"/>
+      <w:numFmt w:val="bullet"/>
+      <w:lvlText w:val=""/>
+      <w:lvlJc w:val="left"/>
+      <w:pPr>
+        <w:ind w:left="2160" w:hanging="360"/>
+      </w:pPr>
+      <w:rPr>
+        <w:rFonts w:ascii="Wingdings" w:hAnsi="Wingdings" w:hint="default"/>
+      </w:rPr>
+    </w:lvl>
+    <w:lvl w:ilvl="3" w:tplc="040A0001" w:tentative="1">
+      <w:start w:val="1"/>
+      <w:numFmt w:val="bullet"/>
+      <w:lvlText w:val=""/>
+      <w:lvlJc w:val="left"/>
+      <w:pPr>
+        <w:ind w:left="2880" w:hanging="360"/>
+      </w:pPr>
+      <w:rPr>
+        <w:rFonts w:ascii="Symbol" w:hAnsi="Symbol" w:hint="default"/>
+      </w:rPr>
+    </w:lvl>
+    <w:lvl w:ilvl="4" w:tplc="040A0003" w:tentative="1">
+      <w:start w:val="1"/>
+      <w:numFmt w:val="bullet"/>
+      <w:lvlText w:val="o"/>
+      <w:lvlJc w:val="left"/>
+      <w:pPr>
+        <w:ind w:left="3600" w:hanging="360"/>
+      </w:pPr>
+      <w:rPr>
+        <w:rFonts w:ascii="Courier New" w:hAnsi="Courier New" w:cs="Courier New" w:hint="default"/>
+      </w:rPr>
+    </w:lvl>
+    <w:lvl w:ilvl="5" w:tplc="040A0005" w:tentative="1">
+      <w:start w:val="1"/>
+      <w:numFmt w:val="bullet"/>
+      <w:lvlText w:val=""/>
+      <w:lvlJc w:val="left"/>
+      <w:pPr>
+        <w:ind w:left="4320" w:hanging="360"/>
+      </w:pPr>
+      <w:rPr>
+        <w:rFonts w:ascii="Wingdings" w:hAnsi="Wingdings" w:hint="default"/>
+      </w:rPr>
+    </w:lvl>
+    <w:lvl w:ilvl="6" w:tplc="040A0001" w:tentative="1">
+      <w:start w:val="1"/>
+      <w:numFmt w:val="bullet"/>
+      <w:lvlText w:val=""/>
+      <w:lvlJc w:val="left"/>
+      <w:pPr>
+        <w:ind w:left="5040" w:hanging="360"/>
+      </w:pPr>
+      <w:rPr>
+        <w:rFonts w:ascii="Symbol" w:hAnsi="Symbol" w:hint="default"/>
+      </w:rPr>
+    </w:lvl>
+    <w:lvl w:ilvl="7" w:tplc="040A0003" w:tentative="1">
+      <w:start w:val="1"/>
+      <w:numFmt w:val="bullet"/>
+      <w:lvlText w:val="o"/>
+      <w:lvlJc w:val="left"/>
+      <w:pPr>
+        <w:ind w:left="5760" w:hanging="360"/>
+      </w:pPr>
+      <w:rPr>
+        <w:rFonts w:ascii="Courier New" w:hAnsi="Courier New" w:cs="Courier New" w:hint="default"/>
+      </w:rPr>
+    </w:lvl>
+    <w:lvl w:ilvl="8" w:tplc="040A0005" w:tentative="1">
+      <w:start w:val="1"/>
+      <w:numFmt w:val="bullet"/>
+      <w:lvlText w:val=""/>
+      <w:lvlJc w:val="left"/>
+      <w:pPr>
+        <w:ind w:left="6480" w:hanging="360"/>
+      </w:pPr>
+      <w:rPr>
+        <w:rFonts w:ascii="Wingdings" w:hAnsi="Wingdings" w:hint="default"/>
+      </w:rPr>
+    </w:lvl>
+  </w:abstractNum>
+  <w:abstractNum w:abstractNumId="9" w15:restartNumberingAfterBreak="0">
     <w:nsid w:val="2F2B4E47"/>
     <w:multiLevelType w:val="hybridMultilevel"/>
     <w:tmpl w:val="8B5E09CC"/>
@@ -9569,7 +10653,7 @@
       </w:rPr>
     </w:lvl>
   </w:abstractNum>
-  <w:abstractNum w:abstractNumId="9" w15:restartNumberingAfterBreak="0">
+  <w:abstractNum w:abstractNumId="10" w15:restartNumberingAfterBreak="0">
     <w:nsid w:val="30880F2E"/>
     <w:multiLevelType w:val="multilevel"/>
     <w:tmpl w:val="368625A4"/>
@@ -9682,7 +10766,7 @@
       </w:rPr>
     </w:lvl>
   </w:abstractNum>
-  <w:abstractNum w:abstractNumId="10" w15:restartNumberingAfterBreak="0">
+  <w:abstractNum w:abstractNumId="11" w15:restartNumberingAfterBreak="0">
     <w:nsid w:val="357C0F9B"/>
     <w:multiLevelType w:val="hybridMultilevel"/>
     <w:tmpl w:val="E50EEED2"/>
@@ -9822,7 +10906,7 @@
       </w:rPr>
     </w:lvl>
   </w:abstractNum>
-  <w:abstractNum w:abstractNumId="11" w15:restartNumberingAfterBreak="0">
+  <w:abstractNum w:abstractNumId="12" w15:restartNumberingAfterBreak="0">
     <w:nsid w:val="487A2137"/>
     <w:multiLevelType w:val="hybridMultilevel"/>
     <w:tmpl w:val="97D20246"/>
@@ -9935,7 +11019,7 @@
       </w:rPr>
     </w:lvl>
   </w:abstractNum>
-  <w:abstractNum w:abstractNumId="12" w15:restartNumberingAfterBreak="0">
+  <w:abstractNum w:abstractNumId="13" w15:restartNumberingAfterBreak="0">
     <w:nsid w:val="67B14EC8"/>
     <w:multiLevelType w:val="hybridMultilevel"/>
     <w:tmpl w:val="0E96008A"/>
@@ -10048,7 +11132,7 @@
       </w:rPr>
     </w:lvl>
   </w:abstractNum>
-  <w:abstractNum w:abstractNumId="13" w15:restartNumberingAfterBreak="0">
+  <w:abstractNum w:abstractNumId="14" w15:restartNumberingAfterBreak="0">
     <w:nsid w:val="68C222B8"/>
     <w:multiLevelType w:val="multilevel"/>
     <w:tmpl w:val="2BE8C4C2"/>
@@ -10161,7 +11245,7 @@
       </w:rPr>
     </w:lvl>
   </w:abstractNum>
-  <w:abstractNum w:abstractNumId="14" w15:restartNumberingAfterBreak="0">
+  <w:abstractNum w:abstractNumId="15" w15:restartNumberingAfterBreak="0">
     <w:nsid w:val="6D3961DE"/>
     <w:multiLevelType w:val="hybridMultilevel"/>
     <w:tmpl w:val="A23691E6"/>
@@ -10274,7 +11358,7 @@
       </w:rPr>
     </w:lvl>
   </w:abstractNum>
-  <w:abstractNum w:abstractNumId="15" w15:restartNumberingAfterBreak="0">
+  <w:abstractNum w:abstractNumId="16" w15:restartNumberingAfterBreak="0">
     <w:nsid w:val="72711E63"/>
     <w:multiLevelType w:val="hybridMultilevel"/>
     <w:tmpl w:val="10D402CC"/>
@@ -10387,7 +11471,7 @@
       </w:rPr>
     </w:lvl>
   </w:abstractNum>
-  <w:abstractNum w:abstractNumId="16" w15:restartNumberingAfterBreak="0">
+  <w:abstractNum w:abstractNumId="17" w15:restartNumberingAfterBreak="0">
     <w:nsid w:val="7C4C3A75"/>
     <w:multiLevelType w:val="hybridMultilevel"/>
     <w:tmpl w:val="C8F26CB2"/>
@@ -10500,7 +11584,7 @@
       </w:pPr>
     </w:lvl>
   </w:abstractNum>
-  <w:abstractNum w:abstractNumId="17" w15:restartNumberingAfterBreak="0">
+  <w:abstractNum w:abstractNumId="18" w15:restartNumberingAfterBreak="0">
     <w:nsid w:val="7E415810"/>
     <w:multiLevelType w:val="hybridMultilevel"/>
     <w:tmpl w:val="33CC6094"/>
@@ -10623,37 +11707,37 @@
     <w:abstractNumId w:val="2"/>
   </w:num>
   <w:num w:numId="4">
-    <w:abstractNumId w:val="10"/>
+    <w:abstractNumId w:val="11"/>
   </w:num>
   <w:num w:numId="5">
-    <w:abstractNumId w:val="16"/>
+    <w:abstractNumId w:val="17"/>
   </w:num>
   <w:num w:numId="6">
     <w:abstractNumId w:val="0"/>
   </w:num>
   <w:num w:numId="7">
+    <w:abstractNumId w:val="14"/>
+  </w:num>
+  <w:num w:numId="8">
+    <w:abstractNumId w:val="10"/>
+  </w:num>
+  <w:num w:numId="9">
+    <w:abstractNumId w:val="12"/>
+  </w:num>
+  <w:num w:numId="10">
     <w:abstractNumId w:val="13"/>
   </w:num>
-  <w:num w:numId="8">
-    <w:abstractNumId w:val="9"/>
-  </w:num>
-  <w:num w:numId="9">
-    <w:abstractNumId w:val="11"/>
-  </w:num>
-  <w:num w:numId="10">
-    <w:abstractNumId w:val="12"/>
-  </w:num>
   <w:num w:numId="11">
-    <w:abstractNumId w:val="15"/>
+    <w:abstractNumId w:val="16"/>
   </w:num>
   <w:num w:numId="12">
-    <w:abstractNumId w:val="14"/>
+    <w:abstractNumId w:val="15"/>
   </w:num>
   <w:num w:numId="13">
     <w:abstractNumId w:val="5"/>
   </w:num>
   <w:num w:numId="14">
-    <w:abstractNumId w:val="17"/>
+    <w:abstractNumId w:val="18"/>
   </w:num>
   <w:num w:numId="15">
     <w:abstractNumId w:val="4"/>
@@ -10665,6 +11749,9 @@
     <w:abstractNumId w:val="6"/>
   </w:num>
   <w:num w:numId="18">
+    <w:abstractNumId w:val="9"/>
+  </w:num>
+  <w:num w:numId="19">
     <w:abstractNumId w:val="8"/>
   </w:num>
 </w:numbering>
@@ -12440,7 +13527,7 @@
 </file>
 
 <file path=customXml/itemProps1.xml><?xml version="1.0" encoding="utf-8"?>
-<ds:datastoreItem xmlns:ds="http://schemas.openxmlformats.org/officeDocument/2006/customXml" ds:itemID="{16B8EB3C-FC76-0B47-AEDD-88E6282909EF}">
+<ds:datastoreItem xmlns:ds="http://schemas.openxmlformats.org/officeDocument/2006/customXml" ds:itemID="{65A4C634-2302-5444-9837-468DCB78F353}">
   <ds:schemaRefs>
     <ds:schemaRef ds:uri="http://schemas.openxmlformats.org/officeDocument/2006/bibliography"/>
   </ds:schemaRefs>

</xml_diff>

<commit_message>
Working on Solución Propuesta of the show
</commit_message>
<xml_diff>
--- a/Informe Tesis.docx
+++ b/Informe Tesis.docx
@@ -610,6 +610,8 @@
       <w:r>
         <w:t>. A mi familia, por creer siempre en mí.</w:t>
       </w:r>
+      <w:bookmarkStart w:id="13" w:name="_GoBack"/>
+      <w:bookmarkEnd w:id="13"/>
     </w:p>
     <w:p>
       <w:pPr>
@@ -933,8 +935,8 @@
           <w:szCs w:val="22"/>
         </w:rPr>
       </w:pPr>
-      <w:bookmarkStart w:id="13" w:name="OLE_LINK262"/>
-      <w:bookmarkStart w:id="14" w:name="OLE_LINK263"/>
+      <w:bookmarkStart w:id="14" w:name="OLE_LINK262"/>
+      <w:bookmarkStart w:id="15" w:name="OLE_LINK263"/>
       <w:r>
         <w:rPr>
           <w:rFonts w:ascii="Museo Sans 900" w:hAnsi="Museo Sans 900"/>
@@ -944,8 +946,8 @@
         <w:t>RESUMEN</w:t>
       </w:r>
     </w:p>
-    <w:bookmarkEnd w:id="13"/>
     <w:bookmarkEnd w:id="14"/>
+    <w:bookmarkEnd w:id="15"/>
     <w:p>
       <w:pPr>
         <w:spacing w:after="0" w:line="360" w:lineRule="auto"/>
@@ -957,9 +959,9 @@
       </w:pPr>
     </w:p>
     <w:p>
-      <w:bookmarkStart w:id="15" w:name="OLE_LINK260"/>
-      <w:bookmarkStart w:id="16" w:name="OLE_LINK261"/>
-      <w:bookmarkStart w:id="17" w:name="OLE_LINK264"/>
+      <w:bookmarkStart w:id="16" w:name="OLE_LINK260"/>
+      <w:bookmarkStart w:id="17" w:name="OLE_LINK261"/>
+      <w:bookmarkStart w:id="18" w:name="OLE_LINK264"/>
       <w:r>
         <w:t>El avance que supuso la creación de la primera red posibi</w:t>
       </w:r>
@@ -1034,13 +1036,21 @@
       <w:r>
         <w:t xml:space="preserve">ra el </w:t>
       </w:r>
-      <w:bookmarkStart w:id="18" w:name="OLE_LINK256"/>
-      <w:bookmarkStart w:id="19" w:name="OLE_LINK257"/>
-      <w:r>
-        <w:t xml:space="preserve">Aprendizaje Supervisado, No Supervisado, Semi-supervisado y el Aprendizaje </w:t>
-      </w:r>
-      <w:bookmarkEnd w:id="18"/>
+      <w:bookmarkStart w:id="19" w:name="OLE_LINK256"/>
+      <w:bookmarkStart w:id="20" w:name="OLE_LINK257"/>
+      <w:r>
+        <w:t xml:space="preserve">Aprendizaje Supervisado, No Supervisado, </w:t>
+      </w:r>
+      <w:proofErr w:type="spellStart"/>
+      <w:r>
+        <w:t>Semi</w:t>
+      </w:r>
+      <w:proofErr w:type="spellEnd"/>
+      <w:r>
+        <w:t xml:space="preserve">-supervisado y el Aprendizaje </w:t>
+      </w:r>
       <w:bookmarkEnd w:id="19"/>
+      <w:bookmarkEnd w:id="20"/>
       <w:r>
         <w:t xml:space="preserve">Activo. </w:t>
       </w:r>
@@ -1196,9 +1206,9 @@
         <w:t>para comprobar la usabilidad de la solución propuesta.</w:t>
       </w:r>
     </w:p>
-    <w:bookmarkEnd w:id="15"/>
     <w:bookmarkEnd w:id="16"/>
     <w:bookmarkEnd w:id="17"/>
+    <w:bookmarkEnd w:id="18"/>
     <w:p>
       <w:pPr>
         <w:pStyle w:val="texto"/>
@@ -1423,8 +1433,6 @@
           <w:lang w:val="en-US"/>
         </w:rPr>
       </w:pPr>
-      <w:bookmarkStart w:id="20" w:name="_GoBack"/>
-      <w:bookmarkEnd w:id="20"/>
     </w:p>
     <w:sdt>
       <w:sdtPr>
@@ -9152,9 +9160,19 @@
       <w:r>
         <w:t xml:space="preserve"> </w:t>
       </w:r>
-      <w:r>
-        <w:t>DeepBlue que fue capaz de batir a Kasparov</w:t>
-      </w:r>
+      <w:proofErr w:type="spellStart"/>
+      <w:r>
+        <w:t>DeepBlue</w:t>
+      </w:r>
+      <w:proofErr w:type="spellEnd"/>
+      <w:r>
+        <w:t xml:space="preserve"> que fue capaz de batir a </w:t>
+      </w:r>
+      <w:proofErr w:type="spellStart"/>
+      <w:r>
+        <w:t>Kasparov</w:t>
+      </w:r>
+      <w:proofErr w:type="spellEnd"/>
       <w:r>
         <w:rPr>
           <w:rStyle w:val="Refdenotaalpie"/>
@@ -9203,8 +9221,16 @@
         <w:rPr>
           <w:i/>
         </w:rPr>
-        <w:t>Machine Learning</w:t>
-      </w:r>
+        <w:t xml:space="preserve">Machine </w:t>
+      </w:r>
+      <w:proofErr w:type="spellStart"/>
+      <w:r>
+        <w:rPr>
+          <w:i/>
+        </w:rPr>
+        <w:t>Learning</w:t>
+      </w:r>
+      <w:proofErr w:type="spellEnd"/>
       <w:r>
         <w:t xml:space="preserve">, ML, por sus siglas en inglés) en la que se incluye el desarrollo de algoritmos y técnicas </w:t>
       </w:r>
@@ -9304,12 +9330,28 @@
       <w:r>
         <w:t xml:space="preserve">por sus siglas en inglés, </w:t>
       </w:r>
+      <w:proofErr w:type="spellStart"/>
       <w:r>
         <w:rPr>
           <w:i/>
         </w:rPr>
-        <w:t>Semi-Supervised Learning</w:t>
-      </w:r>
+        <w:t>Semi-Supervised</w:t>
+      </w:r>
+      <w:proofErr w:type="spellEnd"/>
+      <w:r>
+        <w:rPr>
+          <w:i/>
+        </w:rPr>
+        <w:t xml:space="preserve"> </w:t>
+      </w:r>
+      <w:proofErr w:type="spellStart"/>
+      <w:r>
+        <w:rPr>
+          <w:i/>
+        </w:rPr>
+        <w:t>Learning</w:t>
+      </w:r>
+      <w:proofErr w:type="spellEnd"/>
       <w:r>
         <w:t>)</w:t>
       </w:r>
@@ -9334,12 +9376,14 @@
       <w:r>
         <w:t xml:space="preserve">y </w:t>
       </w:r>
+      <w:proofErr w:type="spellStart"/>
       <w:r>
         <w:rPr>
           <w:b/>
         </w:rPr>
         <w:t>semi</w:t>
       </w:r>
+      <w:proofErr w:type="spellEnd"/>
       <w:r>
         <w:rPr>
           <w:b/>
@@ -9369,14 +9413,30 @@
       <w:r>
         <w:t xml:space="preserve">por sus siglas en inglés, </w:t>
       </w:r>
+      <w:proofErr w:type="spellStart"/>
       <w:r>
         <w:rPr>
           <w:i/>
         </w:rPr>
-        <w:t>Supervised Learning</w:t>
+        <w:t>Supervised</w:t>
+      </w:r>
+      <w:proofErr w:type="spellEnd"/>
+      <w:r>
+        <w:rPr>
+          <w:i/>
+        </w:rPr>
+        <w:t xml:space="preserve"> </w:t>
+      </w:r>
+      <w:proofErr w:type="spellStart"/>
+      <w:r>
+        <w:rPr>
+          <w:i/>
+        </w:rPr>
+        <w:t>Learning</w:t>
       </w:r>
       <w:bookmarkEnd w:id="22"/>
       <w:bookmarkEnd w:id="23"/>
+      <w:proofErr w:type="spellEnd"/>
       <w:r>
         <w:t>)</w:t>
       </w:r>
@@ -9511,7 +9571,15 @@
         <w:t xml:space="preserve"> </w:t>
       </w:r>
       <w:r>
-        <w:t>de este proceso surgen otras técnicas como el aprendizaje semi-supervisado y el aprendizaje activo</w:t>
+        <w:t xml:space="preserve">de este proceso surgen otras técnicas como el aprendizaje </w:t>
+      </w:r>
+      <w:proofErr w:type="spellStart"/>
+      <w:r>
+        <w:t>semi</w:t>
+      </w:r>
+      <w:proofErr w:type="spellEnd"/>
+      <w:r>
+        <w:t>-supervisado y el aprendizaje activo</w:t>
       </w:r>
       <w:r>
         <w:rPr>
@@ -9529,8 +9597,16 @@
         <w:rPr>
           <w:i/>
         </w:rPr>
-        <w:t>Active Learning</w:t>
-      </w:r>
+        <w:t xml:space="preserve">Active </w:t>
+      </w:r>
+      <w:proofErr w:type="spellStart"/>
+      <w:r>
+        <w:rPr>
+          <w:i/>
+        </w:rPr>
+        <w:t>Learning</w:t>
+      </w:r>
+      <w:proofErr w:type="spellEnd"/>
       <w:r>
         <w:t>)</w:t>
       </w:r>
@@ -9646,7 +9722,15 @@
         <w:t>AL</w:t>
       </w:r>
       <w:r>
-        <w:t xml:space="preserve"> existen varios frameworks que apoyan el proceso de experimentación y desarrollo de nuevos a</w:t>
+        <w:t xml:space="preserve"> existen varios </w:t>
+      </w:r>
+      <w:proofErr w:type="spellStart"/>
+      <w:r>
+        <w:t>frameworks</w:t>
+      </w:r>
+      <w:proofErr w:type="spellEnd"/>
+      <w:r>
+        <w:t xml:space="preserve"> que apoyan el proceso de experimentación y desarrollo de nuevos a</w:t>
       </w:r>
       <w:r>
         <w:t>lgoritmos</w:t>
@@ -9776,8 +9860,44 @@
         <w:rPr>
           <w:i/>
         </w:rPr>
-        <w:t>Java Class For Active Learning</w:t>
-      </w:r>
+        <w:t xml:space="preserve">Java </w:t>
+      </w:r>
+      <w:proofErr w:type="spellStart"/>
+      <w:r>
+        <w:rPr>
+          <w:i/>
+        </w:rPr>
+        <w:t>Class</w:t>
+      </w:r>
+      <w:proofErr w:type="spellEnd"/>
+      <w:r>
+        <w:rPr>
+          <w:i/>
+        </w:rPr>
+        <w:t xml:space="preserve"> </w:t>
+      </w:r>
+      <w:proofErr w:type="spellStart"/>
+      <w:r>
+        <w:rPr>
+          <w:i/>
+        </w:rPr>
+        <w:t>For</w:t>
+      </w:r>
+      <w:proofErr w:type="spellEnd"/>
+      <w:r>
+        <w:rPr>
+          <w:i/>
+        </w:rPr>
+        <w:t xml:space="preserve"> Active </w:t>
+      </w:r>
+      <w:proofErr w:type="spellStart"/>
+      <w:r>
+        <w:rPr>
+          <w:i/>
+        </w:rPr>
+        <w:t>Learning</w:t>
+      </w:r>
+      <w:proofErr w:type="spellEnd"/>
       <w:r>
         <w:t xml:space="preserve"> por sus siglas en inglés)</w:t>
       </w:r>
@@ -9793,7 +9913,15 @@
         <w:t>inales desarrollen métodos de AL</w:t>
       </w:r>
       <w:r>
-        <w:t>. JCLAL incluye las estrategias de consulta más relevantes que se han propuesto en paradigmas de aprendizaje de etiqueta única y multi-etiqueta. Proporciona las interfaces, las clases y los métodos necesarios para desarrol</w:t>
+        <w:t xml:space="preserve">. JCLAL incluye las estrategias de consulta más relevantes que se han propuesto en paradigmas de aprendizaje de etiqueta única y </w:t>
+      </w:r>
+      <w:proofErr w:type="spellStart"/>
+      <w:r>
+        <w:t>multi</w:t>
+      </w:r>
+      <w:proofErr w:type="spellEnd"/>
+      <w:r>
+        <w:t>-etiqueta. Proporciona las interfaces, las clases y los métodos necesarios para desarrol</w:t>
       </w:r>
       <w:r>
         <w:t>lar cua</w:t>
@@ -10022,8 +10150,13 @@
     </w:p>
     <w:p>
       <w:r>
-        <w:t>A partir de estas deficiencias surge VisualJCLAL</w:t>
-      </w:r>
+        <w:t xml:space="preserve">A partir de estas deficiencias surge </w:t>
+      </w:r>
+      <w:proofErr w:type="spellStart"/>
+      <w:r>
+        <w:t>VisualJCLAL</w:t>
+      </w:r>
+      <w:proofErr w:type="spellEnd"/>
       <w:r>
         <w:rPr>
           <w:rStyle w:val="Refdenotaalpie"/>
@@ -10040,7 +10173,15 @@
         <w:t>mucho la configuración de nuevos experimentos</w:t>
       </w:r>
       <w:r>
-        <w:t xml:space="preserve">. VisualJCLAL cuenta con un diseño de pestañas </w:t>
+        <w:t xml:space="preserve">. </w:t>
+      </w:r>
+      <w:proofErr w:type="spellStart"/>
+      <w:r>
+        <w:t>VisualJCLAL</w:t>
+      </w:r>
+      <w:proofErr w:type="spellEnd"/>
+      <w:r>
+        <w:t xml:space="preserve"> cuenta con un diseño de pestañas </w:t>
       </w:r>
       <w:r>
         <w:t>que permite configurar paso a paso un experimento de AL y mostrar los resultados posteriormente.</w:t>
@@ -10048,7 +10189,15 @@
     </w:p>
     <w:p>
       <w:r>
-        <w:t xml:space="preserve">Aunque VisualJCLAL agilizó mucho el proceso de experimentación con JCLAL; </w:t>
+        <w:t xml:space="preserve">Aunque </w:t>
+      </w:r>
+      <w:proofErr w:type="spellStart"/>
+      <w:r>
+        <w:t>VisualJCLAL</w:t>
+      </w:r>
+      <w:proofErr w:type="spellEnd"/>
+      <w:r>
+        <w:t xml:space="preserve"> agilizó mucho el proceso de experimentación con JCLAL; </w:t>
       </w:r>
       <w:r>
         <w:t>algunos aspectos mejorables como</w:t>
@@ -10154,23 +10303,41 @@
           <w:i/>
           <w:iCs/>
         </w:rPr>
-        <w:t>Active Learning</w:t>
-      </w:r>
-      <w:r>
-        <w:t>?</w:t>
-      </w:r>
-    </w:p>
-    <w:p>
-      <w:r>
-        <w:t xml:space="preserve">¿Cuál es el uso actual de las técnicas y métodos de </w:t>
-      </w:r>
+        <w:t xml:space="preserve">Active </w:t>
+      </w:r>
+      <w:proofErr w:type="spellStart"/>
       <w:r>
         <w:rPr>
           <w:i/>
           <w:iCs/>
         </w:rPr>
-        <w:t>Active Learning</w:t>
-      </w:r>
+        <w:t>Learning</w:t>
+      </w:r>
+      <w:proofErr w:type="spellEnd"/>
+      <w:r>
+        <w:t>?</w:t>
+      </w:r>
+    </w:p>
+    <w:p>
+      <w:r>
+        <w:t xml:space="preserve">¿Cuál es el uso actual de las técnicas y métodos de </w:t>
+      </w:r>
+      <w:r>
+        <w:rPr>
+          <w:i/>
+          <w:iCs/>
+        </w:rPr>
+        <w:t xml:space="preserve">Active </w:t>
+      </w:r>
+      <w:proofErr w:type="spellStart"/>
+      <w:r>
+        <w:rPr>
+          <w:i/>
+          <w:iCs/>
+        </w:rPr>
+        <w:t>Learning</w:t>
+      </w:r>
+      <w:proofErr w:type="spellEnd"/>
       <w:r>
         <w:t xml:space="preserve"> en el </w:t>
       </w:r>
@@ -10260,8 +10427,17 @@
           <w:i/>
           <w:iCs/>
         </w:rPr>
-        <w:t>Active Learning</w:t>
-      </w:r>
+        <w:t xml:space="preserve">Active </w:t>
+      </w:r>
+      <w:proofErr w:type="spellStart"/>
+      <w:r>
+        <w:rPr>
+          <w:i/>
+          <w:iCs/>
+        </w:rPr>
+        <w:t>Learning</w:t>
+      </w:r>
+      <w:proofErr w:type="spellEnd"/>
       <w:r>
         <w:t>.</w:t>
       </w:r>
@@ -10282,8 +10458,17 @@
           <w:i/>
           <w:iCs/>
         </w:rPr>
-        <w:t>Active Learning</w:t>
-      </w:r>
+        <w:t xml:space="preserve">Active </w:t>
+      </w:r>
+      <w:proofErr w:type="spellStart"/>
+      <w:r>
+        <w:rPr>
+          <w:i/>
+          <w:iCs/>
+        </w:rPr>
+        <w:t>Learning</w:t>
+      </w:r>
+      <w:proofErr w:type="spellEnd"/>
       <w:r>
         <w:t xml:space="preserve"> en el </w:t>
       </w:r>
@@ -10325,7 +10510,23 @@
           <w:i/>
           <w:iCs/>
         </w:rPr>
-        <w:t>Active Learning en entornos colaborativos</w:t>
+        <w:t xml:space="preserve">Active </w:t>
+      </w:r>
+      <w:proofErr w:type="spellStart"/>
+      <w:r>
+        <w:rPr>
+          <w:i/>
+          <w:iCs/>
+        </w:rPr>
+        <w:t>Learning</w:t>
+      </w:r>
+      <w:proofErr w:type="spellEnd"/>
+      <w:r>
+        <w:rPr>
+          <w:i/>
+          <w:iCs/>
+        </w:rPr>
+        <w:t xml:space="preserve"> en entornos colaborativos</w:t>
       </w:r>
       <w:r>
         <w:t>.</w:t>
@@ -10473,7 +10674,15 @@
         <w:pStyle w:val="texto"/>
       </w:pPr>
       <w:r>
-        <w:t>En este capítulo se plantean los conceptos que enmarcan el objeto de estudio y la solución propuesta, tales como las técnicas y métodos de AL. Además de su uso y aplicación en el framework JCLAL, abundando también en lo referente al diseño</w:t>
+        <w:t xml:space="preserve">En este capítulo se plantean los conceptos que enmarcan el objeto de estudio y la solución propuesta, tales como las técnicas y métodos de AL. Además de su uso y aplicación en el </w:t>
+      </w:r>
+      <w:proofErr w:type="spellStart"/>
+      <w:r>
+        <w:t>framework</w:t>
+      </w:r>
+      <w:proofErr w:type="spellEnd"/>
+      <w:r>
+        <w:t xml:space="preserve"> JCLAL, abundando también en lo referente al diseño</w:t>
       </w:r>
       <w:r>
         <w:t xml:space="preserve"> e implementació</w:t>
@@ -10536,10 +10745,15 @@
       <w:bookmarkStart w:id="36" w:name="OLE_LINK16"/>
       <w:bookmarkStart w:id="37" w:name="OLE_LINK17"/>
       <w:r>
-        <w:t>Herbert Simon</w:t>
+        <w:t xml:space="preserve">Herbert </w:t>
+      </w:r>
+      <w:proofErr w:type="spellStart"/>
+      <w:r>
+        <w:t>Simon</w:t>
       </w:r>
       <w:bookmarkEnd w:id="36"/>
       <w:bookmarkEnd w:id="37"/>
+      <w:proofErr w:type="spellEnd"/>
       <w:r>
         <w:rPr>
           <w:rStyle w:val="Refdenotaalpie"/>
@@ -10659,12 +10873,14 @@
       <w:r>
         <w:t xml:space="preserve">, el SL y el UL. En el primero se encuentra, entre otras tareas la clasificación y la regresión, y en el segundo tipo la de agrupamiento, también conocido como </w:t>
       </w:r>
+      <w:proofErr w:type="spellStart"/>
       <w:r>
         <w:rPr>
           <w:i/>
         </w:rPr>
         <w:t>clustering</w:t>
       </w:r>
+      <w:proofErr w:type="spellEnd"/>
       <w:r>
         <w:t xml:space="preserve"> </w:t>
       </w:r>
@@ -12759,12 +12975,42 @@
       </w:r>
     </w:p>
     <w:p>
+      <w:proofErr w:type="spellStart"/>
       <w:r>
         <w:rPr>
           <w:i/>
         </w:rPr>
-        <w:t>Membership Query Synthesis</w:t>
-      </w:r>
+        <w:t>Membership</w:t>
+      </w:r>
+      <w:proofErr w:type="spellEnd"/>
+      <w:r>
+        <w:rPr>
+          <w:i/>
+        </w:rPr>
+        <w:t xml:space="preserve"> </w:t>
+      </w:r>
+      <w:proofErr w:type="spellStart"/>
+      <w:r>
+        <w:rPr>
+          <w:i/>
+        </w:rPr>
+        <w:t>Query</w:t>
+      </w:r>
+      <w:proofErr w:type="spellEnd"/>
+      <w:r>
+        <w:rPr>
+          <w:i/>
+        </w:rPr>
+        <w:t xml:space="preserve"> </w:t>
+      </w:r>
+      <w:proofErr w:type="spellStart"/>
+      <w:r>
+        <w:rPr>
+          <w:i/>
+        </w:rPr>
+        <w:t>Synthesis</w:t>
+      </w:r>
+      <w:proofErr w:type="spellEnd"/>
       <w:r>
         <w:t xml:space="preserve"> (</w:t>
       </w:r>
@@ -12815,13 +13061,29 @@
       </w:r>
     </w:p>
     <w:p>
+      <w:proofErr w:type="spellStart"/>
       <w:r>
         <w:rPr>
           <w:i/>
         </w:rPr>
         <w:lastRenderedPageBreak/>
-        <w:t>Stream-based Active Learning</w:t>
-      </w:r>
+        <w:t>Stream-based</w:t>
+      </w:r>
+      <w:proofErr w:type="spellEnd"/>
+      <w:r>
+        <w:rPr>
+          <w:i/>
+        </w:rPr>
+        <w:t xml:space="preserve"> Active </w:t>
+      </w:r>
+      <w:proofErr w:type="spellStart"/>
+      <w:r>
+        <w:rPr>
+          <w:i/>
+        </w:rPr>
+        <w:t>Learning</w:t>
+      </w:r>
+      <w:proofErr w:type="spellEnd"/>
       <w:r>
         <w:t xml:space="preserve"> (Aprendizaje Activo basado en flujo): Este </w:t>
       </w:r>
@@ -12864,8 +13126,30 @@
         <w:rPr>
           <w:i/>
         </w:rPr>
-        <w:t>Pool-based Active Learning</w:t>
-      </w:r>
+        <w:t>Pool-</w:t>
+      </w:r>
+      <w:proofErr w:type="spellStart"/>
+      <w:r>
+        <w:rPr>
+          <w:i/>
+        </w:rPr>
+        <w:t>based</w:t>
+      </w:r>
+      <w:proofErr w:type="spellEnd"/>
+      <w:r>
+        <w:rPr>
+          <w:i/>
+        </w:rPr>
+        <w:t xml:space="preserve"> Active </w:t>
+      </w:r>
+      <w:proofErr w:type="spellStart"/>
+      <w:r>
+        <w:rPr>
+          <w:i/>
+        </w:rPr>
+        <w:t>Learning</w:t>
+      </w:r>
+      <w:proofErr w:type="spellEnd"/>
       <w:r>
         <w:t xml:space="preserve"> (Aprendizaje Activo basado en conjunto o piscina):</w:t>
       </w:r>
@@ -12873,7 +13157,15 @@
         <w:t xml:space="preserve"> </w:t>
       </w:r>
       <w:r>
-        <w:t>dado un conjunto de ejemplos no etiquetados, los ordena de acuerdo a su informatividad y luego consulta la etiqueta para aquellos ejemplos que sean más informativos</w:t>
+        <w:t xml:space="preserve">dado un conjunto de ejemplos no etiquetados, los ordena de acuerdo a su </w:t>
+      </w:r>
+      <w:proofErr w:type="spellStart"/>
+      <w:r>
+        <w:t>informatividad</w:t>
+      </w:r>
+      <w:proofErr w:type="spellEnd"/>
+      <w:r>
+        <w:t xml:space="preserve"> y luego consulta la etiqueta para aquellos ejemplos que sean más informativos</w:t>
       </w:r>
       <w:r>
         <w:t xml:space="preserve"> </w:t>
@@ -13415,14 +13707,60 @@
         <w:rPr>
           <w:i/>
         </w:rPr>
-        <w:t>General Public License</w:t>
-      </w:r>
-      <w:r>
-        <w:t>, en inglés) para el desarrollo de técnicas de AL. Fue desarrollado en la Universidad de Holguín y está inspirado en la arquitectura del framework JCLEC (Java Class Library for Evolutional Computing, en inglés)</w:t>
-      </w:r>
-      <w:r>
+        <w:t xml:space="preserve">General </w:t>
+      </w:r>
+      <w:proofErr w:type="spellStart"/>
+      <w:r>
+        <w:rPr>
+          <w:i/>
+        </w:rPr>
+        <w:t>Public</w:t>
+      </w:r>
+      <w:proofErr w:type="spellEnd"/>
+      <w:r>
+        <w:rPr>
+          <w:i/>
+        </w:rPr>
         <w:t xml:space="preserve"> </w:t>
       </w:r>
+      <w:proofErr w:type="spellStart"/>
+      <w:r>
+        <w:rPr>
+          <w:i/>
+        </w:rPr>
+        <w:t>License</w:t>
+      </w:r>
+      <w:proofErr w:type="spellEnd"/>
+      <w:r>
+        <w:t xml:space="preserve">, en inglés) para el desarrollo de técnicas de AL. Fue desarrollado en la Universidad de Holguín y está inspirado en la arquitectura del framework JCLEC (Java </w:t>
+      </w:r>
+      <w:proofErr w:type="spellStart"/>
+      <w:r>
+        <w:t>Class</w:t>
+      </w:r>
+      <w:proofErr w:type="spellEnd"/>
+      <w:r>
+        <w:t xml:space="preserve"> Library </w:t>
+      </w:r>
+      <w:proofErr w:type="spellStart"/>
+      <w:r>
+        <w:t>for</w:t>
+      </w:r>
+      <w:proofErr w:type="spellEnd"/>
+      <w:r>
+        <w:t xml:space="preserve"> </w:t>
+      </w:r>
+      <w:proofErr w:type="spellStart"/>
+      <w:r>
+        <w:t>Evolutional</w:t>
+      </w:r>
+      <w:proofErr w:type="spellEnd"/>
+      <w:r>
+        <w:t xml:space="preserve"> Computing, en inglés)</w:t>
+      </w:r>
+      <w:r>
+        <w:t xml:space="preserve"> </w:t>
+      </w:r>
       <w:r>
         <w:fldChar w:fldCharType="begin" w:fldLock="1"/>
       </w:r>
@@ -13449,12 +13787,14 @@
       <w:r>
         <w:t xml:space="preserve">JCLAL implementa dos de los escenarios de AL, el Muestreo Selectivo basado en Flujo y el basado en fondo. Por su estructura, es muy simple definir un conjunto de </w:t>
       </w:r>
+      <w:proofErr w:type="spellStart"/>
       <w:r>
         <w:rPr>
           <w:i/>
         </w:rPr>
         <w:t>listeners</w:t>
       </w:r>
+      <w:proofErr w:type="spellEnd"/>
       <w:r>
         <w:t xml:space="preserve"> para responder según los eventos desencadenados por un algoritmo. Ejemplo de ello son los que realizan los reportes sobre las métricas extraídas en resultados de los métodos de AL y otro para la visualización gráfica de estos resultados.</w:t>
       </w:r>
@@ -13463,24 +13803,104 @@
       <w:r>
         <w:t xml:space="preserve">Para la realización de pruebas a los algoritmos cuenta con los métodos de evaluación </w:t>
       </w:r>
+      <w:proofErr w:type="spellStart"/>
       <w:r>
         <w:rPr>
           <w:i/>
         </w:rPr>
-        <w:t xml:space="preserve">Hold-Out, K-Fold Cross Validation, Five-Per-Two Cross </w:t>
-      </w:r>
+        <w:t>Hold-Out</w:t>
+      </w:r>
+      <w:proofErr w:type="spellEnd"/>
       <w:r>
         <w:rPr>
           <w:i/>
         </w:rPr>
-        <w:t>Validation (5x2 CV) y Leave-One-</w:t>
-      </w:r>
+        <w:t>, K-</w:t>
+      </w:r>
+      <w:proofErr w:type="spellStart"/>
       <w:r>
         <w:rPr>
           <w:i/>
         </w:rPr>
+        <w:t>Fold</w:t>
+      </w:r>
+      <w:proofErr w:type="spellEnd"/>
+      <w:r>
+        <w:rPr>
+          <w:i/>
+        </w:rPr>
+        <w:t xml:space="preserve"> Cross </w:t>
+      </w:r>
+      <w:proofErr w:type="spellStart"/>
+      <w:r>
+        <w:rPr>
+          <w:i/>
+        </w:rPr>
+        <w:t>Validation</w:t>
+      </w:r>
+      <w:proofErr w:type="spellEnd"/>
+      <w:r>
+        <w:rPr>
+          <w:i/>
+        </w:rPr>
+        <w:t xml:space="preserve">, </w:t>
+      </w:r>
+      <w:proofErr w:type="spellStart"/>
+      <w:r>
+        <w:rPr>
+          <w:i/>
+        </w:rPr>
+        <w:t>Five</w:t>
+      </w:r>
+      <w:proofErr w:type="spellEnd"/>
+      <w:r>
+        <w:rPr>
+          <w:i/>
+        </w:rPr>
+        <w:t>-Per-</w:t>
+      </w:r>
+      <w:proofErr w:type="spellStart"/>
+      <w:r>
+        <w:rPr>
+          <w:i/>
+        </w:rPr>
+        <w:t>Two</w:t>
+      </w:r>
+      <w:proofErr w:type="spellEnd"/>
+      <w:r>
+        <w:rPr>
+          <w:i/>
+        </w:rPr>
+        <w:t xml:space="preserve"> Cross </w:t>
+      </w:r>
+      <w:proofErr w:type="spellStart"/>
+      <w:r>
+        <w:rPr>
+          <w:i/>
+        </w:rPr>
+        <w:t>Validation</w:t>
+      </w:r>
+      <w:proofErr w:type="spellEnd"/>
+      <w:r>
+        <w:rPr>
+          <w:i/>
+        </w:rPr>
+        <w:t xml:space="preserve"> (5x2 CV) y </w:t>
+      </w:r>
+      <w:proofErr w:type="spellStart"/>
+      <w:r>
+        <w:rPr>
+          <w:i/>
+        </w:rPr>
+        <w:t>Leave-One-</w:t>
+      </w:r>
+      <w:r>
+        <w:rPr>
+          <w:i/>
+        </w:rPr>
         <w:t>Out</w:t>
       </w:r>
+      <w:proofErr w:type="spellEnd"/>
       <w:r>
         <w:rPr>
           <w:i/>
@@ -13511,7 +13931,23 @@
     </w:p>
     <w:p>
       <w:r>
-        <w:t>Brinda reconocidas estrategias de consulta para problemas de una sola instancia y multi-etiqueta (para el paradigma multi-etiqueta está apoyado en la biblioteca de clas</w:t>
+        <w:t xml:space="preserve">Brinda reconocidas estrategias de consulta para problemas de una sola instancia y </w:t>
+      </w:r>
+      <w:proofErr w:type="spellStart"/>
+      <w:r>
+        <w:t>multi</w:t>
+      </w:r>
+      <w:proofErr w:type="spellEnd"/>
+      <w:r>
+        <w:t xml:space="preserve">-etiqueta (para el paradigma </w:t>
+      </w:r>
+      <w:proofErr w:type="spellStart"/>
+      <w:r>
+        <w:t>multi</w:t>
+      </w:r>
+      <w:proofErr w:type="spellEnd"/>
+      <w:r>
+        <w:t>-etiqueta está apoyado en la biblioteca de clas</w:t>
       </w:r>
       <w:r>
         <w:t xml:space="preserve">es MULAN </w:t>
@@ -13537,92 +13973,442 @@
       <w:r>
         <w:t xml:space="preserve">). Para las estrategias de consulta de una sola instancia tenemos a </w:t>
       </w:r>
+      <w:proofErr w:type="spellStart"/>
       <w:r>
         <w:rPr>
           <w:i/>
         </w:rPr>
-        <w:t>Entropy Sampling, Least Confident</w:t>
-      </w:r>
+        <w:t>Entropy</w:t>
+      </w:r>
+      <w:proofErr w:type="spellEnd"/>
+      <w:r>
+        <w:rPr>
+          <w:i/>
+        </w:rPr>
+        <w:t xml:space="preserve"> </w:t>
+      </w:r>
+      <w:proofErr w:type="spellStart"/>
+      <w:r>
+        <w:rPr>
+          <w:i/>
+        </w:rPr>
+        <w:t>Sampling</w:t>
+      </w:r>
+      <w:proofErr w:type="spellEnd"/>
+      <w:r>
+        <w:rPr>
+          <w:i/>
+        </w:rPr>
+        <w:t xml:space="preserve">, </w:t>
+      </w:r>
+      <w:proofErr w:type="spellStart"/>
+      <w:r>
+        <w:rPr>
+          <w:i/>
+        </w:rPr>
+        <w:t>Least</w:t>
+      </w:r>
+      <w:proofErr w:type="spellEnd"/>
+      <w:r>
+        <w:rPr>
+          <w:i/>
+        </w:rPr>
+        <w:t xml:space="preserve"> </w:t>
+      </w:r>
+      <w:proofErr w:type="spellStart"/>
+      <w:r>
+        <w:rPr>
+          <w:i/>
+        </w:rPr>
+        <w:t>Confident</w:t>
+      </w:r>
+      <w:proofErr w:type="spellEnd"/>
       <w:r>
         <w:t xml:space="preserve"> y </w:t>
       </w:r>
+      <w:proofErr w:type="spellStart"/>
       <w:r>
         <w:rPr>
           <w:i/>
         </w:rPr>
-        <w:t>Margin Sampling</w:t>
-      </w:r>
-      <w:r>
-        <w:t xml:space="preserve"> pertenecientes a Uncertainty Smapling y dentro de las </w:t>
-      </w:r>
+        <w:t>Margin</w:t>
+      </w:r>
+      <w:proofErr w:type="spellEnd"/>
       <w:r>
         <w:rPr>
           <w:i/>
         </w:rPr>
-        <w:t>Query By Committe a Vote Entropy</w:t>
-      </w:r>
+        <w:t xml:space="preserve"> </w:t>
+      </w:r>
+      <w:proofErr w:type="spellStart"/>
+      <w:r>
+        <w:rPr>
+          <w:i/>
+        </w:rPr>
+        <w:t>Sampling</w:t>
+      </w:r>
+      <w:proofErr w:type="spellEnd"/>
+      <w:r>
+        <w:t xml:space="preserve"> pertenecientes a </w:t>
+      </w:r>
+      <w:proofErr w:type="spellStart"/>
+      <w:r>
+        <w:t>Uncertainty</w:t>
+      </w:r>
+      <w:proofErr w:type="spellEnd"/>
+      <w:r>
+        <w:t xml:space="preserve"> </w:t>
+      </w:r>
+      <w:proofErr w:type="spellStart"/>
+      <w:r>
+        <w:t>Smapling</w:t>
+      </w:r>
+      <w:proofErr w:type="spellEnd"/>
+      <w:r>
+        <w:t xml:space="preserve"> y dentro de las </w:t>
+      </w:r>
+      <w:proofErr w:type="spellStart"/>
+      <w:r>
+        <w:rPr>
+          <w:i/>
+        </w:rPr>
+        <w:t>Query</w:t>
+      </w:r>
+      <w:proofErr w:type="spellEnd"/>
+      <w:r>
+        <w:rPr>
+          <w:i/>
+        </w:rPr>
+        <w:t xml:space="preserve"> </w:t>
+      </w:r>
+      <w:proofErr w:type="spellStart"/>
+      <w:r>
+        <w:rPr>
+          <w:i/>
+        </w:rPr>
+        <w:t>By</w:t>
+      </w:r>
+      <w:proofErr w:type="spellEnd"/>
+      <w:r>
+        <w:rPr>
+          <w:i/>
+        </w:rPr>
+        <w:t xml:space="preserve"> </w:t>
+      </w:r>
+      <w:proofErr w:type="spellStart"/>
+      <w:r>
+        <w:rPr>
+          <w:i/>
+        </w:rPr>
+        <w:t>Committe</w:t>
+      </w:r>
+      <w:proofErr w:type="spellEnd"/>
+      <w:r>
+        <w:rPr>
+          <w:i/>
+        </w:rPr>
+        <w:t xml:space="preserve"> a Vote </w:t>
+      </w:r>
+      <w:proofErr w:type="spellStart"/>
+      <w:r>
+        <w:rPr>
+          <w:i/>
+        </w:rPr>
+        <w:t>Entropy</w:t>
+      </w:r>
+      <w:proofErr w:type="spellEnd"/>
       <w:r>
         <w:t xml:space="preserve"> y </w:t>
       </w:r>
+      <w:proofErr w:type="spellStart"/>
       <w:r>
         <w:rPr>
           <w:i/>
         </w:rPr>
-        <w:t>Kullback Leibler Divergence</w:t>
-      </w:r>
+        <w:t>Kullback</w:t>
+      </w:r>
+      <w:proofErr w:type="spellEnd"/>
+      <w:r>
+        <w:rPr>
+          <w:i/>
+        </w:rPr>
+        <w:t xml:space="preserve"> </w:t>
+      </w:r>
+      <w:proofErr w:type="spellStart"/>
+      <w:r>
+        <w:rPr>
+          <w:i/>
+        </w:rPr>
+        <w:t>Leibler</w:t>
+      </w:r>
+      <w:proofErr w:type="spellEnd"/>
+      <w:r>
+        <w:rPr>
+          <w:i/>
+        </w:rPr>
+        <w:t xml:space="preserve"> </w:t>
+      </w:r>
+      <w:proofErr w:type="spellStart"/>
+      <w:r>
+        <w:rPr>
+          <w:i/>
+        </w:rPr>
+        <w:t>Divergence</w:t>
+      </w:r>
+      <w:proofErr w:type="spellEnd"/>
       <w:r>
         <w:t xml:space="preserve">. Posee las dos variantes de </w:t>
       </w:r>
+      <w:proofErr w:type="spellStart"/>
       <w:r>
         <w:rPr>
           <w:i/>
         </w:rPr>
-        <w:t>Expected Error Reduction, Expected 0/1-loss</w:t>
+        <w:t>Expected</w:t>
+      </w:r>
+      <w:proofErr w:type="spellEnd"/>
+      <w:r>
+        <w:rPr>
+          <w:i/>
+        </w:rPr>
+        <w:t xml:space="preserve"> Error </w:t>
+      </w:r>
+      <w:proofErr w:type="spellStart"/>
+      <w:r>
+        <w:rPr>
+          <w:i/>
+        </w:rPr>
+        <w:t>Reduction</w:t>
+      </w:r>
+      <w:proofErr w:type="spellEnd"/>
+      <w:r>
+        <w:rPr>
+          <w:i/>
+        </w:rPr>
+        <w:t xml:space="preserve">, </w:t>
+      </w:r>
+      <w:proofErr w:type="spellStart"/>
+      <w:r>
+        <w:rPr>
+          <w:i/>
+        </w:rPr>
+        <w:t>Expected</w:t>
+      </w:r>
+      <w:proofErr w:type="spellEnd"/>
+      <w:r>
+        <w:rPr>
+          <w:i/>
+        </w:rPr>
+        <w:t xml:space="preserve"> 0/1-loss</w:t>
       </w:r>
       <w:r>
         <w:t xml:space="preserve"> y </w:t>
       </w:r>
+      <w:proofErr w:type="spellStart"/>
       <w:r>
         <w:rPr>
           <w:i/>
         </w:rPr>
-        <w:t>Expected Log-Loss</w:t>
-      </w:r>
+        <w:t>Expected</w:t>
+      </w:r>
+      <w:proofErr w:type="spellEnd"/>
+      <w:r>
+        <w:rPr>
+          <w:i/>
+        </w:rPr>
+        <w:t xml:space="preserve"> Log-</w:t>
+      </w:r>
+      <w:proofErr w:type="spellStart"/>
+      <w:r>
+        <w:rPr>
+          <w:i/>
+        </w:rPr>
+        <w:t>Loss</w:t>
+      </w:r>
+      <w:proofErr w:type="spellEnd"/>
       <w:r>
         <w:t xml:space="preserve">. Presenta una estrategia que pertenece a la rama de </w:t>
       </w:r>
+      <w:proofErr w:type="spellStart"/>
       <w:r>
         <w:rPr>
           <w:i/>
         </w:rPr>
-        <w:t>Variance Reduction</w:t>
-      </w:r>
+        <w:t>Variance</w:t>
+      </w:r>
+      <w:proofErr w:type="spellEnd"/>
+      <w:r>
+        <w:rPr>
+          <w:i/>
+        </w:rPr>
+        <w:t xml:space="preserve"> </w:t>
+      </w:r>
+      <w:proofErr w:type="spellStart"/>
+      <w:r>
+        <w:rPr>
+          <w:i/>
+        </w:rPr>
+        <w:t>Reduction</w:t>
+      </w:r>
+      <w:proofErr w:type="spellEnd"/>
       <w:r>
         <w:t xml:space="preserve"> y el framework de </w:t>
       </w:r>
+      <w:proofErr w:type="spellStart"/>
       <w:r>
         <w:rPr>
           <w:i/>
         </w:rPr>
-        <w:t>Information Density</w:t>
-      </w:r>
-      <w:r>
-        <w:t xml:space="preserve">. Dentro de las estrategias multi-etiqueta están </w:t>
-      </w:r>
+        <w:t>Information</w:t>
+      </w:r>
+      <w:proofErr w:type="spellEnd"/>
       <w:r>
         <w:rPr>
           <w:i/>
         </w:rPr>
-        <w:t>Binary Mínimum, Max Loss, Mean Max Loss, Maximal Loss Reduction</w:t>
-      </w:r>
+        <w:t xml:space="preserve"> </w:t>
+      </w:r>
+      <w:proofErr w:type="spellStart"/>
+      <w:r>
+        <w:rPr>
+          <w:i/>
+        </w:rPr>
+        <w:t>Density</w:t>
+      </w:r>
+      <w:proofErr w:type="spellEnd"/>
+      <w:r>
+        <w:t xml:space="preserve">. Dentro de las estrategias </w:t>
+      </w:r>
+      <w:proofErr w:type="spellStart"/>
+      <w:r>
+        <w:t>multi</w:t>
+      </w:r>
+      <w:proofErr w:type="spellEnd"/>
+      <w:r>
+        <w:t xml:space="preserve">-etiqueta están </w:t>
+      </w:r>
+      <w:proofErr w:type="spellStart"/>
+      <w:r>
+        <w:rPr>
+          <w:i/>
+        </w:rPr>
+        <w:t>Binary</w:t>
+      </w:r>
+      <w:proofErr w:type="spellEnd"/>
+      <w:r>
+        <w:rPr>
+          <w:i/>
+        </w:rPr>
+        <w:t xml:space="preserve"> Mínimum, Max </w:t>
+      </w:r>
+      <w:proofErr w:type="spellStart"/>
+      <w:r>
+        <w:rPr>
+          <w:i/>
+        </w:rPr>
+        <w:t>Loss</w:t>
+      </w:r>
+      <w:proofErr w:type="spellEnd"/>
+      <w:r>
+        <w:rPr>
+          <w:i/>
+        </w:rPr>
+        <w:t xml:space="preserve">, Mean Max </w:t>
+      </w:r>
+      <w:proofErr w:type="spellStart"/>
+      <w:r>
+        <w:rPr>
+          <w:i/>
+        </w:rPr>
+        <w:t>Loss</w:t>
+      </w:r>
+      <w:proofErr w:type="spellEnd"/>
+      <w:r>
+        <w:rPr>
+          <w:i/>
+        </w:rPr>
+        <w:t xml:space="preserve">, </w:t>
+      </w:r>
+      <w:proofErr w:type="spellStart"/>
+      <w:r>
+        <w:rPr>
+          <w:i/>
+        </w:rPr>
+        <w:t>Maximal</w:t>
+      </w:r>
+      <w:proofErr w:type="spellEnd"/>
+      <w:r>
+        <w:rPr>
+          <w:i/>
+        </w:rPr>
+        <w:t xml:space="preserve"> </w:t>
+      </w:r>
+      <w:proofErr w:type="spellStart"/>
+      <w:r>
+        <w:rPr>
+          <w:i/>
+        </w:rPr>
+        <w:t>Loss</w:t>
+      </w:r>
+      <w:proofErr w:type="spellEnd"/>
+      <w:r>
+        <w:rPr>
+          <w:i/>
+        </w:rPr>
+        <w:t xml:space="preserve"> </w:t>
+      </w:r>
+      <w:proofErr w:type="spellStart"/>
+      <w:r>
+        <w:rPr>
+          <w:i/>
+        </w:rPr>
+        <w:t>Reduction</w:t>
+      </w:r>
+      <w:proofErr w:type="spellEnd"/>
       <w:r>
         <w:t xml:space="preserve"> con </w:t>
       </w:r>
+      <w:proofErr w:type="spellStart"/>
       <w:r>
         <w:rPr>
           <w:i/>
         </w:rPr>
-        <w:t xml:space="preserve">Maximal Confidence, Confidence-Minimum-NonWeighted </w:t>
+        <w:t>Maximal</w:t>
+      </w:r>
+      <w:proofErr w:type="spellEnd"/>
+      <w:r>
+        <w:rPr>
+          <w:i/>
+        </w:rPr>
+        <w:t xml:space="preserve"> </w:t>
+      </w:r>
+      <w:proofErr w:type="spellStart"/>
+      <w:r>
+        <w:rPr>
+          <w:i/>
+        </w:rPr>
+        <w:t>Confidence</w:t>
+      </w:r>
+      <w:proofErr w:type="spellEnd"/>
+      <w:r>
+        <w:rPr>
+          <w:i/>
+        </w:rPr>
+        <w:t xml:space="preserve">, </w:t>
+      </w:r>
+      <w:proofErr w:type="spellStart"/>
+      <w:r>
+        <w:rPr>
+          <w:i/>
+        </w:rPr>
+        <w:t>Confidence-Minimum-NonWeighted</w:t>
+      </w:r>
+      <w:proofErr w:type="spellEnd"/>
+      <w:r>
+        <w:rPr>
+          <w:i/>
+        </w:rPr>
+        <w:t xml:space="preserve"> </w:t>
       </w:r>
       <w:r>
         <w:t>y</w:t>
@@ -13631,10 +14417,26 @@
         <w:rPr>
           <w:i/>
         </w:rPr>
-        <w:t xml:space="preserve"> Confidence-Average-NonWeighted</w:t>
-      </w:r>
-      <w:r>
-        <w:t>. Todas ellas pueden ser usadas con cualquier clasificador base presentes en Weka y MULAN.</w:t>
+        <w:t xml:space="preserve"> </w:t>
+      </w:r>
+      <w:proofErr w:type="spellStart"/>
+      <w:r>
+        <w:rPr>
+          <w:i/>
+        </w:rPr>
+        <w:t>Confidence-Average-NonWeighted</w:t>
+      </w:r>
+      <w:proofErr w:type="spellEnd"/>
+      <w:r>
+        <w:t xml:space="preserve">. Todas ellas pueden ser usadas con cualquier clasificador base presentes en </w:t>
+      </w:r>
+      <w:proofErr w:type="spellStart"/>
+      <w:r>
+        <w:t>Weka</w:t>
+      </w:r>
+      <w:proofErr w:type="spellEnd"/>
+      <w:r>
+        <w:t xml:space="preserve"> y MULAN.</w:t>
       </w:r>
     </w:p>
     <w:p>
@@ -13715,7 +14517,15 @@
         <w:t>Interoperable</w:t>
       </w:r>
       <w:r>
-        <w:t>: el uso de XML brinda una base común para las herramientas de desarrollo y para vincularlo con otros sistemas mediante el uso de wrappers que lo vuelven a la vez flexible pues permite la integración con cualquier otro framework.</w:t>
+        <w:t xml:space="preserve">: el uso de XML brinda una base común para las herramientas de desarrollo y para vincularlo con otros sistemas mediante el uso de </w:t>
+      </w:r>
+      <w:proofErr w:type="spellStart"/>
+      <w:r>
+        <w:t>wrappers</w:t>
+      </w:r>
+      <w:proofErr w:type="spellEnd"/>
+      <w:r>
+        <w:t xml:space="preserve"> que lo vuelven a la vez flexible pues permite la integración con cualquier otro framework.</w:t>
       </w:r>
     </w:p>
     <w:p>
@@ -13733,11 +14543,32 @@
         <w:t>Código abierto</w:t>
       </w:r>
       <w:r>
-        <w:t>: el código es libre y lanzado bajo la licencia GNU/GPL (General Public License), por tanto, puede ser distribuido y modificado sin ningún cargo. Se</w:t>
-      </w:r>
-      <w:r>
-        <w:t xml:space="preserve"> puede encontrar en SourceForge</w:t>
-      </w:r>
+        <w:t xml:space="preserve">: el código es libre y lanzado bajo la licencia GNU/GPL (General </w:t>
+      </w:r>
+      <w:proofErr w:type="spellStart"/>
+      <w:r>
+        <w:t>Public</w:t>
+      </w:r>
+      <w:proofErr w:type="spellEnd"/>
+      <w:r>
+        <w:t xml:space="preserve"> </w:t>
+      </w:r>
+      <w:proofErr w:type="spellStart"/>
+      <w:r>
+        <w:t>License</w:t>
+      </w:r>
+      <w:proofErr w:type="spellEnd"/>
+      <w:r>
+        <w:t>), por tanto, puede ser distribuido y modificado sin ningún cargo. Se</w:t>
+      </w:r>
+      <w:r>
+        <w:t xml:space="preserve"> puede encontrar en </w:t>
+      </w:r>
+      <w:proofErr w:type="spellStart"/>
+      <w:r>
+        <w:t>SourceForge</w:t>
+      </w:r>
+      <w:proofErr w:type="spellEnd"/>
       <w:r>
         <w:rPr>
           <w:rStyle w:val="Refdenotaalpie"/>
@@ -13754,7 +14585,31 @@
         <w:footnoteReference w:id="11"/>
       </w:r>
       <w:r>
-        <w:t>, OSSRH repositorio proporcionado por Sonatype, y Maven Central Repository.</w:t>
+        <w:t xml:space="preserve">, OSSRH repositorio proporcionado por </w:t>
+      </w:r>
+      <w:proofErr w:type="spellStart"/>
+      <w:r>
+        <w:t>Sonatype</w:t>
+      </w:r>
+      <w:proofErr w:type="spellEnd"/>
+      <w:r>
+        <w:t xml:space="preserve">, y </w:t>
+      </w:r>
+      <w:proofErr w:type="spellStart"/>
+      <w:r>
+        <w:t>Maven</w:t>
+      </w:r>
+      <w:proofErr w:type="spellEnd"/>
+      <w:r>
+        <w:t xml:space="preserve"> Central </w:t>
+      </w:r>
+      <w:proofErr w:type="spellStart"/>
+      <w:r>
+        <w:t>Repository</w:t>
+      </w:r>
+      <w:proofErr w:type="spellEnd"/>
+      <w:r>
+        <w:t>.</w:t>
       </w:r>
     </w:p>
     <w:p>
@@ -13772,12 +14627,28 @@
         <w:t>Distribuido</w:t>
       </w:r>
       <w:r>
-        <w:t>: mediante el uso del framework Spark permite ejecutar los experimentos de JCLAL en clústeres distribuidos en la red incrementando la velocidad de experimentación.</w:t>
-      </w:r>
-    </w:p>
-    <w:p>
-      <w:r>
-        <w:t>Igualmente presenta un conjunto de utilidades como algoritmos para la generación de números aleatorios, algoritmos de ordenamiento, métodos de muestreo y métodos para hallar el Área Bajo la Curva de Aprendizaje. Conjuntamente presenta clases para la configuración gráfica de los archivos de configuración XML y un plugin para la integració</w:t>
+        <w:t xml:space="preserve">: mediante el uso del framework </w:t>
+      </w:r>
+      <w:proofErr w:type="spellStart"/>
+      <w:r>
+        <w:t>Spark</w:t>
+      </w:r>
+      <w:proofErr w:type="spellEnd"/>
+      <w:r>
+        <w:t xml:space="preserve"> permite ejecutar los experimentos de JCLAL en clústeres distribuidos en la red incrementando la velocidad de experimentación.</w:t>
+      </w:r>
+    </w:p>
+    <w:p>
+      <w:r>
+        <w:t xml:space="preserve">Igualmente presenta un conjunto de utilidades como algoritmos para la generación de números aleatorios, algoritmos de ordenamiento, métodos de muestreo y métodos para hallar el Área Bajo la Curva de Aprendizaje. Conjuntamente presenta clases para la configuración gráfica de los archivos de configuración XML y un </w:t>
+      </w:r>
+      <w:proofErr w:type="spellStart"/>
+      <w:r>
+        <w:t>plugin</w:t>
+      </w:r>
+      <w:proofErr w:type="spellEnd"/>
+      <w:r>
+        <w:t xml:space="preserve"> para la integració</w:t>
       </w:r>
       <w:r>
         <w:t xml:space="preserve">n con el explorador de WEKA </w:t>
@@ -13806,7 +14677,31 @@
     </w:p>
     <w:p>
       <w:r>
-        <w:t xml:space="preserve">A partir de la versión 2.0 posee una arquitectura modular lo cual permite un mejor desacoplamiento del código y manejo de dependencias. El aprendizaje sobre conjunto de datos masivos fue añadido en el módulo jclal-spark, utilizando un procesamiento en memoria a través del conocido framework Apache Spark. Fueron incluidos una serie de test estadísticos no paramétricos como apoyo al proceso de experimentación. Por último, todas las funcionalidades anteriormente mencionadas están presentes en la nueva interfaz visual (jclal-gui). </w:t>
+        <w:t xml:space="preserve">A partir de la versión 2.0 posee una arquitectura modular lo cual permite un mejor desacoplamiento del código y manejo de dependencias. El aprendizaje sobre conjunto de datos masivos fue añadido en el módulo </w:t>
+      </w:r>
+      <w:proofErr w:type="spellStart"/>
+      <w:r>
+        <w:t>jclal-spark</w:t>
+      </w:r>
+      <w:proofErr w:type="spellEnd"/>
+      <w:r>
+        <w:t xml:space="preserve">, utilizando un procesamiento en memoria a través del conocido framework Apache </w:t>
+      </w:r>
+      <w:proofErr w:type="spellStart"/>
+      <w:r>
+        <w:t>Spark</w:t>
+      </w:r>
+      <w:proofErr w:type="spellEnd"/>
+      <w:r>
+        <w:t>. Fueron incluidos una serie de test estadísticos no paramétricos como apoyo al proceso de experimentación. Por último, todas las funcionalidades anteriormente mencionadas están presentes en la nueva interfaz visual (</w:t>
+      </w:r>
+      <w:proofErr w:type="spellStart"/>
+      <w:r>
+        <w:t>jclal-gui</w:t>
+      </w:r>
+      <w:proofErr w:type="spellEnd"/>
+      <w:r>
+        <w:t xml:space="preserve">). </w:t>
       </w:r>
     </w:p>
     <w:p/>
@@ -13819,11 +14714,13 @@
         </w:numPr>
       </w:pPr>
       <w:bookmarkStart w:id="69" w:name="_Toc4352454"/>
+      <w:proofErr w:type="spellStart"/>
       <w:r>
         <w:lastRenderedPageBreak/>
         <w:t>VisualJCLAL</w:t>
       </w:r>
       <w:bookmarkEnd w:id="69"/>
+      <w:proofErr w:type="spellEnd"/>
     </w:p>
     <w:p>
       <w:r>
@@ -13832,6 +14729,7 @@
       <w:r>
         <w:t xml:space="preserve">GUI (por sus siglas en inglés, </w:t>
       </w:r>
+      <w:proofErr w:type="spellStart"/>
       <w:r>
         <w:rPr>
           <w:i/>
@@ -13844,11 +14742,26 @@
         </w:rPr>
         <w:t>al</w:t>
       </w:r>
+      <w:proofErr w:type="spellEnd"/>
       <w:r>
         <w:rPr>
           <w:i/>
         </w:rPr>
-        <w:t xml:space="preserve"> User Interface</w:t>
+        <w:t xml:space="preserve"> </w:t>
+      </w:r>
+      <w:proofErr w:type="spellStart"/>
+      <w:r>
+        <w:rPr>
+          <w:i/>
+        </w:rPr>
+        <w:t>User</w:t>
+      </w:r>
+      <w:proofErr w:type="spellEnd"/>
+      <w:r>
+        <w:rPr>
+          <w:i/>
+        </w:rPr>
+        <w:t xml:space="preserve"> Interface</w:t>
       </w:r>
       <w:r>
         <w:t>, Interfaz Grafica de Usuario), de la cual podemos observar un ejemplo en la Figura 5,</w:t>
@@ -13866,7 +14779,15 @@
         <w:t>donde</w:t>
       </w:r>
       <w:r>
-        <w:t xml:space="preserve">, a través de plugin se pueden añadir nuevas funcionalidades al framework. </w:t>
+        <w:t xml:space="preserve">, a través de </w:t>
+      </w:r>
+      <w:proofErr w:type="spellStart"/>
+      <w:r>
+        <w:t>plugin</w:t>
+      </w:r>
+      <w:proofErr w:type="spellEnd"/>
+      <w:r>
+        <w:t xml:space="preserve"> se pueden añadir nuevas funcionalidades al framework. </w:t>
       </w:r>
       <w:r>
         <w:t>A</w:t>
@@ -14038,7 +14959,15 @@
         <w:fldChar w:fldCharType="end"/>
       </w:r>
       <w:r>
-        <w:t xml:space="preserve"> VisualJCLAL. Vista de configuración de un experimento</w:t>
+        <w:t xml:space="preserve"> </w:t>
+      </w:r>
+      <w:proofErr w:type="spellStart"/>
+      <w:r>
+        <w:t>VisualJCLAL</w:t>
+      </w:r>
+      <w:proofErr w:type="spellEnd"/>
+      <w:r>
+        <w:t>. Vista de configuración de un experimento</w:t>
       </w:r>
       <w:bookmarkEnd w:id="70"/>
     </w:p>
@@ -14427,7 +15356,15 @@
         </w:rPr>
       </w:pPr>
       <w:r>
-        <w:t xml:space="preserve">Una aplicación Web típica incluye un servidor Web, un servidor de aplicación y un servidor de base de datos. Cada uno de ellos escucha a un puerto TCP/IP específico para comprobar si entran mensajes conteniendo solicitudes para gestionar. Estas escuchas se suelen llamar daemons. Son hilos de ejecución que </w:t>
+        <w:t xml:space="preserve">Una aplicación Web típica incluye un servidor Web, un servidor de aplicación y un servidor de base de datos. Cada uno de ellos escucha a un puerto TCP/IP específico para comprobar si entran mensajes conteniendo solicitudes para gestionar. Estas escuchas se suelen llamar </w:t>
+      </w:r>
+      <w:proofErr w:type="spellStart"/>
+      <w:r>
+        <w:t>daemons</w:t>
+      </w:r>
+      <w:proofErr w:type="spellEnd"/>
+      <w:r>
+        <w:t xml:space="preserve">. Son hilos de ejecución que </w:t>
       </w:r>
       <w:r>
         <w:lastRenderedPageBreak/>
@@ -14518,12 +15455,42 @@
       <w:r>
         <w:t xml:space="preserve">sigla en inglés de </w:t>
       </w:r>
+      <w:proofErr w:type="spellStart"/>
       <w:r>
         <w:rPr>
           <w:i/>
         </w:rPr>
-        <w:t>HyperText Markup Language</w:t>
-      </w:r>
+        <w:t>HyperText</w:t>
+      </w:r>
+      <w:proofErr w:type="spellEnd"/>
+      <w:r>
+        <w:rPr>
+          <w:i/>
+        </w:rPr>
+        <w:t xml:space="preserve"> </w:t>
+      </w:r>
+      <w:proofErr w:type="spellStart"/>
+      <w:r>
+        <w:rPr>
+          <w:i/>
+        </w:rPr>
+        <w:t>Markup</w:t>
+      </w:r>
+      <w:proofErr w:type="spellEnd"/>
+      <w:r>
+        <w:rPr>
+          <w:i/>
+        </w:rPr>
+        <w:t xml:space="preserve"> </w:t>
+      </w:r>
+      <w:proofErr w:type="spellStart"/>
+      <w:r>
+        <w:rPr>
+          <w:i/>
+        </w:rPr>
+        <w:t>Language</w:t>
+      </w:r>
+      <w:proofErr w:type="spellEnd"/>
       <w:r>
         <w:t xml:space="preserve">, </w:t>
       </w:r>
@@ -14538,12 +15505,21 @@
       </w:r>
       <w:bookmarkStart w:id="76" w:name="OLE_LINK56"/>
       <w:bookmarkStart w:id="77" w:name="OLE_LINK57"/>
+      <w:proofErr w:type="spellStart"/>
       <w:r>
         <w:rPr>
           <w:i/>
         </w:rPr>
-        <w:t xml:space="preserve">World Wide Web </w:t>
-      </w:r>
+        <w:t>World</w:t>
+      </w:r>
+      <w:proofErr w:type="spellEnd"/>
+      <w:r>
+        <w:rPr>
+          <w:i/>
+        </w:rPr>
+        <w:t xml:space="preserve"> Wide Web </w:t>
+      </w:r>
+      <w:proofErr w:type="spellStart"/>
       <w:r>
         <w:rPr>
           <w:i/>
@@ -14552,6 +15528,7 @@
       </w:r>
       <w:bookmarkEnd w:id="76"/>
       <w:bookmarkEnd w:id="77"/>
+      <w:proofErr w:type="spellEnd"/>
       <w:r>
         <w:t xml:space="preserve"> (W3C)</w:t>
       </w:r>
@@ -14564,11 +15541,19 @@
       <w:r>
         <w:t xml:space="preserve">, organización dedicada a la estandarización de casi todas las tecnologías ligadas a la web. Se considera el lenguaje web más importante siendo su invención crucial en la aparición, desarrollo y expansión de la </w:t>
       </w:r>
+      <w:proofErr w:type="spellStart"/>
       <w:r>
         <w:rPr>
           <w:i/>
         </w:rPr>
-        <w:t>World Wide Web</w:t>
+        <w:t>World</w:t>
+      </w:r>
+      <w:proofErr w:type="spellEnd"/>
+      <w:r>
+        <w:rPr>
+          <w:i/>
+        </w:rPr>
+        <w:t xml:space="preserve"> Wide Web</w:t>
       </w:r>
       <w:r>
         <w:t xml:space="preserve"> (WWW). Es el estándar que se ha impuesto en la visualización de páginas web y es el que todos los nav</w:t>
@@ -14652,12 +15637,28 @@
       <w:r>
         <w:t xml:space="preserve">CSS (siglas en inglés de </w:t>
       </w:r>
+      <w:proofErr w:type="spellStart"/>
       <w:r>
         <w:rPr>
           <w:i/>
         </w:rPr>
-        <w:t>Cascading Style Sheets</w:t>
-      </w:r>
+        <w:t>Cascading</w:t>
+      </w:r>
+      <w:proofErr w:type="spellEnd"/>
+      <w:r>
+        <w:rPr>
+          <w:i/>
+        </w:rPr>
+        <w:t xml:space="preserve"> Style </w:t>
+      </w:r>
+      <w:proofErr w:type="spellStart"/>
+      <w:r>
+        <w:rPr>
+          <w:i/>
+        </w:rPr>
+        <w:t>Sheets</w:t>
+      </w:r>
+      <w:proofErr w:type="spellEnd"/>
       <w:r>
         <w:t>, Hojas de estilo en cascada), es un lenguaje de diseño gráfico para definir y crear la presentación de un documento estructurado esc</w:t>
       </w:r>
@@ -14671,7 +15672,15 @@
         <w:t xml:space="preserve">XHTML, SVG, XUL, RSS, etcétera. </w:t>
       </w:r>
       <w:r>
-        <w:t>Junto con HTML y JavaScript, CSS es una tecnología usada por muchos sitios web para crear páginas visualmente atractivas, interfaces de usuario para aplicaciones web y GUIs para muchas aplicaci</w:t>
+        <w:t xml:space="preserve">Junto con HTML y JavaScript, CSS es una tecnología usada por muchos sitios web para crear páginas visualmente atractivas, interfaces de usuario para aplicaciones web y </w:t>
+      </w:r>
+      <w:proofErr w:type="spellStart"/>
+      <w:r>
+        <w:t>GUIs</w:t>
+      </w:r>
+      <w:proofErr w:type="spellEnd"/>
+      <w:r>
+        <w:t xml:space="preserve"> para muchas aplicaci</w:t>
       </w:r>
       <w:r>
         <w:t xml:space="preserve">ones móviles (como Firefox OS). </w:t>
@@ -14699,23 +15708,35 @@
       <w:r>
         <w:t xml:space="preserve">CSS está diseñado principalmente para marcar la separación del contenido del documento y la forma de presentación de este, características tales como las capas o </w:t>
       </w:r>
+      <w:proofErr w:type="spellStart"/>
       <w:r>
         <w:rPr>
           <w:i/>
         </w:rPr>
         <w:t>layouts</w:t>
       </w:r>
+      <w:proofErr w:type="spellEnd"/>
       <w:r>
         <w:t>, los colores y las fuentes.</w:t>
       </w:r>
       <w:r>
         <w:t xml:space="preserve"> Esta separación busca mejorar la accesibilidad del documento, proveer más flexibilidad y control en la especificación de características </w:t>
       </w:r>
+      <w:proofErr w:type="spellStart"/>
       <w:r>
         <w:t>presentacionales</w:t>
       </w:r>
-      <w:r>
-        <w:t>, permitir que varios documentos HTML compartan un mismo estilo usando una sola hoja de estilos separada en un archivo .css, y reducir la complejidad y la repetición de código en la estructura del documento.</w:t>
+      <w:proofErr w:type="spellEnd"/>
+      <w:r>
+        <w:t>, permitir que varios documentos HTML compartan un mismo estilo usando una sola hoja de estilos separada en un archivo .</w:t>
+      </w:r>
+      <w:proofErr w:type="spellStart"/>
+      <w:r>
+        <w:t>css</w:t>
+      </w:r>
+      <w:proofErr w:type="spellEnd"/>
+      <w:r>
+        <w:t>, y reducir la complejidad y la repetición de código en la estructura del documento.</w:t>
       </w:r>
       <w:r>
         <w:t xml:space="preserve"> </w:t>
@@ -14761,7 +15782,15 @@
     </w:p>
     <w:p>
       <w:r>
-        <w:t xml:space="preserve">JavaScript (abreviado comúnmente JS) es un lenguaje de programación interpretado, dialecto del estándar ECMAScript. </w:t>
+        <w:t xml:space="preserve">JavaScript (abreviado comúnmente JS) es un lenguaje de programación interpretado, dialecto del estándar </w:t>
+      </w:r>
+      <w:proofErr w:type="spellStart"/>
+      <w:r>
+        <w:t>ECMAScript</w:t>
+      </w:r>
+      <w:proofErr w:type="spellEnd"/>
+      <w:r>
+        <w:t xml:space="preserve">. </w:t>
       </w:r>
       <w:r>
         <w:fldChar w:fldCharType="begin" w:fldLock="1"/>
@@ -14782,8 +15811,17 @@
         <w:fldChar w:fldCharType="end"/>
       </w:r>
       <w:r>
-        <w:t xml:space="preserve"> Se define como orientado a objetos, basado en prototipos, imperativo, débilmente tipado y dinámico. Se utiliza principalmente en su forma del lado del cliente (</w:t>
-      </w:r>
+        <w:t xml:space="preserve"> Se define como orientado a objetos, basado en prototipos, imperativo, débilmente </w:t>
+      </w:r>
+      <w:proofErr w:type="spellStart"/>
+      <w:r>
+        <w:t>tipado</w:t>
+      </w:r>
+      <w:proofErr w:type="spellEnd"/>
+      <w:r>
+        <w:t xml:space="preserve"> y dinámico. Se utiliza principalmente en su forma del lado del cliente (</w:t>
+      </w:r>
+      <w:proofErr w:type="spellStart"/>
       <w:r>
         <w:rPr>
           <w:i/>
@@ -14796,6 +15834,7 @@
         </w:rPr>
         <w:t>ide</w:t>
       </w:r>
+      <w:proofErr w:type="spellEnd"/>
       <w:r>
         <w:t xml:space="preserve">), implementado como parte de un navegador web permitiendo mejoras en la interfaz de usuario y páginas web </w:t>
       </w:r>
@@ -14813,13 +15852,27 @@
         <w:rPr>
           <w:i/>
         </w:rPr>
-        <w:t>Server-S</w:t>
-      </w:r>
+        <w:t>Server-</w:t>
+      </w:r>
+      <w:proofErr w:type="spellStart"/>
       <w:r>
         <w:rPr>
           <w:i/>
         </w:rPr>
-        <w:t>ide JavaScript</w:t>
+        <w:t>S</w:t>
+      </w:r>
+      <w:r>
+        <w:rPr>
+          <w:i/>
+        </w:rPr>
+        <w:t>ide</w:t>
+      </w:r>
+      <w:proofErr w:type="spellEnd"/>
+      <w:r>
+        <w:rPr>
+          <w:i/>
+        </w:rPr>
+        <w:t xml:space="preserve"> JavaScript</w:t>
       </w:r>
       <w:r>
         <w:t xml:space="preserve"> o SSJS) como veremos más adelante. Su uso en aplicaciones externas a la web, por ejemplo, en documentos PDF, aplicaciones de escritorio (mayoritariamente </w:t>
@@ -14847,7 +15900,15 @@
     </w:p>
     <w:p>
       <w:r>
-        <w:t xml:space="preserve">Desde el 2012, todos los navegadores modernos soportan completamente ECMAScript 5.1, una versión de </w:t>
+        <w:t xml:space="preserve">Desde el 2012, todos los navegadores modernos soportan completamente </w:t>
+      </w:r>
+      <w:proofErr w:type="spellStart"/>
+      <w:r>
+        <w:t>ECMAScript</w:t>
+      </w:r>
+      <w:proofErr w:type="spellEnd"/>
+      <w:r>
+        <w:t xml:space="preserve"> 5.1, una versión de </w:t>
       </w:r>
       <w:r>
         <w:t>JavaScript</w:t>
@@ -14856,7 +15917,15 @@
         <w:t>. Los navegadores más antiguos sopo</w:t>
       </w:r>
       <w:r>
-        <w:t xml:space="preserve">rtan por lo menos ECMAScript 3. </w:t>
+        <w:t xml:space="preserve">rtan por lo menos </w:t>
+      </w:r>
+      <w:proofErr w:type="spellStart"/>
+      <w:r>
+        <w:t>ECMAScript</w:t>
+      </w:r>
+      <w:proofErr w:type="spellEnd"/>
+      <w:r>
+        <w:t xml:space="preserve"> 3. </w:t>
       </w:r>
       <w:r>
         <w:t>JavaScript se diseñó con una sintaxis similar a C, aunque adopta nombres y convenciones del lenguaje de programación Java. Sin embargo, Java y JavaScript tienen semánticas y propósitos diferentes.</w:t>
@@ -14867,15 +15936,45 @@
       <w:r>
         <w:t xml:space="preserve">Todos los navegadores modernos interpretan el código JavaScript integrado en las páginas web. Para interactuar con una página web se provee al lenguaje JavaScript de una implementación del </w:t>
       </w:r>
+      <w:proofErr w:type="spellStart"/>
       <w:r>
         <w:rPr>
           <w:i/>
         </w:rPr>
-        <w:t>Document Object Model</w:t>
-      </w:r>
-      <w:r>
+        <w:t>Document</w:t>
+      </w:r>
+      <w:proofErr w:type="spellEnd"/>
+      <w:r>
+        <w:rPr>
+          <w:i/>
+        </w:rPr>
         <w:t xml:space="preserve"> </w:t>
       </w:r>
+      <w:proofErr w:type="spellStart"/>
+      <w:r>
+        <w:rPr>
+          <w:i/>
+        </w:rPr>
+        <w:t>Object</w:t>
+      </w:r>
+      <w:proofErr w:type="spellEnd"/>
+      <w:r>
+        <w:rPr>
+          <w:i/>
+        </w:rPr>
+        <w:t xml:space="preserve"> </w:t>
+      </w:r>
+      <w:proofErr w:type="spellStart"/>
+      <w:r>
+        <w:rPr>
+          <w:i/>
+        </w:rPr>
+        <w:t>Model</w:t>
+      </w:r>
+      <w:proofErr w:type="spellEnd"/>
+      <w:r>
+        <w:t xml:space="preserve"> </w:t>
+      </w:r>
       <w:r>
         <w:t xml:space="preserve">(DOM) </w:t>
       </w:r>
@@ -14986,24 +16085,50 @@
     </w:p>
     <w:p>
       <w:r>
-        <w:t>El lenguaje de programación Java fue originalmente desarrollado por James Gosling, de Sun Microsystems</w:t>
+        <w:t xml:space="preserve">El lenguaje de programación Java fue originalmente desarrollado por James </w:t>
+      </w:r>
+      <w:proofErr w:type="spellStart"/>
+      <w:r>
+        <w:t>Gosling</w:t>
+      </w:r>
+      <w:proofErr w:type="spellEnd"/>
+      <w:r>
+        <w:t xml:space="preserve">, de </w:t>
+      </w:r>
+      <w:proofErr w:type="spellStart"/>
+      <w:r>
+        <w:t>Sun</w:t>
+      </w:r>
+      <w:proofErr w:type="spellEnd"/>
+      <w:r>
+        <w:t xml:space="preserve"> Microsystems</w:t>
       </w:r>
       <w:r>
         <w:t>,</w:t>
       </w:r>
       <w:r>
-        <w:t xml:space="preserve"> y publicado en 1995 como un componente fundamental de la plataforma Java de Sun Microsystems. Su sintaxis deriva en gran medida de C y C++, pero tiene menos utilidades de bajo nivel que cualquiera de </w:t>
+        <w:t xml:space="preserve"> y publicado en 1995 como un componente fundamental de la plataforma Java de </w:t>
+      </w:r>
+      <w:proofErr w:type="spellStart"/>
+      <w:r>
+        <w:t>Sun</w:t>
+      </w:r>
+      <w:proofErr w:type="spellEnd"/>
+      <w:r>
+        <w:t xml:space="preserve"> Microsystems. Su sintaxis deriva en gran medida de C y C++, pero tiene menos utilidades de bajo nivel que cualquiera de </w:t>
       </w:r>
       <w:r>
         <w:lastRenderedPageBreak/>
         <w:t xml:space="preserve">ellos. Las aplicaciones de Java son compiladas a </w:t>
       </w:r>
+      <w:proofErr w:type="spellStart"/>
       <w:r>
         <w:rPr>
           <w:i/>
         </w:rPr>
         <w:t>bytecode</w:t>
       </w:r>
+      <w:proofErr w:type="spellEnd"/>
       <w:r>
         <w:t xml:space="preserve"> (clase Java), que puede ejecutarse en cualquier máquina virtual Java (JVM) sin importar la arquitectura de la computadora subyacente.</w:t>
       </w:r>
@@ -15147,12 +16272,42 @@
       <w:r>
         <w:t xml:space="preserve">iglas en inglés de </w:t>
       </w:r>
+      <w:proofErr w:type="spellStart"/>
       <w:r>
         <w:rPr>
           <w:i/>
         </w:rPr>
-        <w:t>eXtensible Markup Language</w:t>
-      </w:r>
+        <w:t>eXtensible</w:t>
+      </w:r>
+      <w:proofErr w:type="spellEnd"/>
+      <w:r>
+        <w:rPr>
+          <w:i/>
+        </w:rPr>
+        <w:t xml:space="preserve"> </w:t>
+      </w:r>
+      <w:proofErr w:type="spellStart"/>
+      <w:r>
+        <w:rPr>
+          <w:i/>
+        </w:rPr>
+        <w:t>Markup</w:t>
+      </w:r>
+      <w:proofErr w:type="spellEnd"/>
+      <w:r>
+        <w:rPr>
+          <w:i/>
+        </w:rPr>
+        <w:t xml:space="preserve"> </w:t>
+      </w:r>
+      <w:proofErr w:type="spellStart"/>
+      <w:r>
+        <w:rPr>
+          <w:i/>
+        </w:rPr>
+        <w:t>Language</w:t>
+      </w:r>
+      <w:proofErr w:type="spellEnd"/>
       <w:r>
         <w:t>, traducido como "Lenguaje de Marcado Extensible" o "Lenguaje de Marcas Extensible", es un meta-lenguaje que permite definir lenguajes de marcas desarrollado por el</w:t>
       </w:r>
@@ -15257,12 +16412,42 @@
       <w:r>
         <w:t xml:space="preserve">un Entorno de Desarrollo Integrado (IDE, por sus siglas en inglés, </w:t>
       </w:r>
+      <w:proofErr w:type="spellStart"/>
       <w:r>
         <w:rPr>
           <w:i/>
         </w:rPr>
-        <w:t>Integrated Development Environment</w:t>
-      </w:r>
+        <w:t>Integrated</w:t>
+      </w:r>
+      <w:proofErr w:type="spellEnd"/>
+      <w:r>
+        <w:rPr>
+          <w:i/>
+        </w:rPr>
+        <w:t xml:space="preserve"> </w:t>
+      </w:r>
+      <w:proofErr w:type="spellStart"/>
+      <w:r>
+        <w:rPr>
+          <w:i/>
+        </w:rPr>
+        <w:t>Development</w:t>
+      </w:r>
+      <w:proofErr w:type="spellEnd"/>
+      <w:r>
+        <w:rPr>
+          <w:i/>
+        </w:rPr>
+        <w:t xml:space="preserve"> </w:t>
+      </w:r>
+      <w:proofErr w:type="spellStart"/>
+      <w:r>
+        <w:rPr>
+          <w:i/>
+        </w:rPr>
+        <w:t>Environment</w:t>
+      </w:r>
+      <w:proofErr w:type="spellEnd"/>
       <w:r>
         <w:t>). Un IDE es un programa informático compuesto por un conjunto de herramientas de programación, orientado a</w:t>
       </w:r>
@@ -15283,17 +16468,30 @@
         <w:t>1.4.2.1</w:t>
       </w:r>
       <w:r>
-        <w:t xml:space="preserve"> Visual Studio Code</w:t>
+        <w:t xml:space="preserve"> Visual Studio </w:t>
+      </w:r>
+      <w:proofErr w:type="spellStart"/>
+      <w:r>
+        <w:t>Code</w:t>
       </w:r>
       <w:bookmarkEnd w:id="89"/>
+      <w:proofErr w:type="spellEnd"/>
     </w:p>
     <w:p>
       <w:r>
         <w:rPr>
           <w:i/>
         </w:rPr>
-        <w:t>Visual Studio Code</w:t>
-      </w:r>
+        <w:t xml:space="preserve">Visual Studio </w:t>
+      </w:r>
+      <w:proofErr w:type="spellStart"/>
+      <w:r>
+        <w:rPr>
+          <w:i/>
+        </w:rPr>
+        <w:t>Code</w:t>
+      </w:r>
+      <w:proofErr w:type="spellEnd"/>
       <w:r>
         <w:t xml:space="preserve"> es un edi</w:t>
       </w:r>
@@ -15310,13 +16508,23 @@
         <w:t xml:space="preserve"> ligero que es</w:t>
       </w:r>
       <w:r>
-        <w:t>tá disponible para Windows, MacOS</w:t>
-      </w:r>
+        <w:t xml:space="preserve">tá disponible para Windows, </w:t>
+      </w:r>
+      <w:proofErr w:type="spellStart"/>
+      <w:r>
+        <w:t>MacOS</w:t>
+      </w:r>
+      <w:proofErr w:type="spellEnd"/>
       <w:r>
         <w:t xml:space="preserve"> y Linux. Viene con soporte integrado para JavaScript, </w:t>
       </w:r>
-      <w:r>
-        <w:t>TypeScript,</w:t>
+      <w:proofErr w:type="spellStart"/>
+      <w:r>
+        <w:t>TypeScript</w:t>
+      </w:r>
+      <w:proofErr w:type="spellEnd"/>
+      <w:r>
+        <w:t>,</w:t>
       </w:r>
       <w:r>
         <w:t xml:space="preserve"> Node.js y tiene un rico ecosistema de </w:t>
@@ -15328,14 +16536,32 @@
         <w:t>como C</w:t>
       </w:r>
       <w:r>
-        <w:t xml:space="preserve"> ++, C #, Java, Python, PHP, Go y Runtimes </w:t>
+        <w:t xml:space="preserve"> ++, C #, Java, Python, PHP, </w:t>
+      </w:r>
+      <w:proofErr w:type="spellStart"/>
+      <w:r>
+        <w:t>Go</w:t>
+      </w:r>
+      <w:proofErr w:type="spellEnd"/>
+      <w:r>
+        <w:t xml:space="preserve"> y </w:t>
+      </w:r>
+      <w:proofErr w:type="spellStart"/>
+      <w:r>
+        <w:t>Runtimes</w:t>
+      </w:r>
+      <w:proofErr w:type="spellEnd"/>
+      <w:r>
+        <w:t xml:space="preserve"> </w:t>
       </w:r>
       <w:r>
         <w:t xml:space="preserve">como .NET y </w:t>
       </w:r>
+      <w:proofErr w:type="spellStart"/>
       <w:r>
         <w:t>Unity</w:t>
       </w:r>
+      <w:proofErr w:type="spellEnd"/>
       <w:r>
         <w:t>.</w:t>
       </w:r>
@@ -15346,10 +16572,50 @@
         <w:t>Se</w:t>
       </w:r>
       <w:r>
-        <w:t xml:space="preserve"> basa en Electron, un framework que se utiliza para implementar aplicaciones Node.js para el escritorio, que se ejecuta en el motor de diseño Blink. Aunque utiliza el framework Electron, el software no usa Atom y en su lugar emp</w:t>
-      </w:r>
-      <w:r>
-        <w:t>lea el mismo componente editor "Monaco"</w:t>
+        <w:t xml:space="preserve"> basa en </w:t>
+      </w:r>
+      <w:proofErr w:type="spellStart"/>
+      <w:r>
+        <w:t>Electron</w:t>
+      </w:r>
+      <w:proofErr w:type="spellEnd"/>
+      <w:r>
+        <w:t xml:space="preserve">, un framework que se utiliza para implementar aplicaciones Node.js para el escritorio, que se ejecuta en el motor de diseño </w:t>
+      </w:r>
+      <w:proofErr w:type="spellStart"/>
+      <w:r>
+        <w:t>Blink</w:t>
+      </w:r>
+      <w:proofErr w:type="spellEnd"/>
+      <w:r>
+        <w:t xml:space="preserve">. Aunque utiliza el framework </w:t>
+      </w:r>
+      <w:proofErr w:type="spellStart"/>
+      <w:r>
+        <w:t>Electron</w:t>
+      </w:r>
+      <w:proofErr w:type="spellEnd"/>
+      <w:r>
+        <w:t xml:space="preserve">, el software no usa </w:t>
+      </w:r>
+      <w:proofErr w:type="spellStart"/>
+      <w:r>
+        <w:t>Atom</w:t>
+      </w:r>
+      <w:proofErr w:type="spellEnd"/>
+      <w:r>
+        <w:t xml:space="preserve"> y en su lugar emp</w:t>
+      </w:r>
+      <w:r>
+        <w:t>lea el mismo componente editor "</w:t>
+      </w:r>
+      <w:proofErr w:type="spellStart"/>
+      <w:r>
+        <w:t>Monaco</w:t>
+      </w:r>
+      <w:proofErr w:type="spellEnd"/>
+      <w:r>
+        <w:t>"</w:t>
       </w:r>
       <w:r>
         <w:t xml:space="preserve"> utilizado en </w:t>
@@ -15358,8 +16624,30 @@
         <w:rPr>
           <w:i/>
         </w:rPr>
-        <w:t>Visual Studio Team Services</w:t>
-      </w:r>
+        <w:t xml:space="preserve">Visual Studio </w:t>
+      </w:r>
+      <w:proofErr w:type="spellStart"/>
+      <w:r>
+        <w:rPr>
+          <w:i/>
+        </w:rPr>
+        <w:t>Team</w:t>
+      </w:r>
+      <w:proofErr w:type="spellEnd"/>
+      <w:r>
+        <w:rPr>
+          <w:i/>
+        </w:rPr>
+        <w:t xml:space="preserve"> </w:t>
+      </w:r>
+      <w:proofErr w:type="spellStart"/>
+      <w:r>
+        <w:rPr>
+          <w:i/>
+        </w:rPr>
+        <w:t>Services</w:t>
+      </w:r>
+      <w:proofErr w:type="spellEnd"/>
       <w:r>
         <w:t xml:space="preserve"> (anteriormente llamado </w:t>
       </w:r>
@@ -15375,10 +16663,26 @@
     </w:p>
     <w:p>
       <w:r>
-        <w:t xml:space="preserve">Cuenta con potentes herramientas de desarrollo como el auto completamiento y depuración de código IntelliSense. </w:t>
-      </w:r>
-      <w:r>
-        <w:t>VS Code también se integra c</w:t>
+        <w:t xml:space="preserve">Cuenta con potentes herramientas de desarrollo como el auto completamiento y depuración de código </w:t>
+      </w:r>
+      <w:proofErr w:type="spellStart"/>
+      <w:r>
+        <w:t>IntelliSense</w:t>
+      </w:r>
+      <w:proofErr w:type="spellEnd"/>
+      <w:r>
+        <w:t xml:space="preserve">. </w:t>
+      </w:r>
+      <w:r>
+        <w:t xml:space="preserve">VS </w:t>
+      </w:r>
+      <w:proofErr w:type="spellStart"/>
+      <w:r>
+        <w:t>Code</w:t>
+      </w:r>
+      <w:proofErr w:type="spellEnd"/>
+      <w:r>
+        <w:t xml:space="preserve"> también se integra c</w:t>
       </w:r>
       <w:r>
         <w:t>on herramientas de</w:t>
@@ -15390,7 +16694,15 @@
         <w:t>an los flujos de trabajo. E</w:t>
       </w:r>
       <w:r>
-        <w:t xml:space="preserve">s compatible con Git, por lo que </w:t>
+        <w:t xml:space="preserve">s compatible con </w:t>
+      </w:r>
+      <w:proofErr w:type="spellStart"/>
+      <w:r>
+        <w:t>Git</w:t>
+      </w:r>
+      <w:proofErr w:type="spellEnd"/>
+      <w:r>
+        <w:t xml:space="preserve">, por lo que </w:t>
       </w:r>
       <w:r>
         <w:t xml:space="preserve">se </w:t>
@@ -15402,10 +16714,18 @@
         <w:t xml:space="preserve"> T</w:t>
       </w:r>
       <w:r>
-        <w:t>ambién incluye herramientas excelentes para tecnologías web como JSX / Reac</w:t>
-      </w:r>
-      <w:r>
-        <w:t>t, HTML, CSS, SCSS,</w:t>
+        <w:t xml:space="preserve">ambién incluye herramientas excelentes para tecnologías web como JSX / </w:t>
+      </w:r>
+      <w:proofErr w:type="spellStart"/>
+      <w:r>
+        <w:t>Reac</w:t>
+      </w:r>
+      <w:r>
+        <w:t>t</w:t>
+      </w:r>
+      <w:proofErr w:type="spellEnd"/>
+      <w:r>
+        <w:t>, HTML, CSS, SCSS,</w:t>
       </w:r>
       <w:r>
         <w:t xml:space="preserve"> y JSON por lo que lo hace de esta herramienta la ideal para la realización de la aplicación web planteada </w:t>
@@ -15473,7 +16793,15 @@
         </w:numPr>
       </w:pPr>
       <w:r>
-        <w:t>Las posibilidades que brinda al ser completamente compatible con Git.</w:t>
+        <w:t xml:space="preserve">Las posibilidades que brinda al ser completamente compatible con </w:t>
+      </w:r>
+      <w:proofErr w:type="spellStart"/>
+      <w:r>
+        <w:t>Git</w:t>
+      </w:r>
+      <w:proofErr w:type="spellEnd"/>
+      <w:r>
+        <w:t>.</w:t>
       </w:r>
     </w:p>
     <w:p>
@@ -15529,7 +16857,39 @@
     </w:p>
     <w:p>
       <w:r>
-        <w:t>Concebido como un entorno de ejecución de JavaScript orientado a eventos asíncronos, Node está diseñado para construir aplicaciones en red escalables. Por cada conexión el callback será ejecutado, sin embargo si no hay trabajo que hacer Node estará durmiendo.</w:t>
+        <w:t xml:space="preserve">Concebido como un entorno de ejecución de JavaScript orientado a eventos asíncronos, </w:t>
+      </w:r>
+      <w:proofErr w:type="spellStart"/>
+      <w:r>
+        <w:t>Node</w:t>
+      </w:r>
+      <w:proofErr w:type="spellEnd"/>
+      <w:r>
+        <w:t xml:space="preserve"> está diseñado para construir aplicaciones en red escalables. Por cada conexión el </w:t>
+      </w:r>
+      <w:proofErr w:type="spellStart"/>
+      <w:r>
+        <w:t>callback</w:t>
+      </w:r>
+      <w:proofErr w:type="spellEnd"/>
+      <w:r>
+        <w:t xml:space="preserve"> será ejecutado, sin </w:t>
+      </w:r>
+      <w:proofErr w:type="gramStart"/>
+      <w:r>
+        <w:t>embargo</w:t>
+      </w:r>
+      <w:proofErr w:type="gramEnd"/>
+      <w:r>
+        <w:t xml:space="preserve"> si no hay trabajo que hacer </w:t>
+      </w:r>
+      <w:proofErr w:type="spellStart"/>
+      <w:r>
+        <w:t>Node</w:t>
+      </w:r>
+      <w:proofErr w:type="spellEnd"/>
+      <w:r>
+        <w:t xml:space="preserve"> estará durmiendo.</w:t>
       </w:r>
       <w:r>
         <w:t xml:space="preserve"> </w:t>
@@ -15540,7 +16900,31 @@
     </w:p>
     <w:p>
       <w:r>
-        <w:t>Las operaciones de redes basadas en hilos son relativamente ineficientes y son muy difíciles de usar. Además, los usuarios de Node están libres de preocupaciones sobre el bloqueo del proceso, ya que no existe. Casi ninguna función en Node realiza I/O directamente, así que el proceso nunca se bloquea. Debido a que no hay bloqueo es muy razonable desarrollar sistemas escalables en Node.</w:t>
+        <w:t xml:space="preserve">Las operaciones de redes basadas en hilos son relativamente ineficientes y son muy difíciles de usar. Además, los usuarios de </w:t>
+      </w:r>
+      <w:proofErr w:type="spellStart"/>
+      <w:r>
+        <w:t>Node</w:t>
+      </w:r>
+      <w:proofErr w:type="spellEnd"/>
+      <w:r>
+        <w:t xml:space="preserve"> están libres de preocupaciones sobre el bloqueo del proceso, ya que no existe. Casi ninguna función en </w:t>
+      </w:r>
+      <w:proofErr w:type="spellStart"/>
+      <w:r>
+        <w:t>Node</w:t>
+      </w:r>
+      <w:proofErr w:type="spellEnd"/>
+      <w:r>
+        <w:t xml:space="preserve"> realiza I/O directamente, así que el proceso nunca se bloquea. Debido a que no hay bloqueo es muy razonable desarrollar sistemas escalables en </w:t>
+      </w:r>
+      <w:proofErr w:type="spellStart"/>
+      <w:r>
+        <w:t>Node</w:t>
+      </w:r>
+      <w:proofErr w:type="spellEnd"/>
+      <w:r>
+        <w:t>.</w:t>
       </w:r>
       <w:r>
         <w:t xml:space="preserve"> </w:t>
@@ -15571,11 +16955,19 @@
       <w:r>
         <w:t xml:space="preserve">iene un diseño similar y está influenciado por sistemas como </w:t>
       </w:r>
+      <w:proofErr w:type="spellStart"/>
       <w:r>
         <w:rPr>
           <w:i/>
         </w:rPr>
-        <w:t>Event Machine</w:t>
+        <w:t>Event</w:t>
+      </w:r>
+      <w:proofErr w:type="spellEnd"/>
+      <w:r>
+        <w:rPr>
+          <w:i/>
+        </w:rPr>
+        <w:t xml:space="preserve"> Machine</w:t>
       </w:r>
       <w:r>
         <w:t xml:space="preserve"> de Ruby o</w:t>
@@ -15583,21 +16975,33 @@
       <w:r>
         <w:t xml:space="preserve"> </w:t>
       </w:r>
+      <w:proofErr w:type="spellStart"/>
       <w:r>
         <w:rPr>
           <w:i/>
         </w:rPr>
         <w:t>Twisted</w:t>
       </w:r>
-      <w:r>
-        <w:t xml:space="preserve"> de Python. Node lleva el modelo de eventos un poco más allá, este presenta un bucle de eventos como un entorno en vez de una librería. En otros sistemas siempre existe una llamada que bloquea para iniciar el bucle de eventos. El comportamiento es típicamente definido a través de </w:t>
-      </w:r>
+      <w:proofErr w:type="spellEnd"/>
+      <w:r>
+        <w:t xml:space="preserve"> de Python. </w:t>
+      </w:r>
+      <w:proofErr w:type="spellStart"/>
+      <w:r>
+        <w:t>Node</w:t>
+      </w:r>
+      <w:proofErr w:type="spellEnd"/>
+      <w:r>
+        <w:t xml:space="preserve"> lleva el modelo de eventos un poco más allá, este presenta un bucle de eventos como un entorno en vez de una librería. En otros sistemas siempre existe una llamada que bloquea para iniciar el bucle de eventos. El comportamiento es típicamente definido a través de </w:t>
+      </w:r>
+      <w:proofErr w:type="spellStart"/>
       <w:r>
         <w:rPr>
           <w:i/>
         </w:rPr>
         <w:t>callbacks</w:t>
       </w:r>
+      <w:proofErr w:type="spellEnd"/>
       <w:r>
         <w:t xml:space="preserve"> al inicio del </w:t>
       </w:r>
@@ -15610,21 +17014,63 @@
       <w:r>
         <w:t xml:space="preserve"> y al final se inicia el servidor mediante una llamada de bloqueo como </w:t>
       </w:r>
+      <w:proofErr w:type="spellStart"/>
+      <w:proofErr w:type="gramStart"/>
       <w:r>
         <w:rPr>
           <w:rFonts w:ascii="Courier New" w:hAnsi="Courier New" w:cs="Courier New"/>
         </w:rPr>
-        <w:t>EventMachine::run()</w:t>
-      </w:r>
-      <w:r>
-        <w:t xml:space="preserve">. En Node no existe esta llamada. Node simplemente ingresa el bucle de eventos después de ejecutar el script de entrada. Node sale del bucle de eventos cuando no hay más </w:t>
-      </w:r>
+        <w:t>EventMachine</w:t>
+      </w:r>
+      <w:proofErr w:type="spellEnd"/>
+      <w:r>
+        <w:rPr>
+          <w:rFonts w:ascii="Courier New" w:hAnsi="Courier New" w:cs="Courier New"/>
+        </w:rPr>
+        <w:t>::</w:t>
+      </w:r>
+      <w:proofErr w:type="gramEnd"/>
+      <w:r>
+        <w:rPr>
+          <w:rFonts w:ascii="Courier New" w:hAnsi="Courier New" w:cs="Courier New"/>
+        </w:rPr>
+        <w:t>run()</w:t>
+      </w:r>
+      <w:r>
+        <w:t xml:space="preserve">. En </w:t>
+      </w:r>
+      <w:proofErr w:type="spellStart"/>
+      <w:r>
+        <w:t>Node</w:t>
+      </w:r>
+      <w:proofErr w:type="spellEnd"/>
+      <w:r>
+        <w:t xml:space="preserve"> no existe esta llamada. </w:t>
+      </w:r>
+      <w:proofErr w:type="spellStart"/>
+      <w:r>
+        <w:t>Node</w:t>
+      </w:r>
+      <w:proofErr w:type="spellEnd"/>
+      <w:r>
+        <w:t xml:space="preserve"> simplemente ingresa el bucle de eventos después de ejecutar el script de entrada. </w:t>
+      </w:r>
+      <w:proofErr w:type="spellStart"/>
+      <w:r>
+        <w:t>Node</w:t>
+      </w:r>
+      <w:proofErr w:type="spellEnd"/>
+      <w:r>
+        <w:t xml:space="preserve"> sale del bucle de eventos cuando no hay más </w:t>
+      </w:r>
+      <w:proofErr w:type="spellStart"/>
       <w:r>
         <w:rPr>
           <w:i/>
         </w:rPr>
         <w:t>callbacks</w:t>
       </w:r>
+      <w:proofErr w:type="spellEnd"/>
       <w:r>
         <w:t xml:space="preserve"> que ejecutar. Se comporta de una forma similar</w:t>
       </w:r>
@@ -15640,16 +17086,34 @@
     </w:p>
     <w:p>
       <w:r>
-        <w:t xml:space="preserve">HTTP es ciudadano de primera clase en Node, diseñado con operaciones de </w:t>
-      </w:r>
+        <w:t xml:space="preserve">HTTP es ciudadano de primera clase en </w:t>
+      </w:r>
+      <w:proofErr w:type="spellStart"/>
+      <w:r>
+        <w:t>Node</w:t>
+      </w:r>
+      <w:proofErr w:type="spellEnd"/>
+      <w:r>
+        <w:t xml:space="preserve">, diseñado con operaciones de </w:t>
+      </w:r>
+      <w:proofErr w:type="spellStart"/>
       <w:r>
         <w:rPr>
           <w:i/>
         </w:rPr>
         <w:t>streaming</w:t>
       </w:r>
-      <w:r>
-        <w:t xml:space="preserve"> y baja latencia en mente. Esto hace a Node candidato para ser la base de u</w:t>
+      <w:proofErr w:type="spellEnd"/>
+      <w:r>
+        <w:t xml:space="preserve"> y baja latencia en mente. Esto hace a </w:t>
+      </w:r>
+      <w:proofErr w:type="spellStart"/>
+      <w:r>
+        <w:t>Node</w:t>
+      </w:r>
+      <w:proofErr w:type="spellEnd"/>
+      <w:r>
+        <w:t xml:space="preserve"> candidato para ser la base de u</w:t>
       </w:r>
       <w:r>
         <w:t>na librería o un framework web.</w:t>
@@ -15678,7 +17142,15 @@
     </w:p>
     <w:p>
       <w:r>
-        <w:t xml:space="preserve">Solo porque Node esté diseñado sin hilos, no significa que </w:t>
+        <w:t xml:space="preserve">Solo porque </w:t>
+      </w:r>
+      <w:proofErr w:type="spellStart"/>
+      <w:r>
+        <w:t>Node</w:t>
+      </w:r>
+      <w:proofErr w:type="spellEnd"/>
+      <w:r>
+        <w:t xml:space="preserve"> esté diseñado sin hilos, no significa que </w:t>
       </w:r>
       <w:r>
         <w:t>no se pueda</w:t>
@@ -15686,12 +17158,14 @@
       <w:r>
         <w:t xml:space="preserve"> aprovechar los múltiples </w:t>
       </w:r>
+      <w:proofErr w:type="spellStart"/>
       <w:r>
         <w:rPr>
           <w:i/>
         </w:rPr>
         <w:t>cores</w:t>
       </w:r>
+      <w:proofErr w:type="spellEnd"/>
       <w:r>
         <w:t xml:space="preserve"> de</w:t>
       </w:r>
@@ -15707,23 +17181,49 @@
       <w:r>
         <w:t xml:space="preserve"> API </w:t>
       </w:r>
+      <w:proofErr w:type="spellStart"/>
       <w:r>
         <w:rPr>
           <w:rFonts w:ascii="Courier New" w:hAnsi="Courier New" w:cs="Courier New"/>
         </w:rPr>
-        <w:t>child_process.fork()</w:t>
+        <w:t>child_</w:t>
+      </w:r>
+      <w:proofErr w:type="gramStart"/>
+      <w:r>
+        <w:rPr>
+          <w:rFonts w:ascii="Courier New" w:hAnsi="Courier New" w:cs="Courier New"/>
+        </w:rPr>
+        <w:t>process.fork</w:t>
+      </w:r>
+      <w:proofErr w:type="spellEnd"/>
+      <w:proofErr w:type="gramEnd"/>
+      <w:r>
+        <w:rPr>
+          <w:rFonts w:ascii="Courier New" w:hAnsi="Courier New" w:cs="Courier New"/>
+        </w:rPr>
+        <w:t>()</w:t>
       </w:r>
       <w:r>
         <w:t xml:space="preserve">, la cual está diseñada para comunicarse fácilmente con el proceso principal. Construida sobre la misma interfaz está el módulo </w:t>
       </w:r>
+      <w:proofErr w:type="spellStart"/>
       <w:r>
         <w:rPr>
           <w:rFonts w:ascii="Courier New" w:hAnsi="Courier New" w:cs="Courier New"/>
         </w:rPr>
         <w:t>cluster</w:t>
       </w:r>
-      <w:r>
-        <w:t>, el cual permite compartir sockets entre procesos para activar el balanceo de cargas en sus múltiples cores.</w:t>
+      <w:proofErr w:type="spellEnd"/>
+      <w:r>
+        <w:t xml:space="preserve">, el cual permite compartir sockets entre procesos para activar el balanceo de cargas en sus múltiples </w:t>
+      </w:r>
+      <w:proofErr w:type="spellStart"/>
+      <w:r>
+        <w:t>cores</w:t>
+      </w:r>
+      <w:proofErr w:type="spellEnd"/>
+      <w:r>
+        <w:t>.</w:t>
       </w:r>
       <w:r>
         <w:t xml:space="preserve"> </w:t>
@@ -15767,8 +17267,21 @@
           <w:numId w:val="18"/>
         </w:numPr>
       </w:pPr>
-      <w:r>
-        <w:t>Node ha sido diseñado para optimizar el rendimiento y la escalabilidad en aplicaciones web y es un muy buen complemento para muchos problemas comunes de desarrollo web (ej, aplicaciones web en tiempo real).</w:t>
+      <w:proofErr w:type="spellStart"/>
+      <w:r>
+        <w:t>Node</w:t>
+      </w:r>
+      <w:proofErr w:type="spellEnd"/>
+      <w:r>
+        <w:t xml:space="preserve"> ha sido diseñado para optimizar el rendimiento y la escalabilidad en aplicaciones web y es un muy buen complemento para muchos problemas comunes de desarrollo web (</w:t>
+      </w:r>
+      <w:proofErr w:type="spellStart"/>
+      <w:r>
+        <w:t>ej</w:t>
+      </w:r>
+      <w:proofErr w:type="spellEnd"/>
+      <w:r>
+        <w:t>, aplicaciones web en tiempo real).</w:t>
       </w:r>
     </w:p>
     <w:p>
@@ -15810,13 +17323,43 @@
         </w:numPr>
       </w:pPr>
       <w:r>
-        <w:t xml:space="preserve">El gestor de paquetes de Node (NPM del inglés: </w:t>
-      </w:r>
+        <w:t xml:space="preserve">El gestor de paquetes de </w:t>
+      </w:r>
+      <w:proofErr w:type="spellStart"/>
+      <w:r>
+        <w:t>Node</w:t>
+      </w:r>
+      <w:proofErr w:type="spellEnd"/>
+      <w:r>
+        <w:t xml:space="preserve"> (NPM del inglés: </w:t>
+      </w:r>
+      <w:proofErr w:type="spellStart"/>
       <w:r>
         <w:rPr>
           <w:i/>
         </w:rPr>
-        <w:t>Node Packet Manager</w:t>
+        <w:t>Node</w:t>
+      </w:r>
+      <w:proofErr w:type="spellEnd"/>
+      <w:r>
+        <w:rPr>
+          <w:i/>
+        </w:rPr>
+        <w:t xml:space="preserve"> </w:t>
+      </w:r>
+      <w:proofErr w:type="spellStart"/>
+      <w:r>
+        <w:rPr>
+          <w:i/>
+        </w:rPr>
+        <w:t>Packet</w:t>
+      </w:r>
+      <w:proofErr w:type="spellEnd"/>
+      <w:r>
+        <w:rPr>
+          <w:i/>
+        </w:rPr>
+        <w:t xml:space="preserve"> Manager</w:t>
       </w:r>
       <w:r>
         <w:t>) proporciona acceso a cientos o miles de paquetes reutilizables.</w:t>
@@ -15838,25 +17381,80 @@
     </w:p>
     <w:p>
       <w:r>
-        <w:t>Express.js es un framework para Node.js que sirve para ayudarnos a crear aplicaciones web en menos tiempo ya que proporciona funcionalidades como el enrutamiento, opciones para gestionar sesiones y cookies entre otras. Está basado en Connect, que a su vez es un framework basado en HTTP para Node.js. Podemos decir que Connect tiene todas las opciones del módulo http que viene por defecto con Node y le suma funcionalidades. A su vez, Express hace lo mismo con Connect, con lo que tenemos un framwork ligero, rápido y muy útil</w:t>
-      </w:r>
-    </w:p>
-    <w:p>
-      <w:r>
-        <w:t xml:space="preserve">Express es el framework web más popular de Node, y es la librería subyacente para un gran número de otros </w:t>
-      </w:r>
+        <w:t xml:space="preserve">Express.js es un framework para Node.js que sirve para ayudarnos a crear aplicaciones web en menos tiempo ya que proporciona funcionalidades como el enrutamiento, opciones para gestionar sesiones y cookies entre otras. Está basado en </w:t>
+      </w:r>
+      <w:proofErr w:type="spellStart"/>
+      <w:r>
+        <w:t>Connect</w:t>
+      </w:r>
+      <w:proofErr w:type="spellEnd"/>
+      <w:r>
+        <w:t xml:space="preserve">, que a su vez es un framework basado en HTTP para Node.js. Podemos decir que </w:t>
+      </w:r>
+      <w:proofErr w:type="spellStart"/>
+      <w:r>
+        <w:t>Connect</w:t>
+      </w:r>
+      <w:proofErr w:type="spellEnd"/>
+      <w:r>
+        <w:t xml:space="preserve"> tiene todas las opciones del módulo http que viene por defecto con </w:t>
+      </w:r>
+      <w:proofErr w:type="spellStart"/>
+      <w:r>
+        <w:t>Node</w:t>
+      </w:r>
+      <w:proofErr w:type="spellEnd"/>
+      <w:r>
+        <w:t xml:space="preserve"> y le suma funcionalidades. A su vez, Express hace lo mismo con </w:t>
+      </w:r>
+      <w:proofErr w:type="spellStart"/>
+      <w:r>
+        <w:t>Connect</w:t>
+      </w:r>
+      <w:proofErr w:type="spellEnd"/>
+      <w:r>
+        <w:t xml:space="preserve">, con lo que tenemos un </w:t>
+      </w:r>
+      <w:proofErr w:type="spellStart"/>
+      <w:r>
+        <w:t>framwork</w:t>
+      </w:r>
+      <w:proofErr w:type="spellEnd"/>
+      <w:r>
+        <w:t xml:space="preserve"> ligero, rápido y muy útil</w:t>
+      </w:r>
+    </w:p>
+    <w:p>
+      <w:r>
+        <w:t xml:space="preserve">Express es el framework web más popular de </w:t>
+      </w:r>
+      <w:proofErr w:type="spellStart"/>
+      <w:r>
+        <w:t>Node</w:t>
+      </w:r>
+      <w:proofErr w:type="spellEnd"/>
+      <w:r>
+        <w:t xml:space="preserve">, y es la librería subyacente para un gran número de otros </w:t>
+      </w:r>
+      <w:proofErr w:type="spellStart"/>
       <w:r>
         <w:rPr>
           <w:i/>
         </w:rPr>
         <w:t>frameworks</w:t>
       </w:r>
+      <w:proofErr w:type="spellEnd"/>
       <w:r>
         <w:t xml:space="preserve"> </w:t>
       </w:r>
       <w:r>
-        <w:t>populares web de Node</w:t>
-      </w:r>
+        <w:t xml:space="preserve">populares web de </w:t>
+      </w:r>
+      <w:proofErr w:type="spellStart"/>
+      <w:r>
+        <w:t>Node</w:t>
+      </w:r>
+      <w:proofErr w:type="spellEnd"/>
       <w:r>
         <w:t>.</w:t>
       </w:r>
@@ -15899,14 +17497,24 @@
         <w:lastRenderedPageBreak/>
         <w:t>Express posee métodos para especificar que función ha de ser llamada dependiendo del verbo HTTP usado en la petición (GET, POST, SET, etc.) y la estructura de la URL ("ruta"). También tiene los métodos para especificar que plantilla ("</w:t>
       </w:r>
+      <w:proofErr w:type="spellStart"/>
       <w:r>
         <w:rPr>
           <w:i/>
         </w:rPr>
         <w:t>view</w:t>
       </w:r>
-      <w:r>
-        <w:t xml:space="preserve">") o gestor de visualización utilizar, donde están guardadas las plantillas de HTML que han de usarse y como generar la visualización adecuada para cada caso. El middleware de Express, puede usarse también para añadir funcionalidades para la gestión de cookies, sesiones y usuarios, mediante el uso de parámetros, en los métodos POST/GET.  Puede utilizarse además cualquier sistema de trabajo con bases de datos, que sea soportado por Node (Express no especifica ningún método preferido para trabajar con bases de datos). </w:t>
+      <w:proofErr w:type="spellEnd"/>
+      <w:r>
+        <w:t xml:space="preserve">") o gestor de visualización utilizar, donde están guardadas las plantillas de HTML que han de usarse y como generar la visualización adecuada para cada caso. El middleware de Express, puede usarse también para añadir funcionalidades para la gestión de cookies, sesiones y usuarios, mediante el uso de parámetros, en los métodos POST/GET.  Puede utilizarse además cualquier sistema de trabajo con bases de datos, que sea soportado por </w:t>
+      </w:r>
+      <w:proofErr w:type="spellStart"/>
+      <w:r>
+        <w:t>Node</w:t>
+      </w:r>
+      <w:proofErr w:type="spellEnd"/>
+      <w:r>
+        <w:t xml:space="preserve"> (Express no especifica ningún método preferido para trabajar con bases de datos). </w:t>
       </w:r>
       <w:r>
         <w:fldChar w:fldCharType="begin" w:fldLock="1"/>
@@ -15953,7 +17561,15 @@
         </w:numPr>
       </w:pPr>
       <w:r>
-        <w:t>Integración con motores de renderización de "vistas" para generar respuestas mediante la introducción de datos en plantillas.</w:t>
+        <w:t xml:space="preserve">Integración con motores de </w:t>
+      </w:r>
+      <w:proofErr w:type="spellStart"/>
+      <w:r>
+        <w:t>renderización</w:t>
+      </w:r>
+      <w:proofErr w:type="spellEnd"/>
+      <w:r>
+        <w:t xml:space="preserve"> de "vistas" para generar respuestas mediante la introducción de datos en plantillas.</w:t>
       </w:r>
     </w:p>
     <w:p>
@@ -15965,7 +17581,15 @@
         </w:numPr>
       </w:pPr>
       <w:r>
-        <w:t>Establecer ajustes de aplicaciones web como qué puerto usar para conectar, y la localización de las plantillas que se utilizan para renderizar la respuesta.</w:t>
+        <w:t xml:space="preserve">Establecer ajustes de aplicaciones web como qué puerto usar para conectar, y la localización de las plantillas que se utilizan para </w:t>
+      </w:r>
+      <w:proofErr w:type="spellStart"/>
+      <w:r>
+        <w:t>renderizar</w:t>
+      </w:r>
+      <w:proofErr w:type="spellEnd"/>
+      <w:r>
+        <w:t xml:space="preserve"> la respuesta.</w:t>
       </w:r>
     </w:p>
     <w:p>
@@ -15990,13 +17614,23 @@
         <w:t>1.4.2.4</w:t>
       </w:r>
       <w:r>
-        <w:t xml:space="preserve"> jQuery</w:t>
+        <w:t xml:space="preserve"> </w:t>
+      </w:r>
+      <w:proofErr w:type="spellStart"/>
+      <w:r>
+        <w:t>jQuery</w:t>
       </w:r>
       <w:bookmarkEnd w:id="92"/>
-    </w:p>
-    <w:p>
-      <w:r>
-        <w:t xml:space="preserve">jQuery es una biblioteca de JavaScript rápida, </w:t>
+      <w:proofErr w:type="spellEnd"/>
+    </w:p>
+    <w:p>
+      <w:proofErr w:type="spellStart"/>
+      <w:r>
+        <w:t>jQuery</w:t>
+      </w:r>
+      <w:proofErr w:type="spellEnd"/>
+      <w:r>
+        <w:t xml:space="preserve"> es una biblioteca de JavaScript rápida, </w:t>
       </w:r>
       <w:r>
         <w:t xml:space="preserve">pequeña y con muchas funciones </w:t>
@@ -16057,8 +17691,13 @@
       </w:r>
     </w:p>
     <w:p>
-      <w:r>
-        <w:t xml:space="preserve">jQuery proporciona una capa de abstracción de propósito general para los scripts web comunes, y por lo tanto es útil en casi todas las situaciones de scripting. Su naturaleza </w:t>
+      <w:proofErr w:type="spellStart"/>
+      <w:r>
+        <w:t>jQuery</w:t>
+      </w:r>
+      <w:proofErr w:type="spellEnd"/>
+      <w:r>
+        <w:t xml:space="preserve"> proporciona una capa de abstracción de propósito general para los scripts web comunes, y por lo tanto es útil en casi todas las situaciones de scripting. Su naturaleza </w:t>
       </w:r>
       <w:r>
         <w:t xml:space="preserve">es </w:t>
@@ -16094,11 +17733,24 @@
         <w:t>s la bibliotec</w:t>
       </w:r>
       <w:r>
-        <w:t>a más empleada de JavaScript. JQ</w:t>
-      </w:r>
-      <w:r>
-        <w:t>uery fue creado por John Resig</w:t>
-      </w:r>
+        <w:t xml:space="preserve">a más empleada de JavaScript. </w:t>
+      </w:r>
+      <w:proofErr w:type="spellStart"/>
+      <w:r>
+        <w:t>JQ</w:t>
+      </w:r>
+      <w:r>
+        <w:t>uery</w:t>
+      </w:r>
+      <w:proofErr w:type="spellEnd"/>
+      <w:r>
+        <w:t xml:space="preserve"> fue creado por John </w:t>
+      </w:r>
+      <w:proofErr w:type="spellStart"/>
+      <w:r>
+        <w:t>Resig</w:t>
+      </w:r>
+      <w:proofErr w:type="spellEnd"/>
       <w:r>
         <w:rPr>
           <w:rStyle w:val="Refdenotaalpie"/>
@@ -16199,13 +17851,53 @@
         <w:t>1.4.2.5</w:t>
       </w:r>
       <w:r>
-        <w:t xml:space="preserve"> Bootstrap 4</w:t>
+        <w:t xml:space="preserve"> </w:t>
+      </w:r>
+      <w:proofErr w:type="spellStart"/>
+      <w:r>
+        <w:t>Bootstrap</w:t>
+      </w:r>
+      <w:proofErr w:type="spellEnd"/>
+      <w:r>
+        <w:t xml:space="preserve"> 4</w:t>
       </w:r>
       <w:bookmarkEnd w:id="93"/>
     </w:p>
     <w:p>
       <w:r>
-        <w:t>Es un conjunto de herramientas de código abierto para desarrollar con HTML, CSS y JS y crear proyectos adaptables y móviles en la web. Es la biblioteca de componentes de front-end más popular del mundo. Es posible realizar rápidamente un prototipo de ideas o construir una aplicación completa con variables y combinaciones Sass, sistema de cuadrícula sensible, componentes precompilados extensos y complementos potentes construidos en jQuery.</w:t>
+        <w:t xml:space="preserve">Es un conjunto de herramientas de código abierto para desarrollar con HTML, CSS y JS y crear proyectos adaptables y móviles en la web. Es la biblioteca de componentes de </w:t>
+      </w:r>
+      <w:proofErr w:type="spellStart"/>
+      <w:r>
+        <w:t>front-end</w:t>
+      </w:r>
+      <w:proofErr w:type="spellEnd"/>
+      <w:r>
+        <w:t xml:space="preserve"> más popular del mundo. Es posible realizar rápidamente un prototipo de ideas o construir una aplicación completa con variables y combinaciones </w:t>
+      </w:r>
+      <w:proofErr w:type="spellStart"/>
+      <w:r>
+        <w:t>Sass</w:t>
+      </w:r>
+      <w:proofErr w:type="spellEnd"/>
+      <w:r>
+        <w:t xml:space="preserve">, sistema de cuadrícula sensible, componentes </w:t>
+      </w:r>
+      <w:proofErr w:type="spellStart"/>
+      <w:r>
+        <w:t>precompilados</w:t>
+      </w:r>
+      <w:proofErr w:type="spellEnd"/>
+      <w:r>
+        <w:t xml:space="preserve"> extensos y complementos potentes construidos en </w:t>
+      </w:r>
+      <w:proofErr w:type="spellStart"/>
+      <w:r>
+        <w:t>jQuery</w:t>
+      </w:r>
+      <w:proofErr w:type="spellEnd"/>
+      <w:r>
+        <w:t>.</w:t>
       </w:r>
       <w:r>
         <w:t xml:space="preserve"> </w:t>
@@ -16243,8 +17935,16 @@
         <w:rPr>
           <w:i/>
         </w:rPr>
-        <w:t>Twitter Blueprint</w:t>
-      </w:r>
+        <w:t xml:space="preserve">Twitter </w:t>
+      </w:r>
+      <w:proofErr w:type="spellStart"/>
+      <w:r>
+        <w:rPr>
+          <w:i/>
+        </w:rPr>
+        <w:t>Blueprint</w:t>
+      </w:r>
+      <w:proofErr w:type="spellEnd"/>
       <w:r>
         <w:t xml:space="preserve"> debido a que en realidad nació en las propias oficinas de la compañía. Sus creadores fueron Mark Otto</w:t>
       </w:r>
@@ -16255,8 +17955,13 @@
         <w:footnoteReference w:id="16"/>
       </w:r>
       <w:r>
-        <w:t xml:space="preserve"> y Jacob Thornton</w:t>
-      </w:r>
+        <w:t xml:space="preserve"> y Jacob </w:t>
+      </w:r>
+      <w:proofErr w:type="spellStart"/>
+      <w:r>
+        <w:t>Thornton</w:t>
+      </w:r>
+      <w:proofErr w:type="spellEnd"/>
       <w:r>
         <w:rPr>
           <w:rStyle w:val="Refdenotaalpie"/>
@@ -16270,7 +17975,15 @@
         <w:t>que,</w:t>
       </w:r>
       <w:r>
-        <w:t xml:space="preserve"> en su constante inquietud por mejorar el entorno de desarrollo, llegaron a la conclusión de que podían aportar algo distinto e interesante al entorno de los frameworks. La intención que tenían era aumentar la consistencia que existía entre el uso de diferentes herramientas de desarrollo, algo que no siempre era habitual. Se habían encontrado con defectos, inconsistencias y problemas por la combinación de diferentes herramientas de trabajo y sabían que tenían que cambiar algo para poder continuar trabajando sin invertir grandes volúmenes de tiempo en solucionar errores y poner parches.</w:t>
+        <w:t xml:space="preserve"> en su constante inquietud por mejorar el entorno de desarrollo, llegaron a la conclusión de que podían aportar algo distinto e interesante al entorno de los </w:t>
+      </w:r>
+      <w:proofErr w:type="spellStart"/>
+      <w:r>
+        <w:t>frameworks</w:t>
+      </w:r>
+      <w:proofErr w:type="spellEnd"/>
+      <w:r>
+        <w:t>. La intención que tenían era aumentar la consistencia que existía entre el uso de diferentes herramientas de desarrollo, algo que no siempre era habitual. Se habían encontrado con defectos, inconsistencias y problemas por la combinación de diferentes herramientas de trabajo y sabían que tenían que cambiar algo para poder continuar trabajando sin invertir grandes volúmenes de tiempo en solucionar errores y poner parches.</w:t>
       </w:r>
       <w:r>
         <w:t xml:space="preserve"> </w:t>
@@ -16296,7 +18009,15 @@
     </w:p>
     <w:p>
       <w:r>
-        <w:t xml:space="preserve">Una tecnología como Bootstrap se instaura con solidez debido a lo bien que funciona y a los positivos resultados que es capaz de ofrecer a quienes la utilizan. Hay muchas características destacadas y ventajas que han ayudado a que esta plataforma progrese con éxito. Lo más importante es que simplifica el trabajo y lo hace sin que haya que sacrificar los resultados, la estabilidad, seguridad o </w:t>
+        <w:t xml:space="preserve">Una tecnología como </w:t>
+      </w:r>
+      <w:proofErr w:type="spellStart"/>
+      <w:r>
+        <w:t>Bootstrap</w:t>
+      </w:r>
+      <w:proofErr w:type="spellEnd"/>
+      <w:r>
+        <w:t xml:space="preserve"> se instaura con solidez debido a lo bien que funciona y a los positivos resultados que es capaz de ofrecer a quienes la utilizan. Hay muchas características destacadas y ventajas que han ayudado a que esta plataforma progrese con éxito. Lo más importante es que simplifica el trabajo y lo hace sin que haya que sacrificar los resultados, la estabilidad, seguridad o </w:t>
       </w:r>
       <w:r>
         <w:lastRenderedPageBreak/>
@@ -16346,36 +18067,44 @@
       <w:r>
         <w:t xml:space="preserve">, un ordenador de sobremesa, un </w:t>
       </w:r>
+      <w:proofErr w:type="spellStart"/>
       <w:r>
         <w:t>tablet</w:t>
       </w:r>
+      <w:proofErr w:type="spellEnd"/>
       <w:r>
         <w:t xml:space="preserve"> o un </w:t>
       </w:r>
+      <w:proofErr w:type="spellStart"/>
       <w:r>
         <w:rPr>
           <w:i/>
         </w:rPr>
         <w:t>smartphone</w:t>
       </w:r>
+      <w:proofErr w:type="spellEnd"/>
       <w:r>
         <w:t xml:space="preserve">, la visualización siempre será la óptima. Todo está integrado y es muy personalizable sin tener que contar con grandes conocimientos. También se integra con sistemas de edición y publicación como </w:t>
       </w:r>
+      <w:proofErr w:type="spellStart"/>
       <w:r>
         <w:rPr>
           <w:i/>
         </w:rPr>
         <w:t>Drupal</w:t>
       </w:r>
+      <w:proofErr w:type="spellEnd"/>
       <w:r>
         <w:t xml:space="preserve"> o </w:t>
       </w:r>
+      <w:proofErr w:type="spellStart"/>
       <w:r>
         <w:rPr>
           <w:i/>
         </w:rPr>
         <w:t>WordPress</w:t>
       </w:r>
+      <w:proofErr w:type="spellEnd"/>
       <w:r>
         <w:t>, mientras que no es menos relevante destacar que la comunidad de profesionales que colaboran y tr</w:t>
       </w:r>
@@ -16419,11 +18148,20 @@
       <w:bookmarkEnd w:id="94"/>
     </w:p>
     <w:p>
-      <w:r>
-        <w:t xml:space="preserve">MongoDB </w:t>
-      </w:r>
-      <w:r>
-        <w:t>(del inglés hu</w:t>
+      <w:proofErr w:type="spellStart"/>
+      <w:r>
+        <w:t>MongoDB</w:t>
+      </w:r>
+      <w:proofErr w:type="spellEnd"/>
+      <w:r>
+        <w:t xml:space="preserve"> </w:t>
+      </w:r>
+      <w:r>
+        <w:t xml:space="preserve">(del inglés </w:t>
+      </w:r>
+      <w:proofErr w:type="spellStart"/>
+      <w:r>
+        <w:t>hu</w:t>
       </w:r>
       <w:r>
         <w:rPr>
@@ -16432,19 +18170,44 @@
         <w:t>mongo</w:t>
       </w:r>
       <w:r>
-        <w:t>us, "enorme")</w:t>
+        <w:t>us</w:t>
+      </w:r>
+      <w:proofErr w:type="spellEnd"/>
+      <w:r>
+        <w:t>, "enorme")</w:t>
       </w:r>
       <w:r>
         <w:t xml:space="preserve"> </w:t>
       </w:r>
       <w:r>
-        <w:t>es un sistema de base de datos NoSQL orientado a documentos de código abierto. En lugar de guardar los datos en tablas, tal y como se hace en las bases de datos relacionales, MongoDB guarda estructuras de datos BSON (una especificación similar a JSON) con un esquema dinámico, haciendo que la integración de los datos en ciertas aplicaciones sea más fácil y rápida.</w:t>
+        <w:t xml:space="preserve">es un sistema de base de datos </w:t>
+      </w:r>
+      <w:proofErr w:type="spellStart"/>
+      <w:r>
+        <w:t>NoSQL</w:t>
+      </w:r>
+      <w:proofErr w:type="spellEnd"/>
+      <w:r>
+        <w:t xml:space="preserve"> orientado a documentos de código abierto. En lugar de guardar los datos en tablas, tal y como se hace en las bases de datos relacionales, </w:t>
+      </w:r>
+      <w:proofErr w:type="spellStart"/>
+      <w:r>
+        <w:t>MongoDB</w:t>
+      </w:r>
+      <w:proofErr w:type="spellEnd"/>
+      <w:r>
+        <w:t xml:space="preserve"> guarda estructuras de datos BSON (una especificación similar a JSON) con un esquema dinámico, haciendo que la integración de los datos en ciertas aplicaciones sea más fácil y rápida.</w:t>
       </w:r>
       <w:r>
         <w:t xml:space="preserve"> </w:t>
       </w:r>
-      <w:r>
-        <w:t>MongoDB es una base de datos adecuado para su uso en producción y con múltiples funcionalidades.</w:t>
+      <w:proofErr w:type="spellStart"/>
+      <w:r>
+        <w:t>MongoDB</w:t>
+      </w:r>
+      <w:proofErr w:type="spellEnd"/>
+      <w:r>
+        <w:t xml:space="preserve"> es una base de datos adecuado para su uso en producción y con múltiples funcionalidades.</w:t>
       </w:r>
     </w:p>
     <w:p>
@@ -16490,7 +18253,15 @@
         <w:t xml:space="preserve"> necesita escalar con muchas m</w:t>
       </w:r>
       <w:r>
-        <w:t>áquinas, el enfoque no-relacional resulta eficiente, y MongoDB una alternativa correcta. El modelo de documento de datos (JSON/BSON) pretende ser fácil de programar, fácil de manejar y ofrece alto rendimiento mediante la agrupación d</w:t>
+        <w:t xml:space="preserve">áquinas, el enfoque no-relacional resulta eficiente, y </w:t>
+      </w:r>
+      <w:proofErr w:type="spellStart"/>
+      <w:r>
+        <w:t>MongoDB</w:t>
+      </w:r>
+      <w:proofErr w:type="spellEnd"/>
+      <w:r>
+        <w:t xml:space="preserve"> una alternativa correcta. El modelo de documento de datos (JSON/BSON) pretende ser fácil de programar, fácil de manejar y ofrece alto rendimiento mediante la agrupación d</w:t>
       </w:r>
       <w:r>
         <w:t>e los datos relevantes entre sí</w:t>
@@ -16522,7 +18293,15 @@
     </w:p>
     <w:p>
       <w:r>
-        <w:t xml:space="preserve">En MongoDB, cada registro o conjunto de datos se denomina documento, que pueden ser agrupados en colecciones, (equivalente a las tablas de las bases de datos </w:t>
+        <w:t xml:space="preserve">En </w:t>
+      </w:r>
+      <w:proofErr w:type="spellStart"/>
+      <w:r>
+        <w:t>MongoDB</w:t>
+      </w:r>
+      <w:proofErr w:type="spellEnd"/>
+      <w:r>
+        <w:t xml:space="preserve">, cada registro o conjunto de datos se denomina documento, que pueden ser agrupados en colecciones, (equivalente a las tablas de las bases de datos </w:t>
       </w:r>
       <w:r>
         <w:t>relacionales,</w:t>
@@ -16695,13 +18474,23 @@
       </w:pPr>
       <w:bookmarkStart w:id="95" w:name="_Toc4352471"/>
       <w:r>
-        <w:t>1.4.2.7 Git</w:t>
+        <w:t xml:space="preserve">1.4.2.7 </w:t>
+      </w:r>
+      <w:proofErr w:type="spellStart"/>
+      <w:r>
+        <w:t>Git</w:t>
       </w:r>
       <w:bookmarkEnd w:id="95"/>
-    </w:p>
-    <w:p>
-      <w:r>
-        <w:t xml:space="preserve">Git es un </w:t>
+      <w:proofErr w:type="spellEnd"/>
+    </w:p>
+    <w:p>
+      <w:proofErr w:type="spellStart"/>
+      <w:r>
+        <w:t>Git</w:t>
+      </w:r>
+      <w:proofErr w:type="spellEnd"/>
+      <w:r>
+        <w:t xml:space="preserve"> es un </w:t>
       </w:r>
       <w:r>
         <w:t>Sistema de Control de V</w:t>
@@ -16713,8 +18502,21 @@
         <w:t xml:space="preserve"> (VCS)</w:t>
       </w:r>
       <w:r>
-        <w:t xml:space="preserve"> diseñado por Linus Torvalds</w:t>
-      </w:r>
+        <w:t xml:space="preserve"> diseñado por </w:t>
+      </w:r>
+      <w:proofErr w:type="spellStart"/>
+      <w:r>
+        <w:t>Linus</w:t>
+      </w:r>
+      <w:proofErr w:type="spellEnd"/>
+      <w:r>
+        <w:t xml:space="preserve"> </w:t>
+      </w:r>
+      <w:proofErr w:type="spellStart"/>
+      <w:r>
+        <w:t>Torvalds</w:t>
+      </w:r>
+      <w:proofErr w:type="spellEnd"/>
       <w:r>
         <w:rPr>
           <w:rStyle w:val="Refdenotaalpie"/>
@@ -16733,14 +18535,24 @@
     </w:p>
     <w:p>
       <w:r>
-        <w:t>Desde su nacimiento en 2005, Git ha evolucionado y madurado para ser fácil de usar y aún conservar estas cualidades iniciales. Es tremendamente rápido, muy eficiente con grandes proyectos, y tiene un increíble sistema de ramificación (</w:t>
-      </w:r>
+        <w:t xml:space="preserve">Desde su nacimiento en 2005, </w:t>
+      </w:r>
+      <w:proofErr w:type="spellStart"/>
+      <w:r>
+        <w:t>Git</w:t>
+      </w:r>
+      <w:proofErr w:type="spellEnd"/>
+      <w:r>
+        <w:t xml:space="preserve"> ha evolucionado y madurado para ser fácil de usar y aún conservar estas cualidades iniciales. Es tremendamente rápido, muy eficiente con grandes proyectos, y tiene un increíble sistema de ramificación (</w:t>
+      </w:r>
+      <w:proofErr w:type="spellStart"/>
       <w:r>
         <w:rPr>
           <w:i/>
         </w:rPr>
         <w:t>branching</w:t>
       </w:r>
+      <w:proofErr w:type="spellEnd"/>
       <w:r>
         <w:t>) para desarrollo no lineal</w:t>
       </w:r>
@@ -16751,22 +18563,72 @@
         <w:t>La principal diferencia</w:t>
       </w:r>
       <w:r>
-        <w:t xml:space="preserve"> entre Git y cualquier otro VCS</w:t>
-      </w:r>
-      <w:r>
-        <w:t xml:space="preserve"> es cómo Git modela sus datos. Conceptualmente, la mayoría de los demás sistemas almacenan la información como una lista de cambios en los</w:t>
+        <w:t xml:space="preserve"> entre </w:t>
+      </w:r>
+      <w:proofErr w:type="spellStart"/>
+      <w:r>
+        <w:t>Git</w:t>
+      </w:r>
+      <w:proofErr w:type="spellEnd"/>
+      <w:r>
+        <w:t xml:space="preserve"> y cualquier otro VCS</w:t>
+      </w:r>
+      <w:r>
+        <w:t xml:space="preserve"> es cómo </w:t>
+      </w:r>
+      <w:proofErr w:type="spellStart"/>
+      <w:r>
+        <w:t>Git</w:t>
+      </w:r>
+      <w:proofErr w:type="spellEnd"/>
+      <w:r>
+        <w:t xml:space="preserve"> modela sus datos. Conceptualmente, la mayoría de los demás sistemas almacenan la información como una lista de cambios en los</w:t>
       </w:r>
       <w:r>
         <w:t xml:space="preserve"> archivos. Estos sistemas (</w:t>
       </w:r>
-      <w:r>
-        <w:t>Subversion, Perforce, Bazaar, etc.) modelan la información que almacenan como un conjunto de archivos y las modificaciones hechas sobre cada uno de ellos a lo largo del tiempo</w:t>
+      <w:proofErr w:type="spellStart"/>
+      <w:r>
+        <w:t>Subversion</w:t>
+      </w:r>
+      <w:proofErr w:type="spellEnd"/>
+      <w:r>
+        <w:t xml:space="preserve">, </w:t>
+      </w:r>
+      <w:proofErr w:type="spellStart"/>
+      <w:r>
+        <w:t>Perforce</w:t>
+      </w:r>
+      <w:proofErr w:type="spellEnd"/>
+      <w:r>
+        <w:t xml:space="preserve">, </w:t>
+      </w:r>
+      <w:proofErr w:type="spellStart"/>
+      <w:r>
+        <w:t>Bazaar</w:t>
+      </w:r>
+      <w:proofErr w:type="spellEnd"/>
+      <w:r>
+        <w:t>, etc.) modelan la información que almacenan como un conjunto de archivos y las modificaciones hechas sobre cada uno de ellos a lo largo del tiempo</w:t>
       </w:r>
       <w:r>
         <w:t xml:space="preserve">. </w:t>
       </w:r>
-      <w:r>
-        <w:t xml:space="preserve">Git no modela ni almacena sus datos de este modo. En cambio, Git modela sus datos más como un conjunto de instantáneas de un mini sistema de archivos. Cada vez que </w:t>
+      <w:proofErr w:type="spellStart"/>
+      <w:r>
+        <w:t>Git</w:t>
+      </w:r>
+      <w:proofErr w:type="spellEnd"/>
+      <w:r>
+        <w:t xml:space="preserve"> no modela ni almacena sus datos de este modo. En cambio, </w:t>
+      </w:r>
+      <w:proofErr w:type="spellStart"/>
+      <w:r>
+        <w:t>Git</w:t>
+      </w:r>
+      <w:proofErr w:type="spellEnd"/>
+      <w:r>
+        <w:t xml:space="preserve"> modela sus datos más como un conjunto de instantáneas de un mini sistema de archivos. Cada vez que </w:t>
       </w:r>
       <w:r>
         <w:t>se confirma</w:t>
@@ -16778,7 +18640,15 @@
         <w:t>se guarda el estado de un</w:t>
       </w:r>
       <w:r>
-        <w:t xml:space="preserve"> proyecto en Git, él básicamente hace una foto del aspecto de todos </w:t>
+        <w:t xml:space="preserve"> proyecto en </w:t>
+      </w:r>
+      <w:proofErr w:type="spellStart"/>
+      <w:r>
+        <w:t>Git</w:t>
+      </w:r>
+      <w:proofErr w:type="spellEnd"/>
+      <w:r>
+        <w:t xml:space="preserve">, él básicamente hace una foto del aspecto de todos </w:t>
       </w:r>
       <w:r>
         <w:t>los</w:t>
@@ -16788,7 +18658,15 @@
       </w:r>
       <w:r>
         <w:lastRenderedPageBreak/>
-        <w:t>a esa instantánea. Para ser eficiente, si los archivos no se han modificado, Git no almacena el archivo de nuevo, sólo un enlace al archivo anterior idéntico que ya tiene almacenado.</w:t>
+        <w:t xml:space="preserve">a esa instantánea. Para ser eficiente, si los archivos no se han modificado, </w:t>
+      </w:r>
+      <w:proofErr w:type="spellStart"/>
+      <w:r>
+        <w:t>Git</w:t>
+      </w:r>
+      <w:proofErr w:type="spellEnd"/>
+      <w:r>
+        <w:t xml:space="preserve"> no almacena el archivo de nuevo, sólo un enlace al archivo anterior idéntico que ya tiene almacenado.</w:t>
       </w:r>
       <w:r>
         <w:t xml:space="preserve"> </w:t>
@@ -16832,7 +18710,23 @@
         </w:numPr>
       </w:pPr>
       <w:r>
-        <w:t>Fuerte apoyo al desarrollo no lineal, por ende rapidez en la gestión de ramas y mezclado de diferentes versiones. Git incluye herramientas específicas para navegar y visualizar un historial de desarrollo no lineal.</w:t>
+        <w:t xml:space="preserve">Fuerte apoyo al desarrollo no lineal, por </w:t>
+      </w:r>
+      <w:proofErr w:type="gramStart"/>
+      <w:r>
+        <w:t>ende</w:t>
+      </w:r>
+      <w:proofErr w:type="gramEnd"/>
+      <w:r>
+        <w:t xml:space="preserve"> rapidez en la gestión de ramas y mezclado de diferentes versiones. </w:t>
+      </w:r>
+      <w:proofErr w:type="spellStart"/>
+      <w:r>
+        <w:t>Git</w:t>
+      </w:r>
+      <w:proofErr w:type="spellEnd"/>
+      <w:r>
+        <w:t xml:space="preserve"> incluye herramientas específicas para navegar y visualizar un historial de desarrollo no lineal.</w:t>
       </w:r>
     </w:p>
     <w:p>
@@ -16844,7 +18738,15 @@
         </w:numPr>
       </w:pPr>
       <w:r>
-        <w:t xml:space="preserve">Gestión distribuida. Git le da a cada programador una copia local del historial del desarrollo entero, y los cambios se propagan entre los repositorios locales. </w:t>
+        <w:t xml:space="preserve">Gestión distribuida. </w:t>
+      </w:r>
+      <w:proofErr w:type="spellStart"/>
+      <w:r>
+        <w:t>Git</w:t>
+      </w:r>
+      <w:proofErr w:type="spellEnd"/>
+      <w:r>
+        <w:t xml:space="preserve"> le da a cada programador una copia local del historial del desarrollo entero, y los cambios se propagan entre los repositorios locales. </w:t>
       </w:r>
     </w:p>
     <w:p>
@@ -16856,7 +18758,15 @@
         </w:numPr>
       </w:pPr>
       <w:r>
-        <w:t>Los almacenes de información pueden publicarse por HTTP, FTP, rsync o mediante un protocolo nativo, ya sea a través de una conexión TCP/IP simple o a través de cifrado SSH.</w:t>
+        <w:t xml:space="preserve">Los almacenes de información pueden publicarse por HTTP, FTP, </w:t>
+      </w:r>
+      <w:proofErr w:type="spellStart"/>
+      <w:r>
+        <w:t>rsync</w:t>
+      </w:r>
+      <w:proofErr w:type="spellEnd"/>
+      <w:r>
+        <w:t xml:space="preserve"> o mediante un protocolo nativo, ya sea a través de una conexión TCP/IP simple o a través de cifrado SSH.</w:t>
       </w:r>
     </w:p>
     <w:p>
@@ -16929,21 +18839,67 @@
         <w:lastRenderedPageBreak/>
         <w:t xml:space="preserve">Entre las metodologías más extendidas y usadas se encuentran: Proceso Unificado Racional (RUP, por sus siglas en inglés, </w:t>
       </w:r>
+      <w:proofErr w:type="spellStart"/>
       <w:r>
         <w:rPr>
           <w:i/>
         </w:rPr>
-        <w:t>Rational Unified Process</w:t>
-      </w:r>
+        <w:t>Rational</w:t>
+      </w:r>
+      <w:proofErr w:type="spellEnd"/>
+      <w:r>
+        <w:rPr>
+          <w:i/>
+        </w:rPr>
+        <w:t xml:space="preserve"> </w:t>
+      </w:r>
+      <w:proofErr w:type="spellStart"/>
+      <w:r>
+        <w:rPr>
+          <w:i/>
+        </w:rPr>
+        <w:t>Unified</w:t>
+      </w:r>
+      <w:proofErr w:type="spellEnd"/>
+      <w:r>
+        <w:rPr>
+          <w:i/>
+        </w:rPr>
+        <w:t xml:space="preserve"> </w:t>
+      </w:r>
+      <w:proofErr w:type="spellStart"/>
+      <w:r>
+        <w:rPr>
+          <w:i/>
+        </w:rPr>
+        <w:t>Process</w:t>
+      </w:r>
+      <w:proofErr w:type="spellEnd"/>
       <w:r>
         <w:t xml:space="preserve">), Programación extrema (XP, por sus siglas en inglés, </w:t>
       </w:r>
+      <w:proofErr w:type="spellStart"/>
       <w:r>
         <w:rPr>
           <w:i/>
         </w:rPr>
-        <w:t>eXtreme Programming</w:t>
-      </w:r>
+        <w:t>eXtreme</w:t>
+      </w:r>
+      <w:proofErr w:type="spellEnd"/>
+      <w:r>
+        <w:rPr>
+          <w:i/>
+        </w:rPr>
+        <w:t xml:space="preserve"> </w:t>
+      </w:r>
+      <w:proofErr w:type="spellStart"/>
+      <w:r>
+        <w:rPr>
+          <w:i/>
+        </w:rPr>
+        <w:t>Programming</w:t>
+      </w:r>
+      <w:proofErr w:type="spellEnd"/>
       <w:r>
         <w:t>) y ICONIX.</w:t>
       </w:r>
@@ -17080,12 +19036,42 @@
       <w:r>
         <w:t xml:space="preserve">, </w:t>
       </w:r>
+      <w:proofErr w:type="spellStart"/>
       <w:r>
         <w:rPr>
           <w:i/>
         </w:rPr>
-        <w:t>Unified Modeling Language</w:t>
-      </w:r>
+        <w:t>Unified</w:t>
+      </w:r>
+      <w:proofErr w:type="spellEnd"/>
+      <w:r>
+        <w:rPr>
+          <w:i/>
+        </w:rPr>
+        <w:t xml:space="preserve"> </w:t>
+      </w:r>
+      <w:proofErr w:type="spellStart"/>
+      <w:r>
+        <w:rPr>
+          <w:i/>
+        </w:rPr>
+        <w:t>Modeling</w:t>
+      </w:r>
+      <w:proofErr w:type="spellEnd"/>
+      <w:r>
+        <w:rPr>
+          <w:i/>
+        </w:rPr>
+        <w:t xml:space="preserve"> </w:t>
+      </w:r>
+      <w:proofErr w:type="spellStart"/>
+      <w:r>
+        <w:rPr>
+          <w:i/>
+        </w:rPr>
+        <w:t>Language</w:t>
+      </w:r>
+      <w:proofErr w:type="spellEnd"/>
       <w:r>
         <w:t xml:space="preserve">) </w:t>
       </w:r>
@@ -17332,13 +19318,50 @@
         <w:t>Fueron seleccionadas las tecnologías para desarrollar la solución propuesta, las cuales son herramientas de software libre.</w:t>
       </w:r>
       <w:r>
-        <w:t xml:space="preserve"> Se utilizan lenguajes de programación como HTML, CSS, JavaScript y otras tecnologías como Node.js, Express.js, MongoDB, Bootstrap, </w:t>
-      </w:r>
-      <w:r>
-        <w:t>jQuery,</w:t>
-      </w:r>
-      <w:r>
-        <w:t xml:space="preserve"> así como VisualStudio Code como IDE para implementar la solución propuesta. Se adoptó a XP como metodología de desarrollo de software por las características que presenta.</w:t>
+        <w:t xml:space="preserve"> Se utilizan lenguajes de programación como HTML, CSS, JavaScript y otras tecnologías como Node.js, Express.js, </w:t>
+      </w:r>
+      <w:proofErr w:type="spellStart"/>
+      <w:r>
+        <w:t>MongoDB</w:t>
+      </w:r>
+      <w:proofErr w:type="spellEnd"/>
+      <w:r>
+        <w:t xml:space="preserve">, </w:t>
+      </w:r>
+      <w:proofErr w:type="spellStart"/>
+      <w:r>
+        <w:t>Bootstrap</w:t>
+      </w:r>
+      <w:proofErr w:type="spellEnd"/>
+      <w:r>
+        <w:t xml:space="preserve">, </w:t>
+      </w:r>
+      <w:proofErr w:type="spellStart"/>
+      <w:r>
+        <w:t>jQuery</w:t>
+      </w:r>
+      <w:proofErr w:type="spellEnd"/>
+      <w:r>
+        <w:t>,</w:t>
+      </w:r>
+      <w:r>
+        <w:t xml:space="preserve"> así como </w:t>
+      </w:r>
+      <w:proofErr w:type="spellStart"/>
+      <w:r>
+        <w:t>VisualStudio</w:t>
+      </w:r>
+      <w:proofErr w:type="spellEnd"/>
+      <w:r>
+        <w:t xml:space="preserve"> </w:t>
+      </w:r>
+      <w:proofErr w:type="spellStart"/>
+      <w:r>
+        <w:t>Code</w:t>
+      </w:r>
+      <w:proofErr w:type="spellEnd"/>
+      <w:r>
+        <w:t xml:space="preserve"> como IDE para implementar la solución propuesta. Se adoptó a XP como metodología de desarrollo de software por las características que presenta.</w:t>
       </w:r>
     </w:p>
     <w:p/>
@@ -17461,8 +19484,13 @@
         <w:spacing w:line="360" w:lineRule="auto"/>
       </w:pPr>
       <w:r>
-        <w:t>Configurar los datos del dataset</w:t>
-      </w:r>
+        <w:t xml:space="preserve">Configurar los datos del </w:t>
+      </w:r>
+      <w:proofErr w:type="spellStart"/>
+      <w:r>
+        <w:t>dataset</w:t>
+      </w:r>
+      <w:proofErr w:type="spellEnd"/>
     </w:p>
     <w:p>
       <w:pPr>
@@ -17500,8 +19528,13 @@
         <w:spacing w:line="360" w:lineRule="auto"/>
       </w:pPr>
       <w:r>
-        <w:t>Configurar los listeners</w:t>
-      </w:r>
+        <w:t xml:space="preserve">Configurar los </w:t>
+      </w:r>
+      <w:proofErr w:type="spellStart"/>
+      <w:r>
+        <w:t>listeners</w:t>
+      </w:r>
+      <w:proofErr w:type="spellEnd"/>
     </w:p>
     <w:p>
       <w:pPr>
@@ -17521,7 +19554,14 @@
           <w:b/>
           <w:u w:val="single"/>
         </w:rPr>
-        <w:t>Crear un a configuración dinámica de los experimentos</w:t>
+        <w:t>Crear un</w:t>
+      </w:r>
+      <w:r>
+        <w:rPr>
+          <w:b/>
+          <w:u w:val="single"/>
+        </w:rPr>
+        <w:t>a configuración dinámica de los experimentos</w:t>
       </w:r>
     </w:p>
     <w:p>
@@ -19888,26 +21928,26 @@
               </w:rPr>
               <w:t xml:space="preserve">Nombre: </w:t>
             </w:r>
-            <w:bookmarkStart w:id="128" w:name="OLE_LINK54"/>
-            <w:bookmarkStart w:id="129" w:name="OLE_LINK55"/>
-            <w:bookmarkStart w:id="130" w:name="OLE_LINK71"/>
-            <w:bookmarkStart w:id="131" w:name="OLE_LINK72"/>
+            <w:bookmarkStart w:id="128" w:name="OLE_LINK71"/>
+            <w:bookmarkStart w:id="129" w:name="OLE_LINK72"/>
+            <w:bookmarkStart w:id="130" w:name="OLE_LINK54"/>
+            <w:bookmarkStart w:id="131" w:name="OLE_LINK55"/>
             <w:r>
               <w:rPr>
                 <w:lang w:val="es-419"/>
               </w:rPr>
               <w:t>Guardar la configuracion de un experimento</w:t>
+            </w:r>
+            <w:bookmarkEnd w:id="128"/>
+            <w:bookmarkEnd w:id="129"/>
+            <w:r>
+              <w:rPr>
+                <w:lang w:val="es-419"/>
+              </w:rPr>
+              <w:t>.</w:t>
             </w:r>
             <w:bookmarkEnd w:id="130"/>
             <w:bookmarkEnd w:id="131"/>
-            <w:r>
-              <w:rPr>
-                <w:lang w:val="es-419"/>
-              </w:rPr>
-              <w:t>.</w:t>
-            </w:r>
-            <w:bookmarkEnd w:id="128"/>
-            <w:bookmarkEnd w:id="129"/>
           </w:p>
         </w:tc>
       </w:tr>
@@ -22923,6 +24963,7 @@
       <w:r>
         <w:t xml:space="preserve">soluciones </w:t>
       </w:r>
+      <w:proofErr w:type="spellStart"/>
       <w:r>
         <w:rPr>
           <w:i/>
@@ -22931,6 +24972,7 @@
       </w:r>
       <w:bookmarkEnd w:id="160"/>
       <w:bookmarkEnd w:id="161"/>
+      <w:proofErr w:type="spellEnd"/>
       <w:r>
         <w:rPr>
           <w:rStyle w:val="Refdenotaalpie"/>
@@ -22947,12 +24989,14 @@
       <w:r>
         <w:t xml:space="preserve"> El primero hace referencia a que un diseño simple se implementa más rápidamente que uno complejo, mientras que el segundo se refiere a cuando aparecen problemas técnicos, o cuando es difícil de estimar el tiempo para implementar una historia de usuario; las soluciones </w:t>
       </w:r>
+      <w:proofErr w:type="spellStart"/>
       <w:r>
         <w:rPr>
           <w:i/>
         </w:rPr>
         <w:t>spike</w:t>
       </w:r>
+      <w:proofErr w:type="spellEnd"/>
       <w:r>
         <w:t xml:space="preserve"> o programas de pruebas son utilizados para explorar diferentes soluciones; son utilizados únicamente para probar o evaluar una solución, y suelen ser desechados luego de su evaluación.</w:t>
       </w:r>
@@ -23099,6 +25143,9 @@
         </mc:AlternateContent>
       </w:r>
       <w:r>
+        <w:rPr>
+          <w:noProof/>
+        </w:rPr>
         <mc:AlternateContent>
           <mc:Choice Requires="wpg">
             <w:drawing>
@@ -24795,8 +26842,13 @@
         <w:t xml:space="preserve">Crear vista </w:t>
       </w:r>
       <w:r>
-        <w:t>de login</w:t>
-      </w:r>
+        <w:t xml:space="preserve">de </w:t>
+      </w:r>
+      <w:proofErr w:type="spellStart"/>
+      <w:r>
+        <w:t>login</w:t>
+      </w:r>
+      <w:proofErr w:type="spellEnd"/>
     </w:p>
     <w:p>
       <w:pPr>
@@ -26725,9 +28777,14 @@
         <w:fldChar w:fldCharType="end"/>
       </w:r>
       <w:r>
-        <w:t>: Tarea 5: Crear vista de login</w:t>
+        <w:t xml:space="preserve">: Tarea 5: Crear vista de </w:t>
+      </w:r>
+      <w:proofErr w:type="spellStart"/>
+      <w:r>
+        <w:t>login</w:t>
       </w:r>
       <w:bookmarkEnd w:id="183"/>
+      <w:proofErr w:type="spellEnd"/>
     </w:p>
     <w:tbl>
       <w:tblPr>
@@ -26864,8 +28921,13 @@
               <w:t xml:space="preserve"> </w:t>
             </w:r>
             <w:r>
-              <w:t>Crear vista de login</w:t>
-            </w:r>
+              <w:t xml:space="preserve">Crear vista de </w:t>
+            </w:r>
+            <w:proofErr w:type="spellStart"/>
+            <w:r>
+              <w:t>login</w:t>
+            </w:r>
+            <w:proofErr w:type="spellEnd"/>
             <w:r>
               <w:rPr>
                 <w:rFonts w:cs="Arial"/>
@@ -27334,8 +29396,13 @@
               <w:t xml:space="preserve"> </w:t>
             </w:r>
             <w:r>
-              <w:t>Crear vista de login</w:t>
-            </w:r>
+              <w:t xml:space="preserve">Crear vista de </w:t>
+            </w:r>
+            <w:proofErr w:type="spellStart"/>
+            <w:r>
+              <w:t>login</w:t>
+            </w:r>
+            <w:proofErr w:type="spellEnd"/>
             <w:r>
               <w:rPr>
                 <w:rFonts w:cs="Arial"/>
@@ -29249,7 +31316,15 @@
         <w:t xml:space="preserve"> todo lo relacionado con la gestión </w:t>
       </w:r>
       <w:r>
-        <w:t>de usuario; el login y toda la parte de registro</w:t>
+        <w:t xml:space="preserve">de usuario; el </w:t>
+      </w:r>
+      <w:proofErr w:type="spellStart"/>
+      <w:r>
+        <w:t>login</w:t>
+      </w:r>
+      <w:proofErr w:type="spellEnd"/>
+      <w:r>
+        <w:t xml:space="preserve"> y toda la parte de registro</w:t>
       </w:r>
       <w:r>
         <w:t xml:space="preserve"> de nuevos usuarios</w:t>
@@ -29294,8 +31369,13 @@
         <w:t>Implementar autentificación</w:t>
       </w:r>
       <w:r>
-        <w:t xml:space="preserve"> del login</w:t>
-      </w:r>
+        <w:t xml:space="preserve"> del </w:t>
+      </w:r>
+      <w:proofErr w:type="spellStart"/>
+      <w:r>
+        <w:t>login</w:t>
+      </w:r>
+      <w:proofErr w:type="spellEnd"/>
       <w:r>
         <w:t>.</w:t>
       </w:r>
@@ -29861,7 +31941,15 @@
         <w:t xml:space="preserve">: Tarea 11: </w:t>
       </w:r>
       <w:r>
-        <w:t>Implementar autentificación del login.</w:t>
+        <w:t xml:space="preserve">Implementar autentificación del </w:t>
+      </w:r>
+      <w:proofErr w:type="spellStart"/>
+      <w:r>
+        <w:t>login</w:t>
+      </w:r>
+      <w:proofErr w:type="spellEnd"/>
+      <w:r>
+        <w:t>.</w:t>
       </w:r>
       <w:bookmarkEnd w:id="217"/>
     </w:p>
@@ -30010,8 +32098,13 @@
               <w:t>Implementar</w:t>
             </w:r>
             <w:r>
-              <w:t xml:space="preserve"> autentificación del login</w:t>
-            </w:r>
+              <w:t xml:space="preserve"> autentificación del </w:t>
+            </w:r>
+            <w:proofErr w:type="spellStart"/>
+            <w:r>
+              <w:t>login</w:t>
+            </w:r>
+            <w:proofErr w:type="spellEnd"/>
             <w:r>
               <w:rPr>
                 <w:rFonts w:cs="Arial"/>
@@ -36761,10 +38854,10 @@
                 <w:sz w:val="28"/>
               </w:rPr>
             </w:pPr>
-            <w:bookmarkStart w:id="316" w:name="OLE_LINK211"/>
-            <w:bookmarkStart w:id="317" w:name="OLE_LINK212"/>
-            <w:bookmarkStart w:id="318" w:name="OLE_LINK221"/>
-            <w:bookmarkStart w:id="319" w:name="OLE_LINK222"/>
+            <w:bookmarkStart w:id="316" w:name="OLE_LINK221"/>
+            <w:bookmarkStart w:id="317" w:name="OLE_LINK222"/>
+            <w:bookmarkStart w:id="318" w:name="OLE_LINK211"/>
+            <w:bookmarkStart w:id="319" w:name="OLE_LINK212"/>
             <w:r>
               <w:rPr>
                 <w:b/>
@@ -36772,8 +38865,8 @@
               </w:rPr>
               <w:t>Caso de Prueba de Aceptación</w:t>
             </w:r>
-            <w:bookmarkEnd w:id="318"/>
-            <w:bookmarkEnd w:id="319"/>
+            <w:bookmarkEnd w:id="316"/>
+            <w:bookmarkEnd w:id="317"/>
           </w:p>
         </w:tc>
       </w:tr>
@@ -36932,7 +39025,23 @@
               <w:t>Acceder a la vista de configuración de un nuevo experimento</w:t>
             </w:r>
             <w:r>
-              <w:t xml:space="preserve"> desde la vista principal haciendo clic en la pestaña “Experiment Configuration”</w:t>
+              <w:t xml:space="preserve"> desde la vista principal haciendo clic en la pestaña “</w:t>
+            </w:r>
+            <w:proofErr w:type="spellStart"/>
+            <w:r>
+              <w:t>Experiment</w:t>
+            </w:r>
+            <w:proofErr w:type="spellEnd"/>
+            <w:r>
+              <w:t xml:space="preserve"> </w:t>
+            </w:r>
+            <w:proofErr w:type="spellStart"/>
+            <w:r>
+              <w:t>Configuration</w:t>
+            </w:r>
+            <w:proofErr w:type="spellEnd"/>
+            <w:r>
+              <w:t>”</w:t>
             </w:r>
             <w:r>
               <w:t>. En la vista de configuración rellenar los datos necesarios para configurar un nuevo experimento.</w:t>
@@ -36952,8 +39061,16 @@
               <w:rPr>
                 <w:i/>
               </w:rPr>
-              <w:t>Run Experiment</w:t>
-            </w:r>
+              <w:t xml:space="preserve">Run </w:t>
+            </w:r>
+            <w:proofErr w:type="spellStart"/>
+            <w:r>
+              <w:rPr>
+                <w:i/>
+              </w:rPr>
+              <w:t>Experiment</w:t>
+            </w:r>
+            <w:proofErr w:type="spellEnd"/>
             <w:r>
               <w:t>” luego de haber terminado.</w:t>
             </w:r>
@@ -36994,8 +39111,16 @@
               <w:rPr>
                 <w:i/>
               </w:rPr>
-              <w:t>Run Experiment</w:t>
-            </w:r>
+              <w:t xml:space="preserve">Run </w:t>
+            </w:r>
+            <w:proofErr w:type="spellStart"/>
+            <w:r>
+              <w:rPr>
+                <w:i/>
+              </w:rPr>
+              <w:t>Experiment</w:t>
+            </w:r>
+            <w:proofErr w:type="spellEnd"/>
             <w:r>
               <w:t>”</w:t>
             </w:r>
@@ -37029,8 +39154,8 @@
           </w:p>
         </w:tc>
       </w:tr>
-      <w:bookmarkEnd w:id="316"/>
-      <w:bookmarkEnd w:id="317"/>
+      <w:bookmarkEnd w:id="318"/>
+      <w:bookmarkEnd w:id="319"/>
     </w:tbl>
     <w:p/>
     <w:p/>
@@ -37267,12 +39392,28 @@
             <w:r>
               <w:t>Acceder a la vista de configuración de un nuevo experimento desde la vista principal haciendo clic en la pestaña “</w:t>
             </w:r>
+            <w:proofErr w:type="spellStart"/>
             <w:r>
               <w:rPr>
                 <w:i/>
               </w:rPr>
-              <w:t>Experiment Configuration</w:t>
-            </w:r>
+              <w:t>Experiment</w:t>
+            </w:r>
+            <w:proofErr w:type="spellEnd"/>
+            <w:r>
+              <w:rPr>
+                <w:i/>
+              </w:rPr>
+              <w:t xml:space="preserve"> </w:t>
+            </w:r>
+            <w:proofErr w:type="spellStart"/>
+            <w:r>
+              <w:rPr>
+                <w:i/>
+              </w:rPr>
+              <w:t>Configuration</w:t>
+            </w:r>
+            <w:proofErr w:type="spellEnd"/>
             <w:r>
               <w:t xml:space="preserve">”. En la vista de configuración </w:t>
             </w:r>
@@ -37558,11 +39699,19 @@
             <w:r>
               <w:t>través de la vista principal haciendo clic en el botón “</w:t>
             </w:r>
+            <w:proofErr w:type="spellStart"/>
             <w:r>
               <w:rPr>
                 <w:i/>
               </w:rPr>
-              <w:t>Sign Up</w:t>
+              <w:t>Sign</w:t>
+            </w:r>
+            <w:proofErr w:type="spellEnd"/>
+            <w:r>
+              <w:rPr>
+                <w:i/>
+              </w:rPr>
+              <w:t xml:space="preserve"> Up</w:t>
             </w:r>
             <w:r>
               <w:t>”</w:t>
@@ -37576,11 +39725,19 @@
             <w:r>
               <w:t>“</w:t>
             </w:r>
+            <w:proofErr w:type="spellStart"/>
             <w:r>
               <w:rPr>
                 <w:i/>
               </w:rPr>
-              <w:t>Sign In</w:t>
+              <w:t>Sign</w:t>
+            </w:r>
+            <w:proofErr w:type="spellEnd"/>
+            <w:r>
+              <w:rPr>
+                <w:i/>
+              </w:rPr>
+              <w:t xml:space="preserve"> In</w:t>
             </w:r>
             <w:r>
               <w:t>”.</w:t>
@@ -37882,12 +40039,14 @@
             <w:r>
               <w:t>acer clic en el botón “</w:t>
             </w:r>
+            <w:proofErr w:type="spellStart"/>
             <w:r>
               <w:rPr>
                 <w:i/>
               </w:rPr>
               <w:t>Save</w:t>
             </w:r>
+            <w:proofErr w:type="spellEnd"/>
             <w:r>
               <w:t>” en el panel “</w:t>
             </w:r>
@@ -37925,12 +40084,14 @@
             <w:r>
               <w:t xml:space="preserve"> El sistema mostrara un </w:t>
             </w:r>
+            <w:proofErr w:type="spellStart"/>
             <w:r>
               <w:rPr>
                 <w:i/>
               </w:rPr>
               <w:t>alert</w:t>
             </w:r>
+            <w:proofErr w:type="spellEnd"/>
             <w:r>
               <w:rPr>
                 <w:i/>
@@ -38229,12 +40390,14 @@
             <w:r>
               <w:t xml:space="preserve">: El sistema mostrara un </w:t>
             </w:r>
+            <w:proofErr w:type="spellStart"/>
             <w:r>
               <w:rPr>
                 <w:i/>
               </w:rPr>
               <w:t>alert</w:t>
             </w:r>
+            <w:proofErr w:type="spellEnd"/>
             <w:r>
               <w:rPr>
                 <w:i/>
@@ -38514,8 +40677,16 @@
               <w:rPr>
                 <w:i/>
               </w:rPr>
-              <w:t>Run Experiment</w:t>
-            </w:r>
+              <w:t xml:space="preserve">Run </w:t>
+            </w:r>
+            <w:proofErr w:type="spellStart"/>
+            <w:r>
+              <w:rPr>
+                <w:i/>
+              </w:rPr>
+              <w:t>Experiment</w:t>
+            </w:r>
+            <w:proofErr w:type="spellEnd"/>
             <w:r>
               <w:t>”</w:t>
             </w:r>
@@ -39106,7 +41277,15 @@
               <w:t xml:space="preserve">cuenta de usuario, </w:t>
             </w:r>
             <w:r>
-              <w:t>acceder a la pestaña “History”</w:t>
+              <w:t>acceder a la pestaña “</w:t>
+            </w:r>
+            <w:proofErr w:type="spellStart"/>
+            <w:r>
+              <w:t>History</w:t>
+            </w:r>
+            <w:proofErr w:type="spellEnd"/>
+            <w:r>
+              <w:t>”</w:t>
             </w:r>
             <w:r>
               <w:t>.</w:t>
@@ -39131,7 +41310,15 @@
               <w:t xml:space="preserve">: </w:t>
             </w:r>
             <w:r>
-              <w:t>Se mostrara el historial de experimentos realizados por el usuario y la posibilidad de visualizar los resultados.</w:t>
+              <w:t xml:space="preserve">Se </w:t>
+            </w:r>
+            <w:proofErr w:type="gramStart"/>
+            <w:r>
+              <w:t>mostrara</w:t>
+            </w:r>
+            <w:proofErr w:type="gramEnd"/>
+            <w:r>
+              <w:t xml:space="preserve"> el historial de experimentos realizados por el usuario y la posibilidad de visualizar los resultados.</w:t>
             </w:r>
           </w:p>
         </w:tc>
@@ -39227,7 +41414,15 @@
         <w:t>esta</w:t>
       </w:r>
       <w:r>
-        <w:t xml:space="preserve"> herramienta como VisualJCLAL, </w:t>
+        <w:t xml:space="preserve"> herramienta como </w:t>
+      </w:r>
+      <w:proofErr w:type="spellStart"/>
+      <w:r>
+        <w:t>VisualJCLAL</w:t>
+      </w:r>
+      <w:proofErr w:type="spellEnd"/>
+      <w:r>
+        <w:t xml:space="preserve">, </w:t>
       </w:r>
       <w:r>
         <w:t>permitieron sentar las bases de conocimientos necesarios para que con la presente investigación se cumpliera el objetivo trazado.</w:t>
@@ -46136,6 +48331,7 @@
   <w:style w:type="character" w:default="1" w:styleId="Fuentedeprrafopredeter">
     <w:name w:val="Default Paragraph Font"/>
     <w:uiPriority w:val="1"/>
+    <w:semiHidden/>
     <w:unhideWhenUsed/>
   </w:style>
   <w:style w:type="table" w:default="1" w:styleId="Tablanormal">
@@ -47601,7 +49797,7 @@
 </file>
 
 <file path=customXml/itemProps1.xml><?xml version="1.0" encoding="utf-8"?>
-<ds:datastoreItem xmlns:ds="http://schemas.openxmlformats.org/officeDocument/2006/customXml" ds:itemID="{FA8B49FC-AB48-6640-960C-4F8DD18C5722}">
+<ds:datastoreItem xmlns:ds="http://schemas.openxmlformats.org/officeDocument/2006/customXml" ds:itemID="{2F1D2D27-B188-3341-801D-2FF621998C8F}">
   <ds:schemaRefs>
     <ds:schemaRef ds:uri="http://schemas.openxmlformats.org/officeDocument/2006/bibliography"/>
   </ds:schemaRefs>

</xml_diff>